<commit_message>
[LTMH] 1. LTMH code update 2. CEST code update 3. LRT code 4. LAM GWAS
</commit_message>
<xml_diff>
--- a/LTM_heritability/ML_method.docx
+++ b/LTM_heritability/ML_method.docx
@@ -11633,7 +11633,7 @@
         <w:autoSpaceDN/>
         <w:jc w:val="center"/>
         <w:rPr>
-          <w:rFonts w:ascii="Times New Roman" w:hAnsi="Times New Roman" w:cs="Times New Roman" w:hint="eastAsia"/>
+          <w:rFonts w:ascii="Times New Roman" w:hAnsi="Times New Roman" w:cs="Times New Roman"/>
           <w:sz w:val="24"/>
           <w:szCs w:val="24"/>
         </w:rPr>
@@ -12314,12 +12314,7 @@
     </w:p>
     <w:p>
       <w:pPr>
-        <w:pStyle w:val="ListParagraph"/>
         <w:widowControl/>
-        <w:numPr>
-          <w:ilvl w:val="0"/>
-          <w:numId w:val="1"/>
-        </w:numPr>
         <w:wordWrap/>
         <w:autoSpaceDE/>
         <w:autoSpaceDN/>
@@ -12329,6 +12324,2783 @@
           <w:szCs w:val="24"/>
         </w:rPr>
       </w:pPr>
+      <w:r>
+        <w:rPr>
+          <w:rFonts w:ascii="Times New Roman" w:hAnsi="Times New Roman" w:cs="Times New Roman"/>
+          <w:sz w:val="24"/>
+          <w:szCs w:val="24"/>
+        </w:rPr>
+        <w:br w:type="page"/>
+      </w:r>
+    </w:p>
+    <w:p>
+      <w:pPr>
+        <w:widowControl/>
+        <w:wordWrap/>
+        <w:autoSpaceDE/>
+        <w:autoSpaceDN/>
+        <w:rPr>
+          <w:rFonts w:ascii="Times New Roman" w:hAnsi="Times New Roman" w:cs="Times New Roman"/>
+          <w:b/>
+          <w:sz w:val="24"/>
+          <w:szCs w:val="24"/>
+        </w:rPr>
+      </w:pPr>
+      <w:r>
+        <w:rPr>
+          <w:rFonts w:ascii="Times New Roman" w:hAnsi="Times New Roman" w:cs="Times New Roman"/>
+          <w:b/>
+          <w:sz w:val="24"/>
+          <w:szCs w:val="24"/>
+        </w:rPr>
+        <w:lastRenderedPageBreak/>
+        <w:t>Likelihood Ratio Test (LRT)</w:t>
+      </w:r>
+    </w:p>
+    <w:p>
+      <w:pPr>
+        <w:widowControl/>
+        <w:wordWrap/>
+        <w:autoSpaceDE/>
+        <w:autoSpaceDN/>
+        <w:rPr>
+          <w:rFonts w:ascii="Times New Roman" w:hAnsi="Times New Roman" w:cs="Times New Roman"/>
+          <w:sz w:val="24"/>
+          <w:szCs w:val="24"/>
+        </w:rPr>
+      </w:pPr>
+      <w:r>
+        <w:rPr>
+          <w:rFonts w:ascii="Times New Roman" w:hAnsi="Times New Roman" w:cs="Times New Roman"/>
+          <w:sz w:val="24"/>
+          <w:szCs w:val="24"/>
+        </w:rPr>
+        <w:t xml:space="preserve">- Hypothesis: </w:t>
+      </w:r>
+      <m:oMath>
+        <m:sSub>
+          <m:sSubPr>
+            <m:ctrlPr>
+              <w:rPr>
+                <w:rFonts w:ascii="Cambria Math" w:hAnsi="Cambria Math" w:cs="Times New Roman"/>
+                <w:sz w:val="24"/>
+                <w:szCs w:val="24"/>
+              </w:rPr>
+            </m:ctrlPr>
+          </m:sSubPr>
+          <m:e>
+            <m:r>
+              <m:rPr>
+                <m:sty m:val="p"/>
+              </m:rPr>
+              <w:rPr>
+                <w:rFonts w:ascii="Cambria Math" w:hAnsi="Cambria Math" w:cs="Times New Roman"/>
+                <w:sz w:val="24"/>
+                <w:szCs w:val="24"/>
+              </w:rPr>
+              <m:t>H</m:t>
+            </m:r>
+          </m:e>
+          <m:sub>
+            <m:r>
+              <m:rPr>
+                <m:sty m:val="p"/>
+              </m:rPr>
+              <w:rPr>
+                <w:rFonts w:ascii="Cambria Math" w:hAnsi="Cambria Math" w:cs="Times New Roman"/>
+                <w:sz w:val="24"/>
+                <w:szCs w:val="24"/>
+              </w:rPr>
+              <m:t>0</m:t>
+            </m:r>
+          </m:sub>
+        </m:sSub>
+        <m:r>
+          <w:rPr>
+            <w:rFonts w:ascii="Cambria Math" w:hAnsi="Cambria Math" w:cs="Times New Roman"/>
+            <w:sz w:val="24"/>
+            <w:szCs w:val="24"/>
+          </w:rPr>
+          <m:t>:</m:t>
+        </m:r>
+        <m:sSup>
+          <m:sSupPr>
+            <m:ctrlPr>
+              <w:rPr>
+                <w:rFonts w:ascii="Cambria Math" w:hAnsi="Cambria Math" w:cs="Times New Roman"/>
+                <w:i/>
+                <w:sz w:val="24"/>
+                <w:szCs w:val="24"/>
+              </w:rPr>
+            </m:ctrlPr>
+          </m:sSupPr>
+          <m:e>
+            <m:r>
+              <w:rPr>
+                <w:rFonts w:ascii="Cambria Math" w:hAnsi="Cambria Math" w:cs="Times New Roman"/>
+                <w:sz w:val="24"/>
+                <w:szCs w:val="24"/>
+              </w:rPr>
+              <m:t>h</m:t>
+            </m:r>
+          </m:e>
+          <m:sup>
+            <m:r>
+              <w:rPr>
+                <w:rFonts w:ascii="Cambria Math" w:hAnsi="Cambria Math" w:cs="Times New Roman"/>
+                <w:sz w:val="24"/>
+                <w:szCs w:val="24"/>
+              </w:rPr>
+              <m:t>2</m:t>
+            </m:r>
+          </m:sup>
+        </m:sSup>
+        <m:r>
+          <w:rPr>
+            <w:rFonts w:ascii="Cambria Math" w:hAnsi="Cambria Math" w:cs="Times New Roman"/>
+            <w:sz w:val="24"/>
+            <w:szCs w:val="24"/>
+          </w:rPr>
+          <m:t>=0</m:t>
+        </m:r>
+      </m:oMath>
+      <w:r>
+        <w:rPr>
+          <w:rFonts w:ascii="Times New Roman" w:hAnsi="Times New Roman" w:cs="Times New Roman"/>
+          <w:sz w:val="24"/>
+          <w:szCs w:val="24"/>
+        </w:rPr>
+        <w:t xml:space="preserve">  vs  </w:t>
+      </w:r>
+      <m:oMath>
+        <m:sSub>
+          <m:sSubPr>
+            <m:ctrlPr>
+              <w:rPr>
+                <w:rFonts w:ascii="Cambria Math" w:hAnsi="Cambria Math" w:cs="Times New Roman"/>
+                <w:sz w:val="24"/>
+                <w:szCs w:val="24"/>
+              </w:rPr>
+            </m:ctrlPr>
+          </m:sSubPr>
+          <m:e>
+            <m:r>
+              <m:rPr>
+                <m:sty m:val="p"/>
+              </m:rPr>
+              <w:rPr>
+                <w:rFonts w:ascii="Cambria Math" w:hAnsi="Cambria Math" w:cs="Times New Roman"/>
+                <w:sz w:val="24"/>
+                <w:szCs w:val="24"/>
+              </w:rPr>
+              <m:t>H</m:t>
+            </m:r>
+          </m:e>
+          <m:sub>
+            <m:r>
+              <m:rPr>
+                <m:sty m:val="p"/>
+              </m:rPr>
+              <w:rPr>
+                <w:rFonts w:ascii="Cambria Math" w:hAnsi="Cambria Math" w:cs="Times New Roman"/>
+                <w:sz w:val="24"/>
+                <w:szCs w:val="24"/>
+              </w:rPr>
+              <m:t>1</m:t>
+            </m:r>
+          </m:sub>
+        </m:sSub>
+        <m:r>
+          <w:rPr>
+            <w:rFonts w:ascii="Cambria Math" w:hAnsi="Cambria Math" w:cs="Times New Roman"/>
+            <w:sz w:val="24"/>
+            <w:szCs w:val="24"/>
+          </w:rPr>
+          <m:t>:</m:t>
+        </m:r>
+        <m:sSup>
+          <m:sSupPr>
+            <m:ctrlPr>
+              <w:rPr>
+                <w:rFonts w:ascii="Cambria Math" w:hAnsi="Cambria Math" w:cs="Times New Roman"/>
+                <w:i/>
+                <w:sz w:val="24"/>
+                <w:szCs w:val="24"/>
+              </w:rPr>
+            </m:ctrlPr>
+          </m:sSupPr>
+          <m:e>
+            <m:r>
+              <w:rPr>
+                <w:rFonts w:ascii="Cambria Math" w:hAnsi="Cambria Math" w:cs="Times New Roman"/>
+                <w:sz w:val="24"/>
+                <w:szCs w:val="24"/>
+              </w:rPr>
+              <m:t>h</m:t>
+            </m:r>
+          </m:e>
+          <m:sup>
+            <m:r>
+              <w:rPr>
+                <w:rFonts w:ascii="Cambria Math" w:hAnsi="Cambria Math" w:cs="Times New Roman"/>
+                <w:sz w:val="24"/>
+                <w:szCs w:val="24"/>
+              </w:rPr>
+              <m:t>2</m:t>
+            </m:r>
+          </m:sup>
+        </m:sSup>
+        <m:r>
+          <w:rPr>
+            <w:rFonts w:ascii="Cambria Math" w:hAnsi="Cambria Math" w:cs="Times New Roman"/>
+            <w:sz w:val="24"/>
+            <w:szCs w:val="24"/>
+          </w:rPr>
+          <m:t>&gt;0</m:t>
+        </m:r>
+      </m:oMath>
+    </w:p>
+    <w:p>
+      <w:pPr>
+        <w:widowControl/>
+        <w:wordWrap/>
+        <w:autoSpaceDE/>
+        <w:autoSpaceDN/>
+        <w:rPr>
+          <w:rFonts w:ascii="Times New Roman" w:hAnsi="Times New Roman" w:cs="Times New Roman"/>
+          <w:sz w:val="24"/>
+          <w:szCs w:val="24"/>
+        </w:rPr>
+      </w:pPr>
+      <w:r>
+        <w:rPr>
+          <w:rFonts w:ascii="Times New Roman" w:hAnsi="Times New Roman" w:cs="Times New Roman"/>
+          <w:sz w:val="24"/>
+          <w:szCs w:val="24"/>
+        </w:rPr>
+        <w:t xml:space="preserve">- Parameters: </w:t>
+      </w:r>
+      <m:oMath>
+        <m:r>
+          <m:rPr>
+            <m:sty m:val="b"/>
+          </m:rPr>
+          <w:rPr>
+            <w:rFonts w:ascii="Cambria Math" w:hAnsi="Cambria Math" w:cs="Times New Roman"/>
+            <w:sz w:val="24"/>
+            <w:szCs w:val="24"/>
+          </w:rPr>
+          <m:t>θ</m:t>
+        </m:r>
+        <m:r>
+          <m:rPr>
+            <m:sty m:val="p"/>
+          </m:rPr>
+          <w:rPr>
+            <w:rFonts w:ascii="Cambria Math" w:hAnsi="Cambria Math" w:cs="Times New Roman"/>
+            <w:sz w:val="24"/>
+            <w:szCs w:val="24"/>
+          </w:rPr>
+          <m:t>=</m:t>
+        </m:r>
+        <m:sSup>
+          <m:sSupPr>
+            <m:ctrlPr>
+              <w:rPr>
+                <w:rFonts w:ascii="Cambria Math" w:hAnsi="Cambria Math" w:cs="Times New Roman"/>
+                <w:sz w:val="24"/>
+                <w:szCs w:val="24"/>
+              </w:rPr>
+            </m:ctrlPr>
+          </m:sSupPr>
+          <m:e>
+            <m:d>
+              <m:dPr>
+                <m:ctrlPr>
+                  <w:rPr>
+                    <w:rFonts w:ascii="Cambria Math" w:hAnsi="Cambria Math" w:cs="Times New Roman"/>
+                    <w:sz w:val="24"/>
+                    <w:szCs w:val="24"/>
+                  </w:rPr>
+                </m:ctrlPr>
+              </m:dPr>
+              <m:e>
+                <m:sSup>
+                  <m:sSupPr>
+                    <m:ctrlPr>
+                      <w:rPr>
+                        <w:rFonts w:ascii="Cambria Math" w:hAnsi="Cambria Math" w:cs="Times New Roman"/>
+                        <w:i/>
+                        <w:sz w:val="24"/>
+                        <w:szCs w:val="24"/>
+                      </w:rPr>
+                    </m:ctrlPr>
+                  </m:sSupPr>
+                  <m:e>
+                    <m:r>
+                      <m:rPr>
+                        <m:sty m:val="b"/>
+                      </m:rPr>
+                      <w:rPr>
+                        <w:rFonts w:ascii="Cambria Math" w:hAnsi="Cambria Math" w:cs="Times New Roman"/>
+                        <w:sz w:val="24"/>
+                        <w:szCs w:val="24"/>
+                      </w:rPr>
+                      <m:t>β</m:t>
+                    </m:r>
+                  </m:e>
+                  <m:sup>
+                    <m:r>
+                      <w:rPr>
+                        <w:rFonts w:ascii="Cambria Math" w:hAnsi="Cambria Math" w:cs="Times New Roman"/>
+                        <w:sz w:val="24"/>
+                        <w:szCs w:val="24"/>
+                      </w:rPr>
+                      <m:t>t</m:t>
+                    </m:r>
+                  </m:sup>
+                </m:sSup>
+                <m:r>
+                  <w:rPr>
+                    <w:rFonts w:ascii="Cambria Math" w:hAnsi="Cambria Math" w:cs="Times New Roman"/>
+                    <w:sz w:val="24"/>
+                    <w:szCs w:val="24"/>
+                  </w:rPr>
+                  <m:t>,</m:t>
+                </m:r>
+                <m:sSup>
+                  <m:sSupPr>
+                    <m:ctrlPr>
+                      <w:rPr>
+                        <w:rFonts w:ascii="Cambria Math" w:hAnsi="Cambria Math" w:cs="Times New Roman"/>
+                        <w:i/>
+                        <w:sz w:val="24"/>
+                        <w:szCs w:val="24"/>
+                      </w:rPr>
+                    </m:ctrlPr>
+                  </m:sSupPr>
+                  <m:e>
+                    <m:r>
+                      <w:rPr>
+                        <w:rFonts w:ascii="Cambria Math" w:hAnsi="Cambria Math" w:cs="Times New Roman"/>
+                        <w:sz w:val="24"/>
+                        <w:szCs w:val="24"/>
+                      </w:rPr>
+                      <m:t>h</m:t>
+                    </m:r>
+                  </m:e>
+                  <m:sup>
+                    <m:r>
+                      <w:rPr>
+                        <w:rFonts w:ascii="Cambria Math" w:hAnsi="Cambria Math" w:cs="Times New Roman"/>
+                        <w:sz w:val="24"/>
+                        <w:szCs w:val="24"/>
+                      </w:rPr>
+                      <m:t>2</m:t>
+                    </m:r>
+                  </m:sup>
+                </m:sSup>
+              </m:e>
+            </m:d>
+          </m:e>
+          <m:sup>
+            <m:r>
+              <w:rPr>
+                <w:rFonts w:ascii="Cambria Math" w:hAnsi="Cambria Math" w:cs="Times New Roman"/>
+                <w:sz w:val="24"/>
+                <w:szCs w:val="24"/>
+              </w:rPr>
+              <m:t>t</m:t>
+            </m:r>
+          </m:sup>
+        </m:sSup>
+      </m:oMath>
+    </w:p>
+    <w:p>
+      <w:pPr>
+        <w:widowControl/>
+        <w:wordWrap/>
+        <w:autoSpaceDE/>
+        <w:autoSpaceDN/>
+        <w:rPr>
+          <w:rFonts w:ascii="Times New Roman" w:hAnsi="Times New Roman" w:cs="Times New Roman"/>
+          <w:sz w:val="24"/>
+          <w:szCs w:val="24"/>
+        </w:rPr>
+      </w:pPr>
+      <w:r>
+        <w:rPr>
+          <w:rFonts w:ascii="Times New Roman" w:hAnsi="Times New Roman" w:cs="Times New Roman"/>
+          <w:sz w:val="24"/>
+          <w:szCs w:val="24"/>
+        </w:rPr>
+        <w:t>- Likelihood ratio test statistic</w:t>
+      </w:r>
+    </w:p>
+    <w:p>
+      <w:pPr>
+        <w:widowControl/>
+        <w:wordWrap/>
+        <w:autoSpaceDE/>
+        <w:autoSpaceDN/>
+        <w:rPr>
+          <w:rFonts w:ascii="Times New Roman" w:hAnsi="Times New Roman" w:cs="Times New Roman"/>
+          <w:sz w:val="24"/>
+          <w:szCs w:val="24"/>
+        </w:rPr>
+      </w:pPr>
+      <m:oMathPara>
+        <m:oMath>
+          <m:r>
+            <m:rPr>
+              <m:sty m:val="p"/>
+            </m:rPr>
+            <w:rPr>
+              <w:rFonts w:ascii="Cambria Math" w:hAnsi="Cambria Math" w:cs="Times New Roman"/>
+              <w:sz w:val="24"/>
+              <w:szCs w:val="24"/>
+            </w:rPr>
+            <m:t>Λ</m:t>
+          </m:r>
+          <m:d>
+            <m:dPr>
+              <m:ctrlPr>
+                <w:rPr>
+                  <w:rFonts w:ascii="Cambria Math" w:hAnsi="Cambria Math" w:cs="Times New Roman"/>
+                  <w:sz w:val="24"/>
+                  <w:szCs w:val="24"/>
+                </w:rPr>
+              </m:ctrlPr>
+            </m:dPr>
+            <m:e>
+              <m:r>
+                <m:rPr>
+                  <m:sty m:val="b"/>
+                </m:rPr>
+                <w:rPr>
+                  <w:rFonts w:ascii="Cambria Math" w:hAnsi="Cambria Math" w:cs="Times New Roman"/>
+                  <w:sz w:val="24"/>
+                  <w:szCs w:val="24"/>
+                </w:rPr>
+                <m:t>Y</m:t>
+              </m:r>
+            </m:e>
+          </m:d>
+          <m:r>
+            <m:rPr>
+              <m:sty m:val="p"/>
+            </m:rPr>
+            <w:rPr>
+              <w:rFonts w:ascii="Cambria Math" w:hAnsi="Cambria Math" w:cs="Times New Roman"/>
+              <w:sz w:val="24"/>
+              <w:szCs w:val="24"/>
+            </w:rPr>
+            <m:t>=</m:t>
+          </m:r>
+          <m:f>
+            <m:fPr>
+              <m:ctrlPr>
+                <w:rPr>
+                  <w:rFonts w:ascii="Cambria Math" w:hAnsi="Cambria Math" w:cs="Times New Roman"/>
+                  <w:sz w:val="24"/>
+                  <w:szCs w:val="24"/>
+                </w:rPr>
+              </m:ctrlPr>
+            </m:fPr>
+            <m:num>
+              <m:func>
+                <m:funcPr>
+                  <m:ctrlPr>
+                    <w:rPr>
+                      <w:rFonts w:ascii="Cambria Math" w:hAnsi="Cambria Math" w:cs="Times New Roman"/>
+                      <w:i/>
+                      <w:sz w:val="24"/>
+                      <w:szCs w:val="24"/>
+                    </w:rPr>
+                  </m:ctrlPr>
+                </m:funcPr>
+                <m:fName>
+                  <m:r>
+                    <m:rPr>
+                      <m:sty m:val="p"/>
+                    </m:rPr>
+                    <w:rPr>
+                      <w:rFonts w:ascii="Cambria Math" w:hAnsi="Cambria Math" w:cs="Times New Roman"/>
+                      <w:sz w:val="24"/>
+                      <w:szCs w:val="24"/>
+                    </w:rPr>
+                    <m:t>sup</m:t>
+                  </m:r>
+                </m:fName>
+                <m:e>
+                  <m:d>
+                    <m:dPr>
+                      <m:begChr m:val="{"/>
+                      <m:endChr m:val="}"/>
+                      <m:ctrlPr>
+                        <w:rPr>
+                          <w:rFonts w:ascii="Cambria Math" w:hAnsi="Cambria Math" w:cs="Times New Roman"/>
+                          <w:i/>
+                          <w:sz w:val="24"/>
+                          <w:szCs w:val="24"/>
+                        </w:rPr>
+                      </m:ctrlPr>
+                    </m:dPr>
+                    <m:e>
+                      <m:r>
+                        <m:rPr>
+                          <m:scr m:val="script"/>
+                        </m:rPr>
+                        <w:rPr>
+                          <w:rFonts w:ascii="Cambria Math" w:hAnsi="Cambria Math" w:cs="Times New Roman"/>
+                          <w:sz w:val="24"/>
+                          <w:szCs w:val="24"/>
+                        </w:rPr>
+                        <m:t>L</m:t>
+                      </m:r>
+                      <m:d>
+                        <m:dPr>
+                          <m:ctrlPr>
+                            <w:rPr>
+                              <w:rFonts w:ascii="Cambria Math" w:hAnsi="Cambria Math" w:cs="Times New Roman"/>
+                              <w:i/>
+                              <w:sz w:val="24"/>
+                              <w:szCs w:val="24"/>
+                            </w:rPr>
+                          </m:ctrlPr>
+                        </m:dPr>
+                        <m:e>
+                          <m:r>
+                            <m:rPr>
+                              <m:sty m:val="b"/>
+                            </m:rPr>
+                            <w:rPr>
+                              <w:rFonts w:ascii="Cambria Math" w:hAnsi="Cambria Math" w:cs="Times New Roman"/>
+                              <w:sz w:val="24"/>
+                              <w:szCs w:val="24"/>
+                            </w:rPr>
+                            <m:t>θ|Y</m:t>
+                          </m:r>
+                        </m:e>
+                      </m:d>
+                      <m:r>
+                        <w:rPr>
+                          <w:rFonts w:ascii="Cambria Math" w:hAnsi="Cambria Math" w:cs="Times New Roman"/>
+                          <w:sz w:val="24"/>
+                          <w:szCs w:val="24"/>
+                        </w:rPr>
+                        <m:t>:</m:t>
+                      </m:r>
+                      <m:r>
+                        <m:rPr>
+                          <m:sty m:val="b"/>
+                        </m:rPr>
+                        <w:rPr>
+                          <w:rFonts w:ascii="Cambria Math" w:hAnsi="Cambria Math" w:cs="Times New Roman"/>
+                          <w:sz w:val="24"/>
+                          <w:szCs w:val="24"/>
+                        </w:rPr>
+                        <m:t>θ</m:t>
+                      </m:r>
+                      <m:r>
+                        <m:rPr>
+                          <m:sty m:val="p"/>
+                        </m:rPr>
+                        <w:rPr>
+                          <w:rFonts w:ascii="Cambria Math" w:hAnsi="Cambria Math" w:cs="Times New Roman"/>
+                          <w:sz w:val="24"/>
+                          <w:szCs w:val="24"/>
+                        </w:rPr>
+                        <m:t>∈</m:t>
+                      </m:r>
+                      <m:sSub>
+                        <m:sSubPr>
+                          <m:ctrlPr>
+                            <w:rPr>
+                              <w:rFonts w:ascii="Cambria Math" w:hAnsi="Cambria Math" w:cs="Times New Roman"/>
+                              <w:sz w:val="24"/>
+                              <w:szCs w:val="24"/>
+                            </w:rPr>
+                          </m:ctrlPr>
+                        </m:sSubPr>
+                        <m:e>
+                          <m:r>
+                            <m:rPr>
+                              <m:sty m:val="p"/>
+                            </m:rPr>
+                            <w:rPr>
+                              <w:rFonts w:ascii="Cambria Math" w:hAnsi="Cambria Math" w:cs="Times New Roman"/>
+                              <w:sz w:val="24"/>
+                              <w:szCs w:val="24"/>
+                            </w:rPr>
+                            <m:t>Θ</m:t>
+                          </m:r>
+                        </m:e>
+                        <m:sub>
+                          <m:r>
+                            <m:rPr>
+                              <m:sty m:val="p"/>
+                            </m:rPr>
+                            <w:rPr>
+                              <w:rFonts w:ascii="Cambria Math" w:hAnsi="Cambria Math" w:cs="Times New Roman"/>
+                              <w:sz w:val="24"/>
+                              <w:szCs w:val="24"/>
+                            </w:rPr>
+                            <m:t>0</m:t>
+                          </m:r>
+                        </m:sub>
+                      </m:sSub>
+                    </m:e>
+                  </m:d>
+                </m:e>
+              </m:func>
+              <m:ctrlPr>
+                <w:rPr>
+                  <w:rFonts w:ascii="Cambria Math" w:hAnsi="Cambria Math" w:cs="Times New Roman"/>
+                  <w:i/>
+                  <w:sz w:val="24"/>
+                  <w:szCs w:val="24"/>
+                </w:rPr>
+              </m:ctrlPr>
+            </m:num>
+            <m:den>
+              <m:func>
+                <m:funcPr>
+                  <m:ctrlPr>
+                    <w:rPr>
+                      <w:rFonts w:ascii="Cambria Math" w:hAnsi="Cambria Math" w:cs="Times New Roman"/>
+                      <w:i/>
+                      <w:sz w:val="24"/>
+                      <w:szCs w:val="24"/>
+                    </w:rPr>
+                  </m:ctrlPr>
+                </m:funcPr>
+                <m:fName>
+                  <m:r>
+                    <m:rPr>
+                      <m:sty m:val="p"/>
+                    </m:rPr>
+                    <w:rPr>
+                      <w:rFonts w:ascii="Cambria Math" w:hAnsi="Cambria Math" w:cs="Times New Roman"/>
+                      <w:sz w:val="24"/>
+                      <w:szCs w:val="24"/>
+                    </w:rPr>
+                    <m:t>sup</m:t>
+                  </m:r>
+                </m:fName>
+                <m:e>
+                  <m:d>
+                    <m:dPr>
+                      <m:begChr m:val="{"/>
+                      <m:endChr m:val="}"/>
+                      <m:ctrlPr>
+                        <w:rPr>
+                          <w:rFonts w:ascii="Cambria Math" w:hAnsi="Cambria Math" w:cs="Times New Roman"/>
+                          <w:i/>
+                          <w:sz w:val="24"/>
+                          <w:szCs w:val="24"/>
+                        </w:rPr>
+                      </m:ctrlPr>
+                    </m:dPr>
+                    <m:e>
+                      <m:r>
+                        <m:rPr>
+                          <m:scr m:val="script"/>
+                        </m:rPr>
+                        <w:rPr>
+                          <w:rFonts w:ascii="Cambria Math" w:hAnsi="Cambria Math" w:cs="Times New Roman"/>
+                          <w:sz w:val="24"/>
+                          <w:szCs w:val="24"/>
+                        </w:rPr>
+                        <m:t>L</m:t>
+                      </m:r>
+                      <m:d>
+                        <m:dPr>
+                          <m:ctrlPr>
+                            <w:rPr>
+                              <w:rFonts w:ascii="Cambria Math" w:hAnsi="Cambria Math" w:cs="Times New Roman"/>
+                              <w:i/>
+                              <w:sz w:val="24"/>
+                              <w:szCs w:val="24"/>
+                            </w:rPr>
+                          </m:ctrlPr>
+                        </m:dPr>
+                        <m:e>
+                          <m:r>
+                            <m:rPr>
+                              <m:sty m:val="b"/>
+                            </m:rPr>
+                            <w:rPr>
+                              <w:rFonts w:ascii="Cambria Math" w:hAnsi="Cambria Math" w:cs="Times New Roman"/>
+                              <w:sz w:val="24"/>
+                              <w:szCs w:val="24"/>
+                            </w:rPr>
+                            <m:t>θ|Y</m:t>
+                          </m:r>
+                        </m:e>
+                      </m:d>
+                      <m:r>
+                        <w:rPr>
+                          <w:rFonts w:ascii="Cambria Math" w:hAnsi="Cambria Math" w:cs="Times New Roman"/>
+                          <w:sz w:val="24"/>
+                          <w:szCs w:val="24"/>
+                        </w:rPr>
+                        <m:t>:</m:t>
+                      </m:r>
+                      <m:r>
+                        <m:rPr>
+                          <m:sty m:val="b"/>
+                        </m:rPr>
+                        <w:rPr>
+                          <w:rFonts w:ascii="Cambria Math" w:hAnsi="Cambria Math" w:cs="Times New Roman"/>
+                          <w:sz w:val="24"/>
+                          <w:szCs w:val="24"/>
+                        </w:rPr>
+                        <m:t>θ</m:t>
+                      </m:r>
+                      <m:r>
+                        <m:rPr>
+                          <m:sty m:val="p"/>
+                        </m:rPr>
+                        <w:rPr>
+                          <w:rFonts w:ascii="Cambria Math" w:hAnsi="Cambria Math" w:cs="Times New Roman"/>
+                          <w:sz w:val="24"/>
+                          <w:szCs w:val="24"/>
+                        </w:rPr>
+                        <m:t>∈</m:t>
+                      </m:r>
+                      <m:r>
+                        <m:rPr>
+                          <m:sty m:val="p"/>
+                        </m:rPr>
+                        <w:rPr>
+                          <w:rFonts w:ascii="Cambria Math" w:hAnsi="Cambria Math" w:cs="Times New Roman"/>
+                          <w:sz w:val="24"/>
+                          <w:szCs w:val="24"/>
+                        </w:rPr>
+                        <m:t>Θ</m:t>
+                      </m:r>
+                    </m:e>
+                  </m:d>
+                </m:e>
+              </m:func>
+            </m:den>
+          </m:f>
+        </m:oMath>
+      </m:oMathPara>
+    </w:p>
+    <w:p>
+      <w:pPr>
+        <w:widowControl/>
+        <w:wordWrap/>
+        <w:autoSpaceDE/>
+        <w:autoSpaceDN/>
+        <w:rPr>
+          <w:rFonts w:ascii="Times New Roman" w:hAnsi="Times New Roman" w:cs="Times New Roman"/>
+          <w:sz w:val="24"/>
+          <w:szCs w:val="24"/>
+        </w:rPr>
+      </w:pPr>
+      <w:r>
+        <w:rPr>
+          <w:rFonts w:ascii="Times New Roman" w:hAnsi="Times New Roman" w:cs="Times New Roman"/>
+          <w:sz w:val="24"/>
+          <w:szCs w:val="24"/>
+        </w:rPr>
+        <w:t>Note that,</w:t>
+      </w:r>
+    </w:p>
+    <w:p>
+      <w:pPr>
+        <w:widowControl/>
+        <w:wordWrap/>
+        <w:autoSpaceDE/>
+        <w:autoSpaceDN/>
+        <w:rPr>
+          <w:rFonts w:ascii="Times New Roman" w:hAnsi="Times New Roman" w:cs="Times New Roman"/>
+          <w:sz w:val="24"/>
+          <w:szCs w:val="24"/>
+        </w:rPr>
+      </w:pPr>
+      <w:r>
+        <w:rPr>
+          <w:rFonts w:ascii="Times New Roman" w:hAnsi="Times New Roman" w:cs="Times New Roman"/>
+          <w:sz w:val="24"/>
+          <w:szCs w:val="24"/>
+        </w:rPr>
+        <w:t xml:space="preserve">under </w:t>
+      </w:r>
+      <m:oMath>
+        <m:sSub>
+          <m:sSubPr>
+            <m:ctrlPr>
+              <w:rPr>
+                <w:rFonts w:ascii="Cambria Math" w:hAnsi="Cambria Math" w:cs="Times New Roman"/>
+                <w:sz w:val="24"/>
+                <w:szCs w:val="24"/>
+              </w:rPr>
+            </m:ctrlPr>
+          </m:sSubPr>
+          <m:e>
+            <m:r>
+              <m:rPr>
+                <m:sty m:val="p"/>
+              </m:rPr>
+              <w:rPr>
+                <w:rFonts w:ascii="Cambria Math" w:hAnsi="Cambria Math" w:cs="Times New Roman"/>
+                <w:sz w:val="24"/>
+                <w:szCs w:val="24"/>
+              </w:rPr>
+              <m:t>H</m:t>
+            </m:r>
+          </m:e>
+          <m:sub>
+            <m:r>
+              <m:rPr>
+                <m:sty m:val="p"/>
+              </m:rPr>
+              <w:rPr>
+                <w:rFonts w:ascii="Cambria Math" w:hAnsi="Cambria Math" w:cs="Times New Roman"/>
+                <w:sz w:val="24"/>
+                <w:szCs w:val="24"/>
+              </w:rPr>
+              <m:t>0</m:t>
+            </m:r>
+          </m:sub>
+        </m:sSub>
+      </m:oMath>
+      <w:r>
+        <w:rPr>
+          <w:rFonts w:ascii="Times New Roman" w:hAnsi="Times New Roman" w:cs="Times New Roman"/>
+          <w:sz w:val="24"/>
+          <w:szCs w:val="24"/>
+        </w:rPr>
+        <w:t>,</w:t>
+      </w:r>
+    </w:p>
+    <w:p>
+      <w:pPr>
+        <w:widowControl/>
+        <w:wordWrap/>
+        <w:autoSpaceDE/>
+        <w:autoSpaceDN/>
+        <w:rPr>
+          <w:rFonts w:ascii="Times New Roman" w:hAnsi="Times New Roman" w:cs="Times New Roman"/>
+          <w:sz w:val="24"/>
+          <w:szCs w:val="24"/>
+        </w:rPr>
+      </w:pPr>
+      <m:oMathPara>
+        <m:oMath>
+          <m:r>
+            <m:rPr>
+              <m:scr m:val="script"/>
+            </m:rPr>
+            <w:rPr>
+              <w:rFonts w:ascii="Cambria Math" w:hAnsi="Cambria Math" w:cs="Times New Roman"/>
+              <w:sz w:val="24"/>
+              <w:szCs w:val="24"/>
+            </w:rPr>
+            <m:t>L</m:t>
+          </m:r>
+          <m:d>
+            <m:dPr>
+              <m:ctrlPr>
+                <w:rPr>
+                  <w:rFonts w:ascii="Cambria Math" w:hAnsi="Cambria Math" w:cs="Times New Roman"/>
+                  <w:i/>
+                  <w:sz w:val="24"/>
+                  <w:szCs w:val="24"/>
+                </w:rPr>
+              </m:ctrlPr>
+            </m:dPr>
+            <m:e>
+              <m:r>
+                <m:rPr>
+                  <m:sty m:val="b"/>
+                </m:rPr>
+                <w:rPr>
+                  <w:rFonts w:ascii="Cambria Math" w:hAnsi="Cambria Math" w:cs="Times New Roman"/>
+                  <w:sz w:val="24"/>
+                  <w:szCs w:val="24"/>
+                </w:rPr>
+                <m:t>θ|Y</m:t>
+              </m:r>
+            </m:e>
+          </m:d>
+          <m:r>
+            <w:rPr>
+              <w:rFonts w:ascii="Cambria Math" w:hAnsi="Cambria Math" w:cs="Times New Roman"/>
+              <w:sz w:val="24"/>
+              <w:szCs w:val="24"/>
+            </w:rPr>
+            <m:t>=</m:t>
+          </m:r>
+          <m:nary>
+            <m:naryPr>
+              <m:chr m:val="∏"/>
+              <m:ctrlPr>
+                <w:rPr>
+                  <w:rFonts w:ascii="Cambria Math" w:hAnsi="Cambria Math" w:cs="Times New Roman"/>
+                  <w:i/>
+                  <w:sz w:val="24"/>
+                  <w:szCs w:val="24"/>
+                </w:rPr>
+              </m:ctrlPr>
+            </m:naryPr>
+            <m:sub>
+              <m:r>
+                <w:rPr>
+                  <w:rFonts w:ascii="Cambria Math" w:hAnsi="Cambria Math" w:cs="Times New Roman"/>
+                  <w:sz w:val="24"/>
+                  <w:szCs w:val="24"/>
+                </w:rPr>
+                <m:t>i=1</m:t>
+              </m:r>
+            </m:sub>
+            <m:sup>
+              <m:r>
+                <w:rPr>
+                  <w:rFonts w:ascii="Cambria Math" w:hAnsi="Cambria Math" w:cs="Times New Roman"/>
+                  <w:sz w:val="24"/>
+                  <w:szCs w:val="24"/>
+                </w:rPr>
+                <m:t>n</m:t>
+              </m:r>
+            </m:sup>
+            <m:e>
+              <m:nary>
+                <m:naryPr>
+                  <m:chr m:val="∏"/>
+                  <m:ctrlPr>
+                    <w:rPr>
+                      <w:rFonts w:ascii="Cambria Math" w:hAnsi="Cambria Math" w:cs="Times New Roman"/>
+                      <w:i/>
+                      <w:sz w:val="24"/>
+                      <w:szCs w:val="24"/>
+                    </w:rPr>
+                  </m:ctrlPr>
+                </m:naryPr>
+                <m:sub>
+                  <m:r>
+                    <w:rPr>
+                      <w:rFonts w:ascii="Cambria Math" w:hAnsi="Cambria Math" w:cs="Times New Roman"/>
+                      <w:sz w:val="24"/>
+                      <w:szCs w:val="24"/>
+                    </w:rPr>
+                    <m:t>j=1</m:t>
+                  </m:r>
+                </m:sub>
+                <m:sup>
+                  <m:sSub>
+                    <m:sSubPr>
+                      <m:ctrlPr>
+                        <w:rPr>
+                          <w:rFonts w:ascii="Cambria Math" w:hAnsi="Cambria Math" w:cs="Times New Roman"/>
+                          <w:i/>
+                          <w:sz w:val="24"/>
+                          <w:szCs w:val="24"/>
+                        </w:rPr>
+                      </m:ctrlPr>
+                    </m:sSubPr>
+                    <m:e>
+                      <m:r>
+                        <w:rPr>
+                          <w:rFonts w:ascii="Cambria Math" w:hAnsi="Cambria Math" w:cs="Times New Roman"/>
+                          <w:sz w:val="24"/>
+                          <w:szCs w:val="24"/>
+                        </w:rPr>
+                        <m:t>n</m:t>
+                      </m:r>
+                    </m:e>
+                    <m:sub>
+                      <m:r>
+                        <w:rPr>
+                          <w:rFonts w:ascii="Cambria Math" w:hAnsi="Cambria Math" w:cs="Times New Roman"/>
+                          <w:sz w:val="24"/>
+                          <w:szCs w:val="24"/>
+                        </w:rPr>
+                        <m:t>i</m:t>
+                      </m:r>
+                    </m:sub>
+                  </m:sSub>
+                </m:sup>
+                <m:e>
+                  <m:sSub>
+                    <m:sSubPr>
+                      <m:ctrlPr>
+                        <w:rPr>
+                          <w:rFonts w:ascii="Cambria Math" w:hAnsi="Cambria Math" w:cs="Times New Roman"/>
+                          <w:i/>
+                          <w:sz w:val="24"/>
+                          <w:szCs w:val="24"/>
+                        </w:rPr>
+                      </m:ctrlPr>
+                    </m:sSubPr>
+                    <m:e>
+                      <m:r>
+                        <m:rPr>
+                          <m:scr m:val="script"/>
+                        </m:rPr>
+                        <w:rPr>
+                          <w:rFonts w:ascii="Cambria Math" w:hAnsi="Cambria Math" w:cs="Times New Roman"/>
+                          <w:sz w:val="24"/>
+                          <w:szCs w:val="24"/>
+                        </w:rPr>
+                        <m:t>L</m:t>
+                      </m:r>
+                    </m:e>
+                    <m:sub>
+                      <m:r>
+                        <w:rPr>
+                          <w:rFonts w:ascii="Cambria Math" w:hAnsi="Cambria Math" w:cs="Times New Roman"/>
+                          <w:sz w:val="24"/>
+                          <w:szCs w:val="24"/>
+                        </w:rPr>
+                        <m:t>ij</m:t>
+                      </m:r>
+                    </m:sub>
+                  </m:sSub>
+                  <m:d>
+                    <m:dPr>
+                      <m:ctrlPr>
+                        <w:rPr>
+                          <w:rFonts w:ascii="Cambria Math" w:hAnsi="Cambria Math" w:cs="Times New Roman"/>
+                          <w:i/>
+                          <w:sz w:val="24"/>
+                          <w:szCs w:val="24"/>
+                        </w:rPr>
+                      </m:ctrlPr>
+                    </m:dPr>
+                    <m:e>
+                      <m:r>
+                        <m:rPr>
+                          <m:sty m:val="b"/>
+                        </m:rPr>
+                        <w:rPr>
+                          <w:rFonts w:ascii="Cambria Math" w:hAnsi="Cambria Math" w:cs="Times New Roman"/>
+                          <w:sz w:val="24"/>
+                          <w:szCs w:val="24"/>
+                        </w:rPr>
+                        <m:t>θ|</m:t>
+                      </m:r>
+                      <m:sSub>
+                        <m:sSubPr>
+                          <m:ctrlPr>
+                            <w:rPr>
+                              <w:rFonts w:ascii="Cambria Math" w:hAnsi="Cambria Math" w:cs="Times New Roman"/>
+                              <w:i/>
+                              <w:sz w:val="24"/>
+                              <w:szCs w:val="24"/>
+                            </w:rPr>
+                          </m:ctrlPr>
+                        </m:sSubPr>
+                        <m:e>
+                          <m:r>
+                            <w:rPr>
+                              <w:rFonts w:ascii="Cambria Math" w:hAnsi="Cambria Math" w:cs="Times New Roman"/>
+                              <w:sz w:val="24"/>
+                              <w:szCs w:val="24"/>
+                            </w:rPr>
+                            <m:t>Y</m:t>
+                          </m:r>
+                          <m:ctrlPr>
+                            <w:rPr>
+                              <w:rFonts w:ascii="Cambria Math" w:hAnsi="Cambria Math" w:cs="Times New Roman"/>
+                              <w:b/>
+                              <w:sz w:val="24"/>
+                              <w:szCs w:val="24"/>
+                            </w:rPr>
+                          </m:ctrlPr>
+                        </m:e>
+                        <m:sub>
+                          <m:r>
+                            <w:rPr>
+                              <w:rFonts w:ascii="Cambria Math" w:hAnsi="Cambria Math" w:cs="Times New Roman"/>
+                              <w:sz w:val="24"/>
+                              <w:szCs w:val="24"/>
+                            </w:rPr>
+                            <m:t>ij</m:t>
+                          </m:r>
+                        </m:sub>
+                      </m:sSub>
+                    </m:e>
+                  </m:d>
+                </m:e>
+              </m:nary>
+            </m:e>
+          </m:nary>
+          <m:r>
+            <m:rPr>
+              <m:sty m:val="p"/>
+            </m:rPr>
+            <w:rPr>
+              <w:rFonts w:ascii="Cambria Math" w:hAnsi="Cambria Math" w:cs="Times New Roman"/>
+              <w:sz w:val="24"/>
+              <w:szCs w:val="24"/>
+            </w:rPr>
+            <m:t>=</m:t>
+          </m:r>
+          <m:nary>
+            <m:naryPr>
+              <m:chr m:val="∏"/>
+              <m:ctrlPr>
+                <w:rPr>
+                  <w:rFonts w:ascii="Cambria Math" w:hAnsi="Cambria Math" w:cs="Times New Roman"/>
+                  <w:i/>
+                  <w:sz w:val="24"/>
+                  <w:szCs w:val="24"/>
+                </w:rPr>
+              </m:ctrlPr>
+            </m:naryPr>
+            <m:sub>
+              <m:r>
+                <w:rPr>
+                  <w:rFonts w:ascii="Cambria Math" w:hAnsi="Cambria Math" w:cs="Times New Roman"/>
+                  <w:sz w:val="24"/>
+                  <w:szCs w:val="24"/>
+                </w:rPr>
+                <m:t>i=1</m:t>
+              </m:r>
+            </m:sub>
+            <m:sup>
+              <m:r>
+                <w:rPr>
+                  <w:rFonts w:ascii="Cambria Math" w:hAnsi="Cambria Math" w:cs="Times New Roman"/>
+                  <w:sz w:val="24"/>
+                  <w:szCs w:val="24"/>
+                </w:rPr>
+                <m:t>n</m:t>
+              </m:r>
+            </m:sup>
+            <m:e>
+              <m:nary>
+                <m:naryPr>
+                  <m:chr m:val="∏"/>
+                  <m:ctrlPr>
+                    <w:rPr>
+                      <w:rFonts w:ascii="Cambria Math" w:hAnsi="Cambria Math" w:cs="Times New Roman"/>
+                      <w:i/>
+                      <w:sz w:val="24"/>
+                      <w:szCs w:val="24"/>
+                    </w:rPr>
+                  </m:ctrlPr>
+                </m:naryPr>
+                <m:sub>
+                  <m:r>
+                    <w:rPr>
+                      <w:rFonts w:ascii="Cambria Math" w:hAnsi="Cambria Math" w:cs="Times New Roman"/>
+                      <w:sz w:val="24"/>
+                      <w:szCs w:val="24"/>
+                    </w:rPr>
+                    <m:t>j=1</m:t>
+                  </m:r>
+                </m:sub>
+                <m:sup>
+                  <m:sSub>
+                    <m:sSubPr>
+                      <m:ctrlPr>
+                        <w:rPr>
+                          <w:rFonts w:ascii="Cambria Math" w:hAnsi="Cambria Math" w:cs="Times New Roman"/>
+                          <w:i/>
+                          <w:sz w:val="24"/>
+                          <w:szCs w:val="24"/>
+                        </w:rPr>
+                      </m:ctrlPr>
+                    </m:sSubPr>
+                    <m:e>
+                      <m:r>
+                        <w:rPr>
+                          <w:rFonts w:ascii="Cambria Math" w:hAnsi="Cambria Math" w:cs="Times New Roman"/>
+                          <w:sz w:val="24"/>
+                          <w:szCs w:val="24"/>
+                        </w:rPr>
+                        <m:t>n</m:t>
+                      </m:r>
+                    </m:e>
+                    <m:sub>
+                      <m:r>
+                        <w:rPr>
+                          <w:rFonts w:ascii="Cambria Math" w:hAnsi="Cambria Math" w:cs="Times New Roman"/>
+                          <w:sz w:val="24"/>
+                          <w:szCs w:val="24"/>
+                        </w:rPr>
+                        <m:t>i</m:t>
+                      </m:r>
+                    </m:sub>
+                  </m:sSub>
+                </m:sup>
+                <m:e>
+                  <m:sSub>
+                    <m:sSubPr>
+                      <m:ctrlPr>
+                        <w:rPr>
+                          <w:rFonts w:ascii="Cambria Math" w:hAnsi="Cambria Math" w:cs="Times New Roman"/>
+                          <w:i/>
+                          <w:sz w:val="24"/>
+                          <w:szCs w:val="24"/>
+                        </w:rPr>
+                      </m:ctrlPr>
+                    </m:sSubPr>
+                    <m:e>
+                      <m:r>
+                        <w:rPr>
+                          <w:rFonts w:ascii="Cambria Math" w:hAnsi="Cambria Math" w:cs="Times New Roman"/>
+                          <w:sz w:val="24"/>
+                          <w:szCs w:val="24"/>
+                        </w:rPr>
+                        <m:t>f</m:t>
+                      </m:r>
+                    </m:e>
+                    <m:sub>
+                      <m:sSub>
+                        <m:sSubPr>
+                          <m:ctrlPr>
+                            <w:rPr>
+                              <w:rFonts w:ascii="Cambria Math" w:hAnsi="Cambria Math" w:cs="Times New Roman"/>
+                              <w:i/>
+                              <w:sz w:val="24"/>
+                              <w:szCs w:val="24"/>
+                            </w:rPr>
+                          </m:ctrlPr>
+                        </m:sSubPr>
+                        <m:e>
+                          <m:r>
+                            <w:rPr>
+                              <w:rFonts w:ascii="Cambria Math" w:hAnsi="Cambria Math" w:cs="Times New Roman"/>
+                              <w:sz w:val="24"/>
+                              <w:szCs w:val="24"/>
+                            </w:rPr>
+                            <m:t>L</m:t>
+                          </m:r>
+                        </m:e>
+                        <m:sub>
+                          <m:r>
+                            <w:rPr>
+                              <w:rFonts w:ascii="Cambria Math" w:hAnsi="Cambria Math" w:cs="Times New Roman"/>
+                              <w:sz w:val="24"/>
+                              <w:szCs w:val="24"/>
+                            </w:rPr>
+                            <m:t>ij</m:t>
+                          </m:r>
+                        </m:sub>
+                      </m:sSub>
+                    </m:sub>
+                  </m:sSub>
+                  <m:d>
+                    <m:dPr>
+                      <m:ctrlPr>
+                        <w:rPr>
+                          <w:rFonts w:ascii="Cambria Math" w:hAnsi="Cambria Math" w:cs="Times New Roman"/>
+                          <w:i/>
+                          <w:sz w:val="24"/>
+                          <w:szCs w:val="24"/>
+                        </w:rPr>
+                      </m:ctrlPr>
+                    </m:dPr>
+                    <m:e>
+                      <m:sSub>
+                        <m:sSubPr>
+                          <m:ctrlPr>
+                            <w:rPr>
+                              <w:rFonts w:ascii="Cambria Math" w:hAnsi="Cambria Math" w:cs="Times New Roman"/>
+                              <w:i/>
+                              <w:sz w:val="24"/>
+                              <w:szCs w:val="24"/>
+                            </w:rPr>
+                          </m:ctrlPr>
+                        </m:sSubPr>
+                        <m:e>
+                          <m:r>
+                            <w:rPr>
+                              <w:rFonts w:ascii="Cambria Math" w:hAnsi="Cambria Math" w:cs="Times New Roman"/>
+                              <w:sz w:val="24"/>
+                              <w:szCs w:val="24"/>
+                            </w:rPr>
+                            <m:t>a</m:t>
+                          </m:r>
+                        </m:e>
+                        <m:sub>
+                          <m:r>
+                            <w:rPr>
+                              <w:rFonts w:ascii="Cambria Math" w:hAnsi="Cambria Math" w:cs="Times New Roman"/>
+                              <w:sz w:val="24"/>
+                              <w:szCs w:val="24"/>
+                            </w:rPr>
+                            <m:t>ij</m:t>
+                          </m:r>
+                        </m:sub>
+                      </m:sSub>
+                      <m:r>
+                        <w:rPr>
+                          <w:rFonts w:ascii="Cambria Math" w:hAnsi="Cambria Math" w:cs="Times New Roman"/>
+                          <w:sz w:val="24"/>
+                          <w:szCs w:val="24"/>
+                        </w:rPr>
+                        <m:t>&lt;</m:t>
+                      </m:r>
+                      <m:sSub>
+                        <m:sSubPr>
+                          <m:ctrlPr>
+                            <w:rPr>
+                              <w:rFonts w:ascii="Cambria Math" w:hAnsi="Cambria Math" w:cs="Times New Roman"/>
+                              <w:i/>
+                              <w:sz w:val="24"/>
+                              <w:szCs w:val="24"/>
+                            </w:rPr>
+                          </m:ctrlPr>
+                        </m:sSubPr>
+                        <m:e>
+                          <m:r>
+                            <w:rPr>
+                              <w:rFonts w:ascii="Cambria Math" w:hAnsi="Cambria Math" w:cs="Times New Roman"/>
+                              <w:sz w:val="24"/>
+                              <w:szCs w:val="24"/>
+                            </w:rPr>
+                            <m:t>L</m:t>
+                          </m:r>
+                        </m:e>
+                        <m:sub>
+                          <m:r>
+                            <w:rPr>
+                              <w:rFonts w:ascii="Cambria Math" w:hAnsi="Cambria Math" w:cs="Times New Roman"/>
+                              <w:sz w:val="24"/>
+                              <w:szCs w:val="24"/>
+                            </w:rPr>
+                            <m:t>ij</m:t>
+                          </m:r>
+                        </m:sub>
+                      </m:sSub>
+                      <m:r>
+                        <w:rPr>
+                          <w:rFonts w:ascii="Cambria Math" w:hAnsi="Cambria Math" w:cs="Times New Roman"/>
+                          <w:sz w:val="24"/>
+                          <w:szCs w:val="24"/>
+                        </w:rPr>
+                        <m:t>&lt;</m:t>
+                      </m:r>
+                      <m:sSub>
+                        <m:sSubPr>
+                          <m:ctrlPr>
+                            <w:rPr>
+                              <w:rFonts w:ascii="Cambria Math" w:hAnsi="Cambria Math" w:cs="Times New Roman"/>
+                              <w:i/>
+                              <w:sz w:val="24"/>
+                              <w:szCs w:val="24"/>
+                            </w:rPr>
+                          </m:ctrlPr>
+                        </m:sSubPr>
+                        <m:e>
+                          <m:r>
+                            <w:rPr>
+                              <w:rFonts w:ascii="Cambria Math" w:hAnsi="Cambria Math" w:cs="Times New Roman"/>
+                              <w:sz w:val="24"/>
+                              <w:szCs w:val="24"/>
+                            </w:rPr>
+                            <m:t>b</m:t>
+                          </m:r>
+                        </m:e>
+                        <m:sub>
+                          <m:r>
+                            <w:rPr>
+                              <w:rFonts w:ascii="Cambria Math" w:hAnsi="Cambria Math" w:cs="Times New Roman"/>
+                              <w:sz w:val="24"/>
+                              <w:szCs w:val="24"/>
+                            </w:rPr>
+                            <m:t>ij</m:t>
+                          </m:r>
+                        </m:sub>
+                      </m:sSub>
+                      <m:r>
+                        <w:rPr>
+                          <w:rFonts w:ascii="Cambria Math" w:hAnsi="Cambria Math" w:cs="Times New Roman"/>
+                          <w:sz w:val="24"/>
+                          <w:szCs w:val="24"/>
+                        </w:rPr>
+                        <m:t>|</m:t>
+                      </m:r>
+                      <m:r>
+                        <m:rPr>
+                          <m:sty m:val="b"/>
+                        </m:rPr>
+                        <w:rPr>
+                          <w:rFonts w:ascii="Cambria Math" w:hAnsi="Cambria Math" w:cs="Times New Roman"/>
+                          <w:sz w:val="24"/>
+                          <w:szCs w:val="24"/>
+                        </w:rPr>
+                        <m:t>θ</m:t>
+                      </m:r>
+                    </m:e>
+                  </m:d>
+                </m:e>
+              </m:nary>
+            </m:e>
+          </m:nary>
+          <m:r>
+            <w:rPr>
+              <w:rFonts w:ascii="Cambria Math" w:hAnsi="Cambria Math" w:cs="Times New Roman"/>
+              <w:sz w:val="24"/>
+              <w:szCs w:val="24"/>
+            </w:rPr>
+            <m:t>=</m:t>
+          </m:r>
+          <m:nary>
+            <m:naryPr>
+              <m:chr m:val="∏"/>
+              <m:ctrlPr>
+                <w:rPr>
+                  <w:rFonts w:ascii="Cambria Math" w:hAnsi="Cambria Math" w:cs="Times New Roman"/>
+                  <w:i/>
+                  <w:sz w:val="24"/>
+                  <w:szCs w:val="24"/>
+                </w:rPr>
+              </m:ctrlPr>
+            </m:naryPr>
+            <m:sub>
+              <m:r>
+                <w:rPr>
+                  <w:rFonts w:ascii="Cambria Math" w:hAnsi="Cambria Math" w:cs="Times New Roman"/>
+                  <w:sz w:val="24"/>
+                  <w:szCs w:val="24"/>
+                </w:rPr>
+                <m:t>i=1</m:t>
+              </m:r>
+            </m:sub>
+            <m:sup>
+              <m:r>
+                <w:rPr>
+                  <w:rFonts w:ascii="Cambria Math" w:hAnsi="Cambria Math" w:cs="Times New Roman"/>
+                  <w:sz w:val="24"/>
+                  <w:szCs w:val="24"/>
+                </w:rPr>
+                <m:t>n</m:t>
+              </m:r>
+            </m:sup>
+            <m:e>
+              <m:nary>
+                <m:naryPr>
+                  <m:chr m:val="∏"/>
+                  <m:ctrlPr>
+                    <w:rPr>
+                      <w:rFonts w:ascii="Cambria Math" w:hAnsi="Cambria Math" w:cs="Times New Roman"/>
+                      <w:i/>
+                      <w:sz w:val="24"/>
+                      <w:szCs w:val="24"/>
+                    </w:rPr>
+                  </m:ctrlPr>
+                </m:naryPr>
+                <m:sub>
+                  <m:r>
+                    <w:rPr>
+                      <w:rFonts w:ascii="Cambria Math" w:hAnsi="Cambria Math" w:cs="Times New Roman"/>
+                      <w:sz w:val="24"/>
+                      <w:szCs w:val="24"/>
+                    </w:rPr>
+                    <m:t>j=1</m:t>
+                  </m:r>
+                </m:sub>
+                <m:sup>
+                  <m:sSub>
+                    <m:sSubPr>
+                      <m:ctrlPr>
+                        <w:rPr>
+                          <w:rFonts w:ascii="Cambria Math" w:hAnsi="Cambria Math" w:cs="Times New Roman"/>
+                          <w:i/>
+                          <w:sz w:val="24"/>
+                          <w:szCs w:val="24"/>
+                        </w:rPr>
+                      </m:ctrlPr>
+                    </m:sSubPr>
+                    <m:e>
+                      <m:r>
+                        <w:rPr>
+                          <w:rFonts w:ascii="Cambria Math" w:hAnsi="Cambria Math" w:cs="Times New Roman"/>
+                          <w:sz w:val="24"/>
+                          <w:szCs w:val="24"/>
+                        </w:rPr>
+                        <m:t>n</m:t>
+                      </m:r>
+                    </m:e>
+                    <m:sub>
+                      <m:r>
+                        <w:rPr>
+                          <w:rFonts w:ascii="Cambria Math" w:hAnsi="Cambria Math" w:cs="Times New Roman"/>
+                          <w:sz w:val="24"/>
+                          <w:szCs w:val="24"/>
+                        </w:rPr>
+                        <m:t>i</m:t>
+                      </m:r>
+                    </m:sub>
+                  </m:sSub>
+                </m:sup>
+                <m:e>
+                  <m:d>
+                    <m:dPr>
+                      <m:begChr m:val="{"/>
+                      <m:endChr m:val="}"/>
+                      <m:ctrlPr>
+                        <w:rPr>
+                          <w:rFonts w:ascii="Cambria Math" w:hAnsi="Cambria Math" w:cs="Times New Roman"/>
+                          <w:sz w:val="24"/>
+                          <w:szCs w:val="24"/>
+                        </w:rPr>
+                      </m:ctrlPr>
+                    </m:dPr>
+                    <m:e>
+                      <m:r>
+                        <m:rPr>
+                          <m:sty m:val="p"/>
+                        </m:rPr>
+                        <w:rPr>
+                          <w:rFonts w:ascii="Cambria Math" w:hAnsi="Cambria Math" w:cs="Times New Roman"/>
+                          <w:sz w:val="24"/>
+                          <w:szCs w:val="24"/>
+                        </w:rPr>
+                        <m:t>Φ</m:t>
+                      </m:r>
+                      <m:d>
+                        <m:dPr>
+                          <m:ctrlPr>
+                            <w:rPr>
+                              <w:rFonts w:ascii="Cambria Math" w:hAnsi="Cambria Math" w:cs="Times New Roman"/>
+                              <w:i/>
+                              <w:sz w:val="24"/>
+                              <w:szCs w:val="24"/>
+                            </w:rPr>
+                          </m:ctrlPr>
+                        </m:dPr>
+                        <m:e>
+                          <m:sSub>
+                            <m:sSubPr>
+                              <m:ctrlPr>
+                                <w:rPr>
+                                  <w:rFonts w:ascii="Cambria Math" w:hAnsi="Cambria Math" w:cs="Times New Roman"/>
+                                  <w:i/>
+                                  <w:sz w:val="24"/>
+                                  <w:szCs w:val="24"/>
+                                </w:rPr>
+                              </m:ctrlPr>
+                            </m:sSubPr>
+                            <m:e>
+                              <m:r>
+                                <w:rPr>
+                                  <w:rFonts w:ascii="Cambria Math" w:hAnsi="Cambria Math" w:cs="Times New Roman"/>
+                                  <w:sz w:val="24"/>
+                                  <w:szCs w:val="24"/>
+                                </w:rPr>
+                                <m:t>b</m:t>
+                              </m:r>
+                            </m:e>
+                            <m:sub>
+                              <m:r>
+                                <w:rPr>
+                                  <w:rFonts w:ascii="Cambria Math" w:hAnsi="Cambria Math" w:cs="Times New Roman"/>
+                                  <w:sz w:val="24"/>
+                                  <w:szCs w:val="24"/>
+                                </w:rPr>
+                                <m:t>ij</m:t>
+                              </m:r>
+                            </m:sub>
+                          </m:sSub>
+                          <m:r>
+                            <w:rPr>
+                              <w:rFonts w:ascii="Cambria Math" w:hAnsi="Cambria Math" w:cs="Times New Roman"/>
+                              <w:sz w:val="24"/>
+                              <w:szCs w:val="24"/>
+                            </w:rPr>
+                            <m:t>-</m:t>
+                          </m:r>
+                          <m:sSub>
+                            <m:sSubPr>
+                              <m:ctrlPr>
+                                <w:rPr>
+                                  <w:rFonts w:ascii="Cambria Math" w:hAnsi="Cambria Math" w:cs="Times New Roman"/>
+                                  <w:i/>
+                                  <w:sz w:val="24"/>
+                                  <w:szCs w:val="24"/>
+                                </w:rPr>
+                              </m:ctrlPr>
+                            </m:sSubPr>
+                            <m:e>
+                              <m:r>
+                                <w:rPr>
+                                  <w:rFonts w:ascii="Cambria Math" w:hAnsi="Cambria Math" w:cs="Times New Roman"/>
+                                  <w:sz w:val="24"/>
+                                  <w:szCs w:val="24"/>
+                                </w:rPr>
+                                <m:t>X</m:t>
+                              </m:r>
+                            </m:e>
+                            <m:sub>
+                              <m:r>
+                                <w:rPr>
+                                  <w:rFonts w:ascii="Cambria Math" w:hAnsi="Cambria Math" w:cs="Times New Roman"/>
+                                  <w:sz w:val="24"/>
+                                  <w:szCs w:val="24"/>
+                                </w:rPr>
+                                <m:t>ij</m:t>
+                              </m:r>
+                            </m:sub>
+                          </m:sSub>
+                          <m:r>
+                            <m:rPr>
+                              <m:sty m:val="b"/>
+                            </m:rPr>
+                            <w:rPr>
+                              <w:rFonts w:ascii="Cambria Math" w:hAnsi="Cambria Math" w:cs="Times New Roman"/>
+                              <w:sz w:val="24"/>
+                              <w:szCs w:val="24"/>
+                            </w:rPr>
+                            <m:t>β</m:t>
+                          </m:r>
+                        </m:e>
+                      </m:d>
+                      <m:r>
+                        <w:rPr>
+                          <w:rFonts w:ascii="Cambria Math" w:hAnsi="Cambria Math" w:cs="Times New Roman"/>
+                          <w:sz w:val="24"/>
+                          <w:szCs w:val="24"/>
+                        </w:rPr>
+                        <m:t>-</m:t>
+                      </m:r>
+                      <m:r>
+                        <m:rPr>
+                          <m:sty m:val="p"/>
+                        </m:rPr>
+                        <w:rPr>
+                          <w:rFonts w:ascii="Cambria Math" w:hAnsi="Cambria Math" w:cs="Times New Roman"/>
+                          <w:sz w:val="24"/>
+                          <w:szCs w:val="24"/>
+                        </w:rPr>
+                        <m:t>Φ</m:t>
+                      </m:r>
+                      <m:d>
+                        <m:dPr>
+                          <m:ctrlPr>
+                            <w:rPr>
+                              <w:rFonts w:ascii="Cambria Math" w:hAnsi="Cambria Math" w:cs="Times New Roman"/>
+                              <w:i/>
+                              <w:sz w:val="24"/>
+                              <w:szCs w:val="24"/>
+                            </w:rPr>
+                          </m:ctrlPr>
+                        </m:dPr>
+                        <m:e>
+                          <m:sSub>
+                            <m:sSubPr>
+                              <m:ctrlPr>
+                                <w:rPr>
+                                  <w:rFonts w:ascii="Cambria Math" w:hAnsi="Cambria Math" w:cs="Times New Roman"/>
+                                  <w:i/>
+                                  <w:sz w:val="24"/>
+                                  <w:szCs w:val="24"/>
+                                </w:rPr>
+                              </m:ctrlPr>
+                            </m:sSubPr>
+                            <m:e>
+                              <m:r>
+                                <w:rPr>
+                                  <w:rFonts w:ascii="Cambria Math" w:hAnsi="Cambria Math" w:cs="Times New Roman"/>
+                                  <w:sz w:val="24"/>
+                                  <w:szCs w:val="24"/>
+                                </w:rPr>
+                                <m:t>a</m:t>
+                              </m:r>
+                            </m:e>
+                            <m:sub>
+                              <m:r>
+                                <w:rPr>
+                                  <w:rFonts w:ascii="Cambria Math" w:hAnsi="Cambria Math" w:cs="Times New Roman"/>
+                                  <w:sz w:val="24"/>
+                                  <w:szCs w:val="24"/>
+                                </w:rPr>
+                                <m:t>ij</m:t>
+                              </m:r>
+                            </m:sub>
+                          </m:sSub>
+                          <m:r>
+                            <w:rPr>
+                              <w:rFonts w:ascii="Cambria Math" w:hAnsi="Cambria Math" w:cs="Times New Roman"/>
+                              <w:sz w:val="24"/>
+                              <w:szCs w:val="24"/>
+                            </w:rPr>
+                            <m:t>-</m:t>
+                          </m:r>
+                          <m:sSub>
+                            <m:sSubPr>
+                              <m:ctrlPr>
+                                <w:rPr>
+                                  <w:rFonts w:ascii="Cambria Math" w:hAnsi="Cambria Math" w:cs="Times New Roman"/>
+                                  <w:i/>
+                                  <w:sz w:val="24"/>
+                                  <w:szCs w:val="24"/>
+                                </w:rPr>
+                              </m:ctrlPr>
+                            </m:sSubPr>
+                            <m:e>
+                              <m:r>
+                                <w:rPr>
+                                  <w:rFonts w:ascii="Cambria Math" w:hAnsi="Cambria Math" w:cs="Times New Roman"/>
+                                  <w:sz w:val="24"/>
+                                  <w:szCs w:val="24"/>
+                                </w:rPr>
+                                <m:t>X</m:t>
+                              </m:r>
+                            </m:e>
+                            <m:sub>
+                              <m:r>
+                                <w:rPr>
+                                  <w:rFonts w:ascii="Cambria Math" w:hAnsi="Cambria Math" w:cs="Times New Roman"/>
+                                  <w:sz w:val="24"/>
+                                  <w:szCs w:val="24"/>
+                                </w:rPr>
+                                <m:t>ij</m:t>
+                              </m:r>
+                            </m:sub>
+                          </m:sSub>
+                          <m:r>
+                            <m:rPr>
+                              <m:sty m:val="b"/>
+                            </m:rPr>
+                            <w:rPr>
+                              <w:rFonts w:ascii="Cambria Math" w:hAnsi="Cambria Math" w:cs="Times New Roman"/>
+                              <w:sz w:val="24"/>
+                              <w:szCs w:val="24"/>
+                            </w:rPr>
+                            <m:t>β</m:t>
+                          </m:r>
+                        </m:e>
+                      </m:d>
+                    </m:e>
+                  </m:d>
+                </m:e>
+              </m:nary>
+            </m:e>
+          </m:nary>
+        </m:oMath>
+      </m:oMathPara>
+    </w:p>
+    <w:p>
+      <w:pPr>
+        <w:widowControl/>
+        <w:wordWrap/>
+        <w:autoSpaceDE/>
+        <w:autoSpaceDN/>
+        <w:rPr>
+          <w:rFonts w:ascii="Times New Roman" w:hAnsi="Times New Roman" w:cs="Times New Roman"/>
+          <w:sz w:val="24"/>
+          <w:szCs w:val="24"/>
+        </w:rPr>
+      </w:pPr>
+      <w:r>
+        <w:rPr>
+          <w:rFonts w:ascii="Times New Roman" w:hAnsi="Times New Roman" w:cs="Times New Roman"/>
+          <w:sz w:val="24"/>
+          <w:szCs w:val="24"/>
+        </w:rPr>
+        <w:t xml:space="preserve">under </w:t>
+      </w:r>
+      <m:oMath>
+        <m:sSub>
+          <m:sSubPr>
+            <m:ctrlPr>
+              <w:rPr>
+                <w:rFonts w:ascii="Cambria Math" w:hAnsi="Cambria Math" w:cs="Times New Roman"/>
+                <w:sz w:val="24"/>
+                <w:szCs w:val="24"/>
+              </w:rPr>
+            </m:ctrlPr>
+          </m:sSubPr>
+          <m:e>
+            <m:r>
+              <m:rPr>
+                <m:sty m:val="p"/>
+              </m:rPr>
+              <w:rPr>
+                <w:rFonts w:ascii="Cambria Math" w:hAnsi="Cambria Math" w:cs="Times New Roman"/>
+                <w:sz w:val="24"/>
+                <w:szCs w:val="24"/>
+              </w:rPr>
+              <m:t>H</m:t>
+            </m:r>
+          </m:e>
+          <m:sub>
+            <m:r>
+              <m:rPr>
+                <m:sty m:val="p"/>
+              </m:rPr>
+              <w:rPr>
+                <w:rFonts w:ascii="Cambria Math" w:hAnsi="Cambria Math" w:cs="Times New Roman"/>
+                <w:sz w:val="24"/>
+                <w:szCs w:val="24"/>
+              </w:rPr>
+              <m:t>0</m:t>
+            </m:r>
+          </m:sub>
+        </m:sSub>
+        <m:r>
+          <w:rPr>
+            <w:rFonts w:ascii="Cambria Math" w:hAnsi="Cambria Math" w:cs="Times New Roman"/>
+            <w:sz w:val="24"/>
+            <w:szCs w:val="24"/>
+          </w:rPr>
+          <m:t>∪</m:t>
+        </m:r>
+        <m:sSub>
+          <m:sSubPr>
+            <m:ctrlPr>
+              <w:rPr>
+                <w:rFonts w:ascii="Cambria Math" w:hAnsi="Cambria Math" w:cs="Times New Roman"/>
+                <w:i/>
+                <w:sz w:val="24"/>
+                <w:szCs w:val="24"/>
+              </w:rPr>
+            </m:ctrlPr>
+          </m:sSubPr>
+          <m:e>
+            <m:r>
+              <m:rPr>
+                <m:sty m:val="p"/>
+              </m:rPr>
+              <w:rPr>
+                <w:rFonts w:ascii="Cambria Math" w:hAnsi="Cambria Math" w:cs="Times New Roman"/>
+                <w:sz w:val="24"/>
+                <w:szCs w:val="24"/>
+              </w:rPr>
+              <m:t>H</m:t>
+            </m:r>
+          </m:e>
+          <m:sub>
+            <m:r>
+              <w:rPr>
+                <w:rFonts w:ascii="Cambria Math" w:hAnsi="Cambria Math" w:cs="Times New Roman"/>
+                <w:sz w:val="24"/>
+                <w:szCs w:val="24"/>
+              </w:rPr>
+              <m:t>1</m:t>
+            </m:r>
+          </m:sub>
+        </m:sSub>
+      </m:oMath>
+      <w:r>
+        <w:rPr>
+          <w:rFonts w:ascii="Times New Roman" w:hAnsi="Times New Roman" w:cs="Times New Roman"/>
+          <w:sz w:val="24"/>
+          <w:szCs w:val="24"/>
+        </w:rPr>
+        <w:t>,</w:t>
+      </w:r>
+    </w:p>
+    <w:p>
+      <w:pPr>
+        <w:widowControl/>
+        <w:wordWrap/>
+        <w:autoSpaceDE/>
+        <w:autoSpaceDN/>
+        <w:rPr>
+          <w:rFonts w:ascii="Times New Roman" w:hAnsi="Times New Roman" w:cs="Times New Roman"/>
+          <w:sz w:val="24"/>
+          <w:szCs w:val="24"/>
+        </w:rPr>
+      </w:pPr>
+      <m:oMathPara>
+        <m:oMath>
+          <m:r>
+            <m:rPr>
+              <m:scr m:val="script"/>
+            </m:rPr>
+            <w:rPr>
+              <w:rFonts w:ascii="Cambria Math" w:hAnsi="Cambria Math" w:cs="Times New Roman"/>
+              <w:sz w:val="24"/>
+              <w:szCs w:val="24"/>
+            </w:rPr>
+            <m:t>L</m:t>
+          </m:r>
+          <m:d>
+            <m:dPr>
+              <m:ctrlPr>
+                <w:rPr>
+                  <w:rFonts w:ascii="Cambria Math" w:hAnsi="Cambria Math" w:cs="Times New Roman"/>
+                  <w:i/>
+                  <w:sz w:val="24"/>
+                  <w:szCs w:val="24"/>
+                </w:rPr>
+              </m:ctrlPr>
+            </m:dPr>
+            <m:e>
+              <m:r>
+                <m:rPr>
+                  <m:sty m:val="b"/>
+                </m:rPr>
+                <w:rPr>
+                  <w:rFonts w:ascii="Cambria Math" w:hAnsi="Cambria Math" w:cs="Times New Roman"/>
+                  <w:sz w:val="24"/>
+                  <w:szCs w:val="24"/>
+                </w:rPr>
+                <m:t>θ|Y</m:t>
+              </m:r>
+            </m:e>
+          </m:d>
+          <m:r>
+            <w:rPr>
+              <w:rFonts w:ascii="Cambria Math" w:hAnsi="Cambria Math" w:cs="Times New Roman"/>
+              <w:sz w:val="24"/>
+              <w:szCs w:val="24"/>
+            </w:rPr>
+            <m:t>=</m:t>
+          </m:r>
+          <m:nary>
+            <m:naryPr>
+              <m:chr m:val="∏"/>
+              <m:ctrlPr>
+                <w:rPr>
+                  <w:rFonts w:ascii="Cambria Math" w:hAnsi="Cambria Math" w:cs="Times New Roman"/>
+                  <w:i/>
+                  <w:sz w:val="24"/>
+                  <w:szCs w:val="24"/>
+                </w:rPr>
+              </m:ctrlPr>
+            </m:naryPr>
+            <m:sub>
+              <m:r>
+                <w:rPr>
+                  <w:rFonts w:ascii="Cambria Math" w:hAnsi="Cambria Math" w:cs="Times New Roman"/>
+                  <w:sz w:val="24"/>
+                  <w:szCs w:val="24"/>
+                </w:rPr>
+                <m:t>i=1</m:t>
+              </m:r>
+            </m:sub>
+            <m:sup>
+              <m:r>
+                <w:rPr>
+                  <w:rFonts w:ascii="Cambria Math" w:hAnsi="Cambria Math" w:cs="Times New Roman"/>
+                  <w:sz w:val="24"/>
+                  <w:szCs w:val="24"/>
+                </w:rPr>
+                <m:t>n</m:t>
+              </m:r>
+            </m:sup>
+            <m:e>
+              <m:sSub>
+                <m:sSubPr>
+                  <m:ctrlPr>
+                    <w:rPr>
+                      <w:rFonts w:ascii="Cambria Math" w:hAnsi="Cambria Math" w:cs="Times New Roman"/>
+                      <w:i/>
+                      <w:sz w:val="24"/>
+                      <w:szCs w:val="24"/>
+                    </w:rPr>
+                  </m:ctrlPr>
+                </m:sSubPr>
+                <m:e>
+                  <m:r>
+                    <m:rPr>
+                      <m:scr m:val="script"/>
+                    </m:rPr>
+                    <w:rPr>
+                      <w:rFonts w:ascii="Cambria Math" w:hAnsi="Cambria Math" w:cs="Times New Roman"/>
+                      <w:sz w:val="24"/>
+                      <w:szCs w:val="24"/>
+                    </w:rPr>
+                    <m:t>L</m:t>
+                  </m:r>
+                </m:e>
+                <m:sub>
+                  <m:r>
+                    <w:rPr>
+                      <w:rFonts w:ascii="Cambria Math" w:hAnsi="Cambria Math" w:cs="Times New Roman"/>
+                      <w:sz w:val="24"/>
+                      <w:szCs w:val="24"/>
+                    </w:rPr>
+                    <m:t>i</m:t>
+                  </m:r>
+                </m:sub>
+              </m:sSub>
+              <m:d>
+                <m:dPr>
+                  <m:ctrlPr>
+                    <w:rPr>
+                      <w:rFonts w:ascii="Cambria Math" w:hAnsi="Cambria Math" w:cs="Times New Roman"/>
+                      <w:i/>
+                      <w:sz w:val="24"/>
+                      <w:szCs w:val="24"/>
+                    </w:rPr>
+                  </m:ctrlPr>
+                </m:dPr>
+                <m:e>
+                  <m:r>
+                    <m:rPr>
+                      <m:sty m:val="b"/>
+                    </m:rPr>
+                    <w:rPr>
+                      <w:rFonts w:ascii="Cambria Math" w:hAnsi="Cambria Math" w:cs="Times New Roman"/>
+                      <w:sz w:val="24"/>
+                      <w:szCs w:val="24"/>
+                    </w:rPr>
+                    <m:t>θ|</m:t>
+                  </m:r>
+                  <m:sSub>
+                    <m:sSubPr>
+                      <m:ctrlPr>
+                        <w:rPr>
+                          <w:rFonts w:ascii="Cambria Math" w:hAnsi="Cambria Math" w:cs="Times New Roman"/>
+                          <w:i/>
+                          <w:sz w:val="24"/>
+                          <w:szCs w:val="24"/>
+                        </w:rPr>
+                      </m:ctrlPr>
+                    </m:sSubPr>
+                    <m:e>
+                      <m:r>
+                        <m:rPr>
+                          <m:sty m:val="b"/>
+                        </m:rPr>
+                        <w:rPr>
+                          <w:rFonts w:ascii="Cambria Math" w:hAnsi="Cambria Math" w:cs="Times New Roman"/>
+                          <w:sz w:val="24"/>
+                          <w:szCs w:val="24"/>
+                        </w:rPr>
+                        <m:t>Y</m:t>
+                      </m:r>
+                      <m:ctrlPr>
+                        <w:rPr>
+                          <w:rFonts w:ascii="Cambria Math" w:hAnsi="Cambria Math" w:cs="Times New Roman"/>
+                          <w:b/>
+                          <w:sz w:val="24"/>
+                          <w:szCs w:val="24"/>
+                        </w:rPr>
+                      </m:ctrlPr>
+                    </m:e>
+                    <m:sub>
+                      <m:r>
+                        <w:rPr>
+                          <w:rFonts w:ascii="Cambria Math" w:hAnsi="Cambria Math" w:cs="Times New Roman"/>
+                          <w:sz w:val="24"/>
+                          <w:szCs w:val="24"/>
+                        </w:rPr>
+                        <m:t>i</m:t>
+                      </m:r>
+                    </m:sub>
+                  </m:sSub>
+                </m:e>
+              </m:d>
+            </m:e>
+          </m:nary>
+          <m:r>
+            <m:rPr>
+              <m:sty m:val="p"/>
+            </m:rPr>
+            <w:rPr>
+              <w:rFonts w:ascii="Cambria Math" w:hAnsi="Cambria Math" w:cs="Times New Roman"/>
+              <w:sz w:val="24"/>
+              <w:szCs w:val="24"/>
+            </w:rPr>
+            <m:t>=</m:t>
+          </m:r>
+          <m:nary>
+            <m:naryPr>
+              <m:chr m:val="∏"/>
+              <m:ctrlPr>
+                <w:rPr>
+                  <w:rFonts w:ascii="Cambria Math" w:hAnsi="Cambria Math" w:cs="Times New Roman"/>
+                  <w:i/>
+                  <w:sz w:val="24"/>
+                  <w:szCs w:val="24"/>
+                </w:rPr>
+              </m:ctrlPr>
+            </m:naryPr>
+            <m:sub>
+              <m:r>
+                <w:rPr>
+                  <w:rFonts w:ascii="Cambria Math" w:hAnsi="Cambria Math" w:cs="Times New Roman"/>
+                  <w:sz w:val="24"/>
+                  <w:szCs w:val="24"/>
+                </w:rPr>
+                <m:t>i=1</m:t>
+              </m:r>
+            </m:sub>
+            <m:sup>
+              <m:r>
+                <w:rPr>
+                  <w:rFonts w:ascii="Cambria Math" w:hAnsi="Cambria Math" w:cs="Times New Roman"/>
+                  <w:sz w:val="24"/>
+                  <w:szCs w:val="24"/>
+                </w:rPr>
+                <m:t>n</m:t>
+              </m:r>
+            </m:sup>
+            <m:e>
+              <m:sSub>
+                <m:sSubPr>
+                  <m:ctrlPr>
+                    <w:rPr>
+                      <w:rFonts w:ascii="Cambria Math" w:hAnsi="Cambria Math" w:cs="Times New Roman"/>
+                      <w:i/>
+                      <w:sz w:val="24"/>
+                      <w:szCs w:val="24"/>
+                    </w:rPr>
+                  </m:ctrlPr>
+                </m:sSubPr>
+                <m:e>
+                  <m:r>
+                    <w:rPr>
+                      <w:rFonts w:ascii="Cambria Math" w:hAnsi="Cambria Math" w:cs="Times New Roman"/>
+                      <w:sz w:val="24"/>
+                      <w:szCs w:val="24"/>
+                    </w:rPr>
+                    <m:t>f</m:t>
+                  </m:r>
+                </m:e>
+                <m:sub>
+                  <m:sSub>
+                    <m:sSubPr>
+                      <m:ctrlPr>
+                        <w:rPr>
+                          <w:rFonts w:ascii="Cambria Math" w:hAnsi="Cambria Math" w:cs="Times New Roman"/>
+                          <w:i/>
+                          <w:sz w:val="24"/>
+                          <w:szCs w:val="24"/>
+                        </w:rPr>
+                      </m:ctrlPr>
+                    </m:sSubPr>
+                    <m:e>
+                      <m:r>
+                        <m:rPr>
+                          <m:sty m:val="b"/>
+                        </m:rPr>
+                        <w:rPr>
+                          <w:rFonts w:ascii="Cambria Math" w:hAnsi="Cambria Math" w:cs="Times New Roman"/>
+                          <w:sz w:val="24"/>
+                          <w:szCs w:val="24"/>
+                        </w:rPr>
+                        <m:t>L</m:t>
+                      </m:r>
+                    </m:e>
+                    <m:sub>
+                      <m:r>
+                        <w:rPr>
+                          <w:rFonts w:ascii="Cambria Math" w:hAnsi="Cambria Math" w:cs="Times New Roman"/>
+                          <w:sz w:val="24"/>
+                          <w:szCs w:val="24"/>
+                        </w:rPr>
+                        <m:t>i</m:t>
+                      </m:r>
+                    </m:sub>
+                  </m:sSub>
+                </m:sub>
+              </m:sSub>
+              <m:d>
+                <m:dPr>
+                  <m:ctrlPr>
+                    <w:rPr>
+                      <w:rFonts w:ascii="Cambria Math" w:hAnsi="Cambria Math" w:cs="Times New Roman"/>
+                      <w:i/>
+                      <w:sz w:val="24"/>
+                      <w:szCs w:val="24"/>
+                    </w:rPr>
+                  </m:ctrlPr>
+                </m:dPr>
+                <m:e>
+                  <m:sSub>
+                    <m:sSubPr>
+                      <m:ctrlPr>
+                        <w:rPr>
+                          <w:rFonts w:ascii="Cambria Math" w:hAnsi="Cambria Math" w:cs="Times New Roman"/>
+                          <w:i/>
+                          <w:sz w:val="24"/>
+                          <w:szCs w:val="24"/>
+                        </w:rPr>
+                      </m:ctrlPr>
+                    </m:sSubPr>
+                    <m:e>
+                      <m:r>
+                        <m:rPr>
+                          <m:sty m:val="b"/>
+                        </m:rPr>
+                        <w:rPr>
+                          <w:rFonts w:ascii="Cambria Math" w:hAnsi="Cambria Math" w:cs="Times New Roman"/>
+                          <w:sz w:val="24"/>
+                          <w:szCs w:val="24"/>
+                        </w:rPr>
+                        <m:t>a</m:t>
+                      </m:r>
+                    </m:e>
+                    <m:sub>
+                      <m:r>
+                        <w:rPr>
+                          <w:rFonts w:ascii="Cambria Math" w:hAnsi="Cambria Math" w:cs="Times New Roman"/>
+                          <w:sz w:val="24"/>
+                          <w:szCs w:val="24"/>
+                        </w:rPr>
+                        <m:t>i</m:t>
+                      </m:r>
+                    </m:sub>
+                  </m:sSub>
+                  <m:r>
+                    <w:rPr>
+                      <w:rFonts w:ascii="Cambria Math" w:hAnsi="Cambria Math" w:cs="Times New Roman"/>
+                      <w:sz w:val="24"/>
+                      <w:szCs w:val="24"/>
+                    </w:rPr>
+                    <m:t>&lt;</m:t>
+                  </m:r>
+                  <m:sSub>
+                    <m:sSubPr>
+                      <m:ctrlPr>
+                        <w:rPr>
+                          <w:rFonts w:ascii="Cambria Math" w:hAnsi="Cambria Math" w:cs="Times New Roman"/>
+                          <w:i/>
+                          <w:sz w:val="24"/>
+                          <w:szCs w:val="24"/>
+                        </w:rPr>
+                      </m:ctrlPr>
+                    </m:sSubPr>
+                    <m:e>
+                      <m:r>
+                        <m:rPr>
+                          <m:sty m:val="b"/>
+                        </m:rPr>
+                        <w:rPr>
+                          <w:rFonts w:ascii="Cambria Math" w:hAnsi="Cambria Math" w:cs="Times New Roman"/>
+                          <w:sz w:val="24"/>
+                          <w:szCs w:val="24"/>
+                        </w:rPr>
+                        <m:t>L</m:t>
+                      </m:r>
+                    </m:e>
+                    <m:sub>
+                      <m:r>
+                        <w:rPr>
+                          <w:rFonts w:ascii="Cambria Math" w:hAnsi="Cambria Math" w:cs="Times New Roman"/>
+                          <w:sz w:val="24"/>
+                          <w:szCs w:val="24"/>
+                        </w:rPr>
+                        <m:t>i</m:t>
+                      </m:r>
+                    </m:sub>
+                  </m:sSub>
+                  <m:r>
+                    <w:rPr>
+                      <w:rFonts w:ascii="Cambria Math" w:hAnsi="Cambria Math" w:cs="Times New Roman"/>
+                      <w:sz w:val="24"/>
+                      <w:szCs w:val="24"/>
+                    </w:rPr>
+                    <m:t>&lt;</m:t>
+                  </m:r>
+                  <m:sSub>
+                    <m:sSubPr>
+                      <m:ctrlPr>
+                        <w:rPr>
+                          <w:rFonts w:ascii="Cambria Math" w:hAnsi="Cambria Math" w:cs="Times New Roman"/>
+                          <w:i/>
+                          <w:sz w:val="24"/>
+                          <w:szCs w:val="24"/>
+                        </w:rPr>
+                      </m:ctrlPr>
+                    </m:sSubPr>
+                    <m:e>
+                      <m:r>
+                        <m:rPr>
+                          <m:sty m:val="b"/>
+                        </m:rPr>
+                        <w:rPr>
+                          <w:rFonts w:ascii="Cambria Math" w:hAnsi="Cambria Math" w:cs="Times New Roman"/>
+                          <w:sz w:val="24"/>
+                          <w:szCs w:val="24"/>
+                        </w:rPr>
+                        <m:t>b</m:t>
+                      </m:r>
+                    </m:e>
+                    <m:sub>
+                      <m:r>
+                        <w:rPr>
+                          <w:rFonts w:ascii="Cambria Math" w:hAnsi="Cambria Math" w:cs="Times New Roman"/>
+                          <w:sz w:val="24"/>
+                          <w:szCs w:val="24"/>
+                        </w:rPr>
+                        <m:t>i</m:t>
+                      </m:r>
+                    </m:sub>
+                  </m:sSub>
+                  <m:r>
+                    <w:rPr>
+                      <w:rFonts w:ascii="Cambria Math" w:hAnsi="Cambria Math" w:cs="Times New Roman"/>
+                      <w:sz w:val="24"/>
+                      <w:szCs w:val="24"/>
+                    </w:rPr>
+                    <m:t>|</m:t>
+                  </m:r>
+                  <m:r>
+                    <m:rPr>
+                      <m:sty m:val="b"/>
+                    </m:rPr>
+                    <w:rPr>
+                      <w:rFonts w:ascii="Cambria Math" w:hAnsi="Cambria Math" w:cs="Times New Roman"/>
+                      <w:sz w:val="24"/>
+                      <w:szCs w:val="24"/>
+                    </w:rPr>
+                    <m:t>θ</m:t>
+                  </m:r>
+                </m:e>
+              </m:d>
+            </m:e>
+          </m:nary>
+        </m:oMath>
+      </m:oMathPara>
+    </w:p>
+    <w:p>
+      <w:pPr>
+        <w:widowControl/>
+        <w:wordWrap/>
+        <w:autoSpaceDE/>
+        <w:autoSpaceDN/>
+        <w:rPr>
+          <w:rFonts w:ascii="Times New Roman" w:hAnsi="Times New Roman" w:cs="Times New Roman"/>
+          <w:sz w:val="24"/>
+          <w:szCs w:val="24"/>
+        </w:rPr>
+      </w:pPr>
+      <m:oMath>
+        <m:sSub>
+          <m:sSubPr>
+            <m:ctrlPr>
+              <w:rPr>
+                <w:rFonts w:ascii="Cambria Math" w:hAnsi="Cambria Math" w:cs="Times New Roman"/>
+                <w:i/>
+                <w:sz w:val="24"/>
+                <w:szCs w:val="24"/>
+              </w:rPr>
+            </m:ctrlPr>
+          </m:sSubPr>
+          <m:e>
+            <m:r>
+              <w:rPr>
+                <w:rFonts w:ascii="Cambria Math" w:hAnsi="Cambria Math" w:cs="Times New Roman"/>
+                <w:sz w:val="24"/>
+                <w:szCs w:val="24"/>
+              </w:rPr>
+              <m:t>L</m:t>
+            </m:r>
+          </m:e>
+          <m:sub>
+            <m:r>
+              <w:rPr>
+                <w:rFonts w:ascii="Cambria Math" w:hAnsi="Cambria Math" w:cs="Times New Roman"/>
+                <w:sz w:val="24"/>
+                <w:szCs w:val="24"/>
+              </w:rPr>
+              <m:t>ij</m:t>
+            </m:r>
+          </m:sub>
+        </m:sSub>
+        <m:r>
+          <w:rPr>
+            <w:rFonts w:ascii="Cambria Math" w:hAnsi="Cambria Math" w:cs="Times New Roman"/>
+            <w:sz w:val="24"/>
+            <w:szCs w:val="24"/>
+          </w:rPr>
+          <m:t>~N(</m:t>
+        </m:r>
+        <m:sSub>
+          <m:sSubPr>
+            <m:ctrlPr>
+              <w:rPr>
+                <w:rFonts w:ascii="Cambria Math" w:hAnsi="Cambria Math" w:cs="Times New Roman"/>
+                <w:i/>
+                <w:sz w:val="24"/>
+                <w:szCs w:val="24"/>
+              </w:rPr>
+            </m:ctrlPr>
+          </m:sSubPr>
+          <m:e>
+            <m:r>
+              <w:rPr>
+                <w:rFonts w:ascii="Cambria Math" w:hAnsi="Cambria Math" w:cs="Times New Roman"/>
+                <w:sz w:val="24"/>
+                <w:szCs w:val="24"/>
+              </w:rPr>
+              <m:t>X</m:t>
+            </m:r>
+          </m:e>
+          <m:sub>
+            <m:r>
+              <w:rPr>
+                <w:rFonts w:ascii="Cambria Math" w:hAnsi="Cambria Math" w:cs="Times New Roman"/>
+                <w:sz w:val="24"/>
+                <w:szCs w:val="24"/>
+              </w:rPr>
+              <m:t>ij</m:t>
+            </m:r>
+          </m:sub>
+        </m:sSub>
+        <m:r>
+          <m:rPr>
+            <m:sty m:val="b"/>
+          </m:rPr>
+          <w:rPr>
+            <w:rFonts w:ascii="Cambria Math" w:hAnsi="Cambria Math" w:cs="Times New Roman"/>
+            <w:sz w:val="24"/>
+            <w:szCs w:val="24"/>
+          </w:rPr>
+          <m:t>β</m:t>
+        </m:r>
+        <m:r>
+          <w:rPr>
+            <w:rFonts w:ascii="Cambria Math" w:hAnsi="Cambria Math" w:cs="Times New Roman"/>
+            <w:sz w:val="24"/>
+            <w:szCs w:val="24"/>
+          </w:rPr>
+          <m:t>,1)</m:t>
+        </m:r>
+      </m:oMath>
+      <w:r>
+        <w:rPr>
+          <w:rFonts w:ascii="Times New Roman" w:hAnsi="Times New Roman" w:cs="Times New Roman"/>
+          <w:i/>
+          <w:sz w:val="24"/>
+          <w:szCs w:val="24"/>
+        </w:rPr>
+        <w:t xml:space="preserve"> </w:t>
+      </w:r>
+      <w:r>
+        <w:rPr>
+          <w:rFonts w:ascii="Times New Roman" w:hAnsi="Times New Roman" w:cs="Times New Roman"/>
+          <w:sz w:val="24"/>
+          <w:szCs w:val="24"/>
+        </w:rPr>
+        <w:t xml:space="preserve">&amp; </w:t>
+      </w:r>
+      <m:oMath>
+        <m:sSub>
+          <m:sSubPr>
+            <m:ctrlPr>
+              <w:rPr>
+                <w:rFonts w:ascii="Cambria Math" w:hAnsi="Cambria Math" w:cs="Times New Roman"/>
+                <w:sz w:val="24"/>
+                <w:szCs w:val="24"/>
+              </w:rPr>
+            </m:ctrlPr>
+          </m:sSubPr>
+          <m:e>
+            <m:r>
+              <m:rPr>
+                <m:sty m:val="b"/>
+              </m:rPr>
+              <w:rPr>
+                <w:rFonts w:ascii="Cambria Math" w:hAnsi="Cambria Math" w:cs="Times New Roman"/>
+                <w:sz w:val="24"/>
+                <w:szCs w:val="24"/>
+              </w:rPr>
+              <m:t>L</m:t>
+            </m:r>
+            <m:ctrlPr>
+              <w:rPr>
+                <w:rFonts w:ascii="Cambria Math" w:hAnsi="Cambria Math" w:cs="Times New Roman"/>
+                <w:b/>
+                <w:sz w:val="24"/>
+                <w:szCs w:val="24"/>
+              </w:rPr>
+            </m:ctrlPr>
+          </m:e>
+          <m:sub>
+            <m:r>
+              <w:rPr>
+                <w:rFonts w:ascii="Cambria Math" w:hAnsi="Cambria Math" w:cs="Times New Roman"/>
+                <w:sz w:val="24"/>
+                <w:szCs w:val="24"/>
+              </w:rPr>
+              <m:t>i</m:t>
+            </m:r>
+          </m:sub>
+        </m:sSub>
+        <m:r>
+          <w:rPr>
+            <w:rFonts w:ascii="Cambria Math" w:hAnsi="Cambria Math" w:cs="Times New Roman"/>
+            <w:sz w:val="24"/>
+            <w:szCs w:val="24"/>
+          </w:rPr>
+          <m:t>~MVN</m:t>
+        </m:r>
+        <m:d>
+          <m:dPr>
+            <m:ctrlPr>
+              <w:rPr>
+                <w:rFonts w:ascii="Cambria Math" w:hAnsi="Cambria Math" w:cs="Times New Roman"/>
+                <w:i/>
+                <w:sz w:val="24"/>
+                <w:szCs w:val="24"/>
+              </w:rPr>
+            </m:ctrlPr>
+          </m:dPr>
+          <m:e>
+            <m:sSub>
+              <m:sSubPr>
+                <m:ctrlPr>
+                  <w:rPr>
+                    <w:rFonts w:ascii="Cambria Math" w:hAnsi="Cambria Math" w:cs="Times New Roman"/>
+                    <w:i/>
+                    <w:sz w:val="24"/>
+                    <w:szCs w:val="24"/>
+                  </w:rPr>
+                </m:ctrlPr>
+              </m:sSubPr>
+              <m:e>
+                <m:r>
+                  <m:rPr>
+                    <m:sty m:val="b"/>
+                  </m:rPr>
+                  <w:rPr>
+                    <w:rFonts w:ascii="Cambria Math" w:hAnsi="Cambria Math" w:cs="Times New Roman"/>
+                    <w:sz w:val="24"/>
+                    <w:szCs w:val="24"/>
+                  </w:rPr>
+                  <m:t>X</m:t>
+                </m:r>
+              </m:e>
+              <m:sub>
+                <m:r>
+                  <w:rPr>
+                    <w:rFonts w:ascii="Cambria Math" w:hAnsi="Cambria Math" w:cs="Times New Roman"/>
+                    <w:sz w:val="24"/>
+                    <w:szCs w:val="24"/>
+                  </w:rPr>
+                  <m:t>i</m:t>
+                </m:r>
+              </m:sub>
+            </m:sSub>
+            <m:r>
+              <m:rPr>
+                <m:sty m:val="b"/>
+              </m:rPr>
+              <w:rPr>
+                <w:rFonts w:ascii="Cambria Math" w:hAnsi="Cambria Math" w:cs="Times New Roman"/>
+                <w:sz w:val="24"/>
+                <w:szCs w:val="24"/>
+              </w:rPr>
+              <m:t>β</m:t>
+            </m:r>
+            <m:r>
+              <m:rPr>
+                <m:sty m:val="b"/>
+              </m:rPr>
+              <w:rPr>
+                <w:rFonts w:ascii="Cambria Math" w:hAnsi="Cambria Math" w:cs="Times New Roman"/>
+                <w:sz w:val="24"/>
+                <w:szCs w:val="24"/>
+              </w:rPr>
+              <m:t>,</m:t>
+            </m:r>
+            <m:sSup>
+              <m:sSupPr>
+                <m:ctrlPr>
+                  <w:rPr>
+                    <w:rFonts w:ascii="Cambria Math" w:hAnsi="Cambria Math" w:cs="Times New Roman"/>
+                    <w:i/>
+                    <w:sz w:val="24"/>
+                    <w:szCs w:val="24"/>
+                  </w:rPr>
+                </m:ctrlPr>
+              </m:sSupPr>
+              <m:e>
+                <m:r>
+                  <w:rPr>
+                    <w:rFonts w:ascii="Cambria Math" w:hAnsi="Cambria Math" w:cs="Times New Roman"/>
+                    <w:sz w:val="24"/>
+                    <w:szCs w:val="24"/>
+                  </w:rPr>
+                  <m:t>h</m:t>
+                </m:r>
+                <m:ctrlPr>
+                  <w:rPr>
+                    <w:rFonts w:ascii="Cambria Math" w:hAnsi="Cambria Math" w:cs="Times New Roman"/>
+                    <w:b/>
+                    <w:sz w:val="24"/>
+                    <w:szCs w:val="24"/>
+                  </w:rPr>
+                </m:ctrlPr>
+              </m:e>
+              <m:sup>
+                <m:r>
+                  <w:rPr>
+                    <w:rFonts w:ascii="Cambria Math" w:hAnsi="Cambria Math" w:cs="Times New Roman"/>
+                    <w:sz w:val="24"/>
+                    <w:szCs w:val="24"/>
+                  </w:rPr>
+                  <m:t>2</m:t>
+                </m:r>
+              </m:sup>
+            </m:sSup>
+            <m:sSub>
+              <m:sSubPr>
+                <m:ctrlPr>
+                  <w:rPr>
+                    <w:rFonts w:ascii="Cambria Math" w:hAnsi="Cambria Math"/>
+                    <w:b/>
+                    <w:sz w:val="24"/>
+                    <w:szCs w:val="24"/>
+                  </w:rPr>
+                </m:ctrlPr>
+              </m:sSubPr>
+              <m:e>
+                <m:r>
+                  <m:rPr>
+                    <m:sty m:val="b"/>
+                  </m:rPr>
+                  <w:rPr>
+                    <w:rFonts w:ascii="Cambria Math" w:hAnsi="Cambria Math"/>
+                    <w:sz w:val="24"/>
+                    <w:szCs w:val="24"/>
+                  </w:rPr>
+                  <m:t>Φ</m:t>
+                </m:r>
+              </m:e>
+              <m:sub>
+                <m:r>
+                  <w:rPr>
+                    <w:rFonts w:ascii="Cambria Math" w:hAnsi="Cambria Math"/>
+                    <w:sz w:val="24"/>
+                    <w:szCs w:val="24"/>
+                  </w:rPr>
+                  <m:t>i</m:t>
+                </m:r>
+              </m:sub>
+            </m:sSub>
+            <m:r>
+              <m:rPr>
+                <m:sty m:val="bi"/>
+              </m:rPr>
+              <w:rPr>
+                <w:rFonts w:ascii="Cambria Math" w:hAnsi="Cambria Math"/>
+                <w:sz w:val="24"/>
+                <w:szCs w:val="24"/>
+              </w:rPr>
+              <m:t>+</m:t>
+            </m:r>
+            <m:d>
+              <m:dPr>
+                <m:ctrlPr>
+                  <w:rPr>
+                    <w:rFonts w:ascii="Cambria Math" w:hAnsi="Cambria Math"/>
+                    <w:i/>
+                    <w:sz w:val="24"/>
+                    <w:szCs w:val="24"/>
+                  </w:rPr>
+                </m:ctrlPr>
+              </m:dPr>
+              <m:e>
+                <m:r>
+                  <w:rPr>
+                    <w:rFonts w:ascii="Cambria Math" w:hAnsi="Cambria Math"/>
+                    <w:sz w:val="24"/>
+                    <w:szCs w:val="24"/>
+                  </w:rPr>
+                  <m:t>1-</m:t>
+                </m:r>
+                <m:sSup>
+                  <m:sSupPr>
+                    <m:ctrlPr>
+                      <w:rPr>
+                        <w:rFonts w:ascii="Cambria Math" w:hAnsi="Cambria Math"/>
+                        <w:i/>
+                        <w:sz w:val="24"/>
+                        <w:szCs w:val="24"/>
+                      </w:rPr>
+                    </m:ctrlPr>
+                  </m:sSupPr>
+                  <m:e>
+                    <m:r>
+                      <w:rPr>
+                        <w:rFonts w:ascii="Cambria Math" w:hAnsi="Cambria Math"/>
+                        <w:sz w:val="24"/>
+                        <w:szCs w:val="24"/>
+                      </w:rPr>
+                      <m:t>h</m:t>
+                    </m:r>
+                  </m:e>
+                  <m:sup>
+                    <m:r>
+                      <w:rPr>
+                        <w:rFonts w:ascii="Cambria Math" w:hAnsi="Cambria Math"/>
+                        <w:sz w:val="24"/>
+                        <w:szCs w:val="24"/>
+                      </w:rPr>
+                      <m:t>2</m:t>
+                    </m:r>
+                  </m:sup>
+                </m:sSup>
+              </m:e>
+            </m:d>
+            <m:sSub>
+              <m:sSubPr>
+                <m:ctrlPr>
+                  <w:rPr>
+                    <w:rFonts w:ascii="Cambria Math" w:hAnsi="Cambria Math"/>
+                    <w:i/>
+                    <w:sz w:val="24"/>
+                    <w:szCs w:val="24"/>
+                  </w:rPr>
+                </m:ctrlPr>
+              </m:sSubPr>
+              <m:e>
+                <m:r>
+                  <m:rPr>
+                    <m:sty m:val="b"/>
+                  </m:rPr>
+                  <w:rPr>
+                    <w:rFonts w:ascii="Cambria Math" w:hAnsi="Cambria Math"/>
+                    <w:sz w:val="24"/>
+                    <w:szCs w:val="24"/>
+                  </w:rPr>
+                  <m:t>I</m:t>
+                </m:r>
+                <m:ctrlPr>
+                  <w:rPr>
+                    <w:rFonts w:ascii="Cambria Math" w:hAnsi="Cambria Math"/>
+                    <w:b/>
+                    <w:sz w:val="24"/>
+                    <w:szCs w:val="24"/>
+                  </w:rPr>
+                </m:ctrlPr>
+              </m:e>
+              <m:sub>
+                <m:sSub>
+                  <m:sSubPr>
+                    <m:ctrlPr>
+                      <w:rPr>
+                        <w:rFonts w:ascii="Cambria Math" w:hAnsi="Cambria Math"/>
+                        <w:i/>
+                        <w:sz w:val="24"/>
+                        <w:szCs w:val="24"/>
+                      </w:rPr>
+                    </m:ctrlPr>
+                  </m:sSubPr>
+                  <m:e>
+                    <m:r>
+                      <w:rPr>
+                        <w:rFonts w:ascii="Cambria Math" w:hAnsi="Cambria Math"/>
+                        <w:sz w:val="24"/>
+                        <w:szCs w:val="24"/>
+                      </w:rPr>
+                      <m:t>n</m:t>
+                    </m:r>
+                  </m:e>
+                  <m:sub>
+                    <m:r>
+                      <w:rPr>
+                        <w:rFonts w:ascii="Cambria Math" w:hAnsi="Cambria Math"/>
+                        <w:sz w:val="24"/>
+                        <w:szCs w:val="24"/>
+                      </w:rPr>
+                      <m:t>i</m:t>
+                    </m:r>
+                  </m:sub>
+                </m:sSub>
+              </m:sub>
+            </m:sSub>
+          </m:e>
+        </m:d>
+      </m:oMath>
       <w:bookmarkStart w:id="0" w:name="_GoBack"/>
       <w:bookmarkEnd w:id="0"/>
     </w:p>
@@ -13324,7 +16096,7 @@
 </file>
 
 <file path=customXml/itemProps1.xml><?xml version="1.0" encoding="utf-8"?>
-<ds:datastoreItem xmlns:ds="http://schemas.openxmlformats.org/officeDocument/2006/customXml" ds:itemID="{7888C3E5-0E36-40C7-A322-5EBF5CAC3A38}">
+<ds:datastoreItem xmlns:ds="http://schemas.openxmlformats.org/officeDocument/2006/customXml" ds:itemID="{D14888A0-1A2F-4303-B4B6-9B2BF9454393}">
   <ds:schemaRefs>
     <ds:schemaRef ds:uri="http://schemas.openxmlformats.org/officeDocument/2006/bibliography"/>
   </ds:schemaRefs>

</xml_diff>

<commit_message>
[LTMH] 1. LRT code update
</commit_message>
<xml_diff>
--- a/LTM_heritability/ML_method.docx
+++ b/LTM_heritability/ML_method.docx
@@ -1,6 +1,6 @@
 
 <file path=word/document.xml><?xml version="1.0" encoding="utf-8"?>
-<w:document xmlns:wpc="http://schemas.microsoft.com/office/word/2010/wordprocessingCanvas" xmlns:cx="http://schemas.microsoft.com/office/drawing/2014/chartex" xmlns:cx1="http://schemas.microsoft.com/office/drawing/2015/9/8/chartex" xmlns:mc="http://schemas.openxmlformats.org/markup-compatibility/2006" xmlns:o="urn:schemas-microsoft-com:office:office" xmlns:r="http://schemas.openxmlformats.org/officeDocument/2006/relationships" xmlns:m="http://schemas.openxmlformats.org/officeDocument/2006/math" xmlns:v="urn:schemas-microsoft-com:vml" xmlns:wp14="http://schemas.microsoft.com/office/word/2010/wordprocessingDrawing" xmlns:wp="http://schemas.openxmlformats.org/drawingml/2006/wordprocessingDrawing" xmlns:w10="urn:schemas-microsoft-com:office:word" xmlns:w="http://schemas.openxmlformats.org/wordprocessingml/2006/main" xmlns:w14="http://schemas.microsoft.com/office/word/2010/wordml" xmlns:w15="http://schemas.microsoft.com/office/word/2012/wordml" xmlns:w16se="http://schemas.microsoft.com/office/word/2015/wordml/symex" xmlns:wpg="http://schemas.microsoft.com/office/word/2010/wordprocessingGroup" xmlns:wpi="http://schemas.microsoft.com/office/word/2010/wordprocessingInk" xmlns:wne="http://schemas.microsoft.com/office/word/2006/wordml" xmlns:wps="http://schemas.microsoft.com/office/word/2010/wordprocessingShape" mc:Ignorable="w14 w15 w16se wp14">
+<w:document xmlns:wpc="http://schemas.microsoft.com/office/word/2010/wordprocessingCanvas" xmlns:mc="http://schemas.openxmlformats.org/markup-compatibility/2006" xmlns:o="urn:schemas-microsoft-com:office:office" xmlns:r="http://schemas.openxmlformats.org/officeDocument/2006/relationships" xmlns:m="http://schemas.openxmlformats.org/officeDocument/2006/math" xmlns:v="urn:schemas-microsoft-com:vml" xmlns:wp14="http://schemas.microsoft.com/office/word/2010/wordprocessingDrawing" xmlns:wp="http://schemas.openxmlformats.org/drawingml/2006/wordprocessingDrawing" xmlns:w10="urn:schemas-microsoft-com:office:word" xmlns:w="http://schemas.openxmlformats.org/wordprocessingml/2006/main" xmlns:w14="http://schemas.microsoft.com/office/word/2010/wordml" xmlns:wpg="http://schemas.microsoft.com/office/word/2010/wordprocessingGroup" xmlns:wpi="http://schemas.microsoft.com/office/word/2010/wordprocessingInk" xmlns:wne="http://schemas.microsoft.com/office/word/2006/wordml" xmlns:wps="http://schemas.microsoft.com/office/word/2010/wordprocessingShape" mc:Ignorable="w14 wp14">
   <w:body>
     <w:p>
       <w:pPr>
@@ -2907,6 +2907,7 @@
           <w:szCs w:val="24"/>
         </w:rPr>
       </w:pPr>
+      <w:proofErr w:type="gramStart"/>
       <w:r>
         <w:rPr>
           <w:rFonts w:hint="eastAsia"/>
@@ -2915,6 +2916,7 @@
         </w:rPr>
         <w:t xml:space="preserve">where </w:t>
       </w:r>
+      <w:proofErr w:type="gramEnd"/>
       <m:oMath>
         <m:r>
           <m:rPr>
@@ -5434,7 +5436,25 @@
           <w:sz w:val="24"/>
           <w:szCs w:val="24"/>
         </w:rPr>
-        <w:t xml:space="preserve"> subject to </w:t>
+        <w:t xml:space="preserve"> </w:t>
+      </w:r>
+      <w:proofErr w:type="gramStart"/>
+      <w:r>
+        <w:rPr>
+          <w:rFonts w:ascii="Times New Roman" w:hAnsi="Times New Roman" w:cs="Times New Roman" w:hint="eastAsia"/>
+          <w:sz w:val="24"/>
+          <w:szCs w:val="24"/>
+        </w:rPr>
+        <w:t>subject</w:t>
+      </w:r>
+      <w:proofErr w:type="gramEnd"/>
+      <w:r>
+        <w:rPr>
+          <w:rFonts w:ascii="Times New Roman" w:hAnsi="Times New Roman" w:cs="Times New Roman" w:hint="eastAsia"/>
+          <w:sz w:val="24"/>
+          <w:szCs w:val="24"/>
+        </w:rPr>
+        <w:t xml:space="preserve"> to </w:t>
       </w:r>
       <m:oMath>
         <m:r>
@@ -5908,7 +5928,25 @@
           <w:sz w:val="24"/>
           <w:szCs w:val="24"/>
         </w:rPr>
-        <w:t xml:space="preserve"> where </w:t>
+        <w:t xml:space="preserve"> </w:t>
+      </w:r>
+      <w:proofErr w:type="gramStart"/>
+      <w:r>
+        <w:rPr>
+          <w:rFonts w:ascii="Times New Roman" w:hAnsi="Times New Roman" w:cs="Times New Roman" w:hint="eastAsia"/>
+          <w:sz w:val="24"/>
+          <w:szCs w:val="24"/>
+        </w:rPr>
+        <w:t>where</w:t>
+      </w:r>
+      <w:proofErr w:type="gramEnd"/>
+      <w:r>
+        <w:rPr>
+          <w:rFonts w:ascii="Times New Roman" w:hAnsi="Times New Roman" w:cs="Times New Roman" w:hint="eastAsia"/>
+          <w:sz w:val="24"/>
+          <w:szCs w:val="24"/>
+        </w:rPr>
+        <w:t xml:space="preserve"> </w:t>
       </w:r>
       <m:oMath>
         <m:r>
@@ -6419,13 +6457,23 @@
         </w:rPr>
         <w:t xml:space="preserve"> </w:t>
       </w:r>
+      <w:proofErr w:type="gramStart"/>
       <w:r>
         <w:rPr>
           <w:rFonts w:ascii="Times New Roman" w:hAnsi="Times New Roman" w:cs="Times New Roman"/>
           <w:sz w:val="24"/>
           <w:szCs w:val="24"/>
         </w:rPr>
-        <w:t xml:space="preserve">and </w:t>
+        <w:t>and</w:t>
+      </w:r>
+      <w:proofErr w:type="gramEnd"/>
+      <w:r>
+        <w:rPr>
+          <w:rFonts w:ascii="Times New Roman" w:hAnsi="Times New Roman" w:cs="Times New Roman"/>
+          <w:sz w:val="24"/>
+          <w:szCs w:val="24"/>
+        </w:rPr>
+        <w:t xml:space="preserve"> </w:t>
       </w:r>
       <m:oMath>
         <m:sSub>
@@ -6617,13 +6665,23 @@
         </w:rPr>
         <w:t xml:space="preserve"> </w:t>
       </w:r>
+      <w:proofErr w:type="gramStart"/>
       <w:r>
         <w:rPr>
           <w:rFonts w:ascii="Times New Roman" w:hAnsi="Times New Roman" w:cs="Times New Roman"/>
           <w:sz w:val="24"/>
           <w:szCs w:val="24"/>
         </w:rPr>
-        <w:t xml:space="preserve">for </w:t>
+        <w:t>for</w:t>
+      </w:r>
+      <w:proofErr w:type="gramEnd"/>
+      <w:r>
+        <w:rPr>
+          <w:rFonts w:ascii="Times New Roman" w:hAnsi="Times New Roman" w:cs="Times New Roman"/>
+          <w:sz w:val="24"/>
+          <w:szCs w:val="24"/>
+        </w:rPr>
+        <w:t xml:space="preserve"> </w:t>
       </w:r>
       <m:oMath>
         <m:r>
@@ -7209,8 +7267,18 @@
           <w:sz w:val="24"/>
           <w:szCs w:val="24"/>
         </w:rPr>
-        <w:t xml:space="preserve">, denoted </w:t>
+        <w:t xml:space="preserve">, </w:t>
       </w:r>
+      <w:proofErr w:type="gramStart"/>
+      <w:r>
+        <w:rPr>
+          <w:rFonts w:ascii="Times New Roman" w:hAnsi="Times New Roman" w:cs="Times New Roman"/>
+          <w:sz w:val="24"/>
+          <w:szCs w:val="24"/>
+        </w:rPr>
+        <w:t xml:space="preserve">denoted </w:t>
+      </w:r>
+      <w:proofErr w:type="gramEnd"/>
       <m:oMath>
         <m:sSup>
           <m:sSupPr>
@@ -7680,8 +7748,18 @@
           <w:sz w:val="24"/>
           <w:szCs w:val="24"/>
         </w:rPr>
-        <w:t xml:space="preserve"> and </w:t>
+        <w:t xml:space="preserve"> </w:t>
       </w:r>
+      <w:proofErr w:type="gramStart"/>
+      <w:r>
+        <w:rPr>
+          <w:rFonts w:ascii="Times New Roman" w:hAnsi="Times New Roman" w:cs="Times New Roman" w:hint="eastAsia"/>
+          <w:sz w:val="24"/>
+          <w:szCs w:val="24"/>
+        </w:rPr>
+        <w:t xml:space="preserve">and </w:t>
+      </w:r>
+      <w:proofErr w:type="gramEnd"/>
       <m:oMath>
         <m:sSup>
           <m:sSupPr>
@@ -8331,8 +8409,18 @@
           <w:sz w:val="24"/>
           <w:szCs w:val="24"/>
         </w:rPr>
-        <w:t xml:space="preserve"> and </w:t>
+        <w:t xml:space="preserve"> </w:t>
       </w:r>
+      <w:proofErr w:type="gramStart"/>
+      <w:r>
+        <w:rPr>
+          <w:rFonts w:ascii="Times New Roman" w:hAnsi="Times New Roman" w:cs="Times New Roman" w:hint="eastAsia"/>
+          <w:sz w:val="24"/>
+          <w:szCs w:val="24"/>
+        </w:rPr>
+        <w:t xml:space="preserve">and </w:t>
+      </w:r>
+      <w:proofErr w:type="gramEnd"/>
       <m:oMath>
         <m:sSub>
           <m:sSubPr>
@@ -8534,13 +8622,23 @@
           <w:szCs w:val="24"/>
         </w:rPr>
       </w:pPr>
+      <w:proofErr w:type="gramStart"/>
       <w:r>
         <w:rPr>
           <w:rFonts w:ascii="Times New Roman" w:hAnsi="Times New Roman" w:cs="Times New Roman" w:hint="eastAsia"/>
           <w:sz w:val="24"/>
           <w:szCs w:val="24"/>
         </w:rPr>
-        <w:t xml:space="preserve">and it will be </w:t>
+        <w:t>and</w:t>
+      </w:r>
+      <w:proofErr w:type="gramEnd"/>
+      <w:r>
+        <w:rPr>
+          <w:rFonts w:ascii="Times New Roman" w:hAnsi="Times New Roman" w:cs="Times New Roman" w:hint="eastAsia"/>
+          <w:sz w:val="24"/>
+          <w:szCs w:val="24"/>
+        </w:rPr>
+        <w:t xml:space="preserve"> it will be </w:t>
       </w:r>
       <w:r>
         <w:rPr>
@@ -8884,13 +8982,23 @@
           <w:szCs w:val="24"/>
         </w:rPr>
       </w:pPr>
+      <w:proofErr w:type="gramStart"/>
       <w:r>
         <w:rPr>
           <w:rFonts w:ascii="Times New Roman" w:hAnsi="Times New Roman" w:cs="Times New Roman"/>
           <w:sz w:val="24"/>
           <w:szCs w:val="24"/>
         </w:rPr>
-        <w:t xml:space="preserve">and it </w:t>
+        <w:t>and</w:t>
+      </w:r>
+      <w:proofErr w:type="gramEnd"/>
+      <w:r>
+        <w:rPr>
+          <w:rFonts w:ascii="Times New Roman" w:hAnsi="Times New Roman" w:cs="Times New Roman"/>
+          <w:sz w:val="24"/>
+          <w:szCs w:val="24"/>
+        </w:rPr>
+        <w:t xml:space="preserve"> it </w:t>
       </w:r>
       <w:r>
         <w:rPr>
@@ -9038,8 +9146,18 @@
           <w:sz w:val="24"/>
           <w:szCs w:val="24"/>
         </w:rPr>
-        <w:t xml:space="preserve">and the constraints have no meaning since </w:t>
+        <w:t xml:space="preserve">and the constraints have no meaning </w:t>
       </w:r>
+      <w:proofErr w:type="gramStart"/>
+      <w:r>
+        <w:rPr>
+          <w:rFonts w:ascii="Times New Roman" w:hAnsi="Times New Roman" w:cs="Times New Roman"/>
+          <w:sz w:val="24"/>
+          <w:szCs w:val="24"/>
+        </w:rPr>
+        <w:t xml:space="preserve">since </w:t>
+      </w:r>
+      <w:proofErr w:type="gramEnd"/>
       <m:oMath>
         <m:sSup>
           <m:sSupPr>
@@ -9314,7 +9432,25 @@
           <w:sz w:val="24"/>
           <w:szCs w:val="24"/>
         </w:rPr>
-        <w:t xml:space="preserve">What we want to derive : </w:t>
+        <w:t xml:space="preserve">What we want to </w:t>
+      </w:r>
+      <w:proofErr w:type="gramStart"/>
+      <w:r>
+        <w:rPr>
+          <w:rFonts w:ascii="Times New Roman" w:hAnsi="Times New Roman" w:cs="Times New Roman"/>
+          <w:sz w:val="24"/>
+          <w:szCs w:val="24"/>
+        </w:rPr>
+        <w:t>derive :</w:t>
+      </w:r>
+      <w:proofErr w:type="gramEnd"/>
+      <w:r>
+        <w:rPr>
+          <w:rFonts w:ascii="Times New Roman" w:hAnsi="Times New Roman" w:cs="Times New Roman"/>
+          <w:sz w:val="24"/>
+          <w:szCs w:val="24"/>
+        </w:rPr>
+        <w:t xml:space="preserve"> </w:t>
       </w:r>
       <m:oMath>
         <m:r>
@@ -12068,7 +12204,7 @@
     </w:p>
     <w:p>
       <w:pPr>
-        <w:pStyle w:val="ListParagraph"/>
+        <w:pStyle w:val="a8"/>
         <w:widowControl/>
         <w:numPr>
           <w:ilvl w:val="0"/>
@@ -12089,7 +12225,25 @@
           <w:sz w:val="24"/>
           <w:szCs w:val="24"/>
         </w:rPr>
-        <w:t xml:space="preserve">variance of score : </w:t>
+        <w:t xml:space="preserve">variance of </w:t>
+      </w:r>
+      <w:proofErr w:type="gramStart"/>
+      <w:r>
+        <w:rPr>
+          <w:rFonts w:ascii="Times New Roman" w:hAnsi="Times New Roman" w:cs="Times New Roman"/>
+          <w:sz w:val="24"/>
+          <w:szCs w:val="24"/>
+        </w:rPr>
+        <w:t>score :</w:t>
+      </w:r>
+      <w:proofErr w:type="gramEnd"/>
+      <w:r>
+        <w:rPr>
+          <w:rFonts w:ascii="Times New Roman" w:hAnsi="Times New Roman" w:cs="Times New Roman"/>
+          <w:sz w:val="24"/>
+          <w:szCs w:val="24"/>
+        </w:rPr>
+        <w:t xml:space="preserve"> </w:t>
       </w:r>
       <w:r>
         <w:rPr>
@@ -12142,7 +12296,7 @@
     </w:p>
     <w:p>
       <w:pPr>
-        <w:pStyle w:val="ListParagraph"/>
+        <w:pStyle w:val="a8"/>
         <w:widowControl/>
         <w:numPr>
           <w:ilvl w:val="0"/>
@@ -12272,7 +12426,7 @@
     </w:p>
     <w:p>
       <w:pPr>
-        <w:pStyle w:val="ListParagraph"/>
+        <w:pStyle w:val="a8"/>
         <w:widowControl/>
         <w:numPr>
           <w:ilvl w:val="0"/>
@@ -13067,18 +13221,7 @@
                           <w:sz w:val="24"/>
                           <w:szCs w:val="24"/>
                         </w:rPr>
-                        <m:t>∈</m:t>
-                      </m:r>
-                      <m:r>
-                        <m:rPr>
-                          <m:sty m:val="p"/>
-                        </m:rPr>
-                        <w:rPr>
-                          <w:rFonts w:ascii="Cambria Math" w:hAnsi="Cambria Math" w:cs="Times New Roman"/>
-                          <w:sz w:val="24"/>
-                          <w:szCs w:val="24"/>
-                        </w:rPr>
-                        <m:t>Θ</m:t>
+                        <m:t>∈Θ</m:t>
                       </m:r>
                     </m:e>
                   </m:d>
@@ -13122,6 +13265,7 @@
           <w:szCs w:val="24"/>
         </w:rPr>
       </w:pPr>
+      <w:proofErr w:type="gramStart"/>
       <w:r>
         <w:rPr>
           <w:rFonts w:ascii="Times New Roman" w:hAnsi="Times New Roman" w:cs="Times New Roman"/>
@@ -13130,6 +13274,7 @@
         </w:rPr>
         <w:t xml:space="preserve">under </w:t>
       </w:r>
+      <w:proofErr w:type="gramEnd"/>
       <m:oMath>
         <m:sSub>
           <m:sSubPr>
@@ -14092,6 +14237,7 @@
           <w:szCs w:val="24"/>
         </w:rPr>
       </w:pPr>
+      <w:proofErr w:type="gramStart"/>
       <w:r>
         <w:rPr>
           <w:rFonts w:ascii="Times New Roman" w:hAnsi="Times New Roman" w:cs="Times New Roman"/>
@@ -14100,6 +14246,7 @@
         </w:rPr>
         <w:t xml:space="preserve">under </w:t>
       </w:r>
+      <w:proofErr w:type="gramEnd"/>
       <m:oMath>
         <m:sSub>
           <m:sSubPr>
@@ -14656,7 +14803,7 @@
         <w:autoSpaceDE/>
         <w:autoSpaceDN/>
         <w:rPr>
-          <w:rFonts w:ascii="Times New Roman" w:hAnsi="Times New Roman" w:cs="Times New Roman"/>
+          <w:rFonts w:ascii="Times New Roman" w:hAnsi="Times New Roman" w:cs="Times New Roman" w:hint="eastAsia"/>
           <w:sz w:val="24"/>
           <w:szCs w:val="24"/>
         </w:rPr>
@@ -14878,18 +15025,7 @@
                 <w:sz w:val="24"/>
                 <w:szCs w:val="24"/>
               </w:rPr>
-              <m:t>β</m:t>
-            </m:r>
-            <m:r>
-              <m:rPr>
-                <m:sty m:val="b"/>
-              </m:rPr>
-              <w:rPr>
-                <w:rFonts w:ascii="Cambria Math" w:hAnsi="Cambria Math" w:cs="Times New Roman"/>
-                <w:sz w:val="24"/>
-                <w:szCs w:val="24"/>
-              </w:rPr>
-              <m:t>,</m:t>
+              <m:t>β,</m:t>
             </m:r>
             <m:sSup>
               <m:sSupPr>
@@ -15101,8 +15237,167 @@
           </m:e>
         </m:d>
       </m:oMath>
-      <w:bookmarkStart w:id="0" w:name="_GoBack"/>
-      <w:bookmarkEnd w:id="0"/>
+    </w:p>
+    <w:p>
+      <w:pPr>
+        <w:widowControl/>
+        <w:wordWrap/>
+        <w:autoSpaceDE/>
+        <w:autoSpaceDN/>
+        <w:rPr>
+          <w:rFonts w:ascii="Times New Roman" w:hAnsi="Times New Roman" w:cs="Times New Roman"/>
+          <w:sz w:val="24"/>
+          <w:szCs w:val="24"/>
+        </w:rPr>
+      </w:pPr>
+      <m:oMathPara>
+        <m:oMath>
+          <m:r>
+            <m:rPr>
+              <m:sty m:val="p"/>
+            </m:rPr>
+            <w:rPr>
+              <w:rFonts w:ascii="Cambria Math" w:hAnsi="Cambria Math" w:cs="Times New Roman"/>
+              <w:sz w:val="24"/>
+              <w:szCs w:val="24"/>
+            </w:rPr>
+            <m:t>-2</m:t>
+          </m:r>
+          <m:func>
+            <m:funcPr>
+              <m:ctrlPr>
+                <w:rPr>
+                  <w:rFonts w:ascii="Cambria Math" w:hAnsi="Cambria Math" w:cs="Times New Roman"/>
+                  <w:sz w:val="24"/>
+                  <w:szCs w:val="24"/>
+                </w:rPr>
+              </m:ctrlPr>
+            </m:funcPr>
+            <m:fName>
+              <m:r>
+                <m:rPr>
+                  <m:sty m:val="p"/>
+                </m:rPr>
+                <w:rPr>
+                  <w:rFonts w:ascii="Cambria Math" w:hAnsi="Cambria Math" w:cs="Times New Roman"/>
+                  <w:sz w:val="24"/>
+                  <w:szCs w:val="24"/>
+                </w:rPr>
+                <m:t>log</m:t>
+              </m:r>
+            </m:fName>
+            <m:e>
+              <m:r>
+                <m:rPr>
+                  <m:sty m:val="p"/>
+                </m:rPr>
+                <w:rPr>
+                  <w:rFonts w:ascii="Cambria Math" w:hAnsi="Cambria Math" w:cs="Times New Roman"/>
+                  <w:sz w:val="24"/>
+                  <w:szCs w:val="24"/>
+                </w:rPr>
+                <m:t>Λ</m:t>
+              </m:r>
+              <m:d>
+                <m:dPr>
+                  <m:ctrlPr>
+                    <w:rPr>
+                      <w:rFonts w:ascii="Cambria Math" w:hAnsi="Cambria Math" w:cs="Times New Roman"/>
+                      <w:sz w:val="24"/>
+                      <w:szCs w:val="24"/>
+                    </w:rPr>
+                  </m:ctrlPr>
+                </m:dPr>
+                <m:e>
+                  <m:r>
+                    <m:rPr>
+                      <m:sty m:val="b"/>
+                    </m:rPr>
+                    <w:rPr>
+                      <w:rFonts w:ascii="Cambria Math" w:hAnsi="Cambria Math" w:cs="Times New Roman"/>
+                      <w:sz w:val="24"/>
+                      <w:szCs w:val="24"/>
+                    </w:rPr>
+                    <m:t>Y</m:t>
+                  </m:r>
+                </m:e>
+              </m:d>
+            </m:e>
+          </m:func>
+          <m:r>
+            <m:rPr>
+              <m:sty m:val="p"/>
+            </m:rPr>
+            <w:rPr>
+              <w:rFonts w:ascii="Cambria Math" w:hAnsi="Cambria Math" w:cs="Times New Roman"/>
+              <w:sz w:val="24"/>
+              <w:szCs w:val="24"/>
+            </w:rPr>
+            <m:t>~</m:t>
+          </m:r>
+          <m:sSubSup>
+            <m:sSubSupPr>
+              <m:ctrlPr>
+                <w:rPr>
+                  <w:rFonts w:ascii="Cambria Math" w:hAnsi="Cambria Math" w:cs="Times New Roman"/>
+                  <w:i/>
+                  <w:sz w:val="24"/>
+                  <w:szCs w:val="24"/>
+                </w:rPr>
+              </m:ctrlPr>
+            </m:sSubSupPr>
+            <m:e>
+              <w:bookmarkStart w:id="0" w:name="_GoBack"/>
+              <m:r>
+                <w:rPr>
+                  <w:rFonts w:ascii="Cambria Math" w:hAnsi="Cambria Math" w:cs="Times New Roman"/>
+                  <w:sz w:val="24"/>
+                  <w:szCs w:val="24"/>
+                </w:rPr>
+                <m:t>χ</m:t>
+              </m:r>
+              <w:bookmarkEnd w:id="0"/>
+              <m:ctrlPr>
+                <w:rPr>
+                  <w:rFonts w:ascii="Cambria Math" w:hAnsi="Cambria Math" w:cs="Times New Roman"/>
+                  <w:sz w:val="24"/>
+                  <w:szCs w:val="24"/>
+                </w:rPr>
+              </m:ctrlPr>
+            </m:e>
+            <m:sub>
+              <m:r>
+                <w:rPr>
+                  <w:rFonts w:ascii="Cambria Math" w:hAnsi="Cambria Math" w:cs="Times New Roman"/>
+                  <w:sz w:val="24"/>
+                  <w:szCs w:val="24"/>
+                </w:rPr>
+                <m:t>1</m:t>
+              </m:r>
+            </m:sub>
+            <m:sup>
+              <m:r>
+                <m:rPr>
+                  <m:sty m:val="p"/>
+                </m:rPr>
+                <w:rPr>
+                  <w:rFonts w:ascii="Cambria Math" w:hAnsi="Cambria Math" w:cs="Times New Roman"/>
+                  <w:sz w:val="24"/>
+                  <w:szCs w:val="24"/>
+                </w:rPr>
+                <m:t>2</m:t>
+              </m:r>
+              <m:ctrlPr>
+                <w:rPr>
+                  <w:rFonts w:ascii="Cambria Math" w:hAnsi="Cambria Math" w:cs="Times New Roman"/>
+                  <w:sz w:val="24"/>
+                  <w:szCs w:val="24"/>
+                </w:rPr>
+              </m:ctrlPr>
+            </m:sup>
+          </m:sSubSup>
+        </m:oMath>
+      </m:oMathPara>
     </w:p>
     <w:sectPr>
       <w:pgSz w:w="11906" w:h="16838"/>
@@ -15116,7 +15411,7 @@
 </file>
 
 <file path=word/endnotes.xml><?xml version="1.0" encoding="utf-8"?>
-<w:endnotes xmlns:wpc="http://schemas.microsoft.com/office/word/2010/wordprocessingCanvas" xmlns:cx="http://schemas.microsoft.com/office/drawing/2014/chartex" xmlns:cx1="http://schemas.microsoft.com/office/drawing/2015/9/8/chartex" xmlns:mc="http://schemas.openxmlformats.org/markup-compatibility/2006" xmlns:o="urn:schemas-microsoft-com:office:office" xmlns:r="http://schemas.openxmlformats.org/officeDocument/2006/relationships" xmlns:m="http://schemas.openxmlformats.org/officeDocument/2006/math" xmlns:v="urn:schemas-microsoft-com:vml" xmlns:wp14="http://schemas.microsoft.com/office/word/2010/wordprocessingDrawing" xmlns:wp="http://schemas.openxmlformats.org/drawingml/2006/wordprocessingDrawing" xmlns:w10="urn:schemas-microsoft-com:office:word" xmlns:w="http://schemas.openxmlformats.org/wordprocessingml/2006/main" xmlns:w14="http://schemas.microsoft.com/office/word/2010/wordml" xmlns:w15="http://schemas.microsoft.com/office/word/2012/wordml" xmlns:w16se="http://schemas.microsoft.com/office/word/2015/wordml/symex" xmlns:wpg="http://schemas.microsoft.com/office/word/2010/wordprocessingGroup" xmlns:wpi="http://schemas.microsoft.com/office/word/2010/wordprocessingInk" xmlns:wne="http://schemas.microsoft.com/office/word/2006/wordml" xmlns:wps="http://schemas.microsoft.com/office/word/2010/wordprocessingShape" mc:Ignorable="w14 w15 w16se wp14">
+<w:endnotes xmlns:wpc="http://schemas.microsoft.com/office/word/2010/wordprocessingCanvas" xmlns:mc="http://schemas.openxmlformats.org/markup-compatibility/2006" xmlns:o="urn:schemas-microsoft-com:office:office" xmlns:r="http://schemas.openxmlformats.org/officeDocument/2006/relationships" xmlns:m="http://schemas.openxmlformats.org/officeDocument/2006/math" xmlns:v="urn:schemas-microsoft-com:vml" xmlns:wp14="http://schemas.microsoft.com/office/word/2010/wordprocessingDrawing" xmlns:wp="http://schemas.openxmlformats.org/drawingml/2006/wordprocessingDrawing" xmlns:w10="urn:schemas-microsoft-com:office:word" xmlns:w="http://schemas.openxmlformats.org/wordprocessingml/2006/main" xmlns:w14="http://schemas.microsoft.com/office/word/2010/wordml" xmlns:wpg="http://schemas.microsoft.com/office/word/2010/wordprocessingGroup" xmlns:wpi="http://schemas.microsoft.com/office/word/2010/wordprocessingInk" xmlns:wne="http://schemas.microsoft.com/office/word/2006/wordml" xmlns:wps="http://schemas.microsoft.com/office/word/2010/wordprocessingShape" mc:Ignorable="w14 wp14">
   <w:endnote w:type="separator" w:id="-1">
     <w:p>
       <w:pPr>
@@ -15141,7 +15436,7 @@
 </file>
 
 <file path=word/footnotes.xml><?xml version="1.0" encoding="utf-8"?>
-<w:footnotes xmlns:wpc="http://schemas.microsoft.com/office/word/2010/wordprocessingCanvas" xmlns:cx="http://schemas.microsoft.com/office/drawing/2014/chartex" xmlns:cx1="http://schemas.microsoft.com/office/drawing/2015/9/8/chartex" xmlns:mc="http://schemas.openxmlformats.org/markup-compatibility/2006" xmlns:o="urn:schemas-microsoft-com:office:office" xmlns:r="http://schemas.openxmlformats.org/officeDocument/2006/relationships" xmlns:m="http://schemas.openxmlformats.org/officeDocument/2006/math" xmlns:v="urn:schemas-microsoft-com:vml" xmlns:wp14="http://schemas.microsoft.com/office/word/2010/wordprocessingDrawing" xmlns:wp="http://schemas.openxmlformats.org/drawingml/2006/wordprocessingDrawing" xmlns:w10="urn:schemas-microsoft-com:office:word" xmlns:w="http://schemas.openxmlformats.org/wordprocessingml/2006/main" xmlns:w14="http://schemas.microsoft.com/office/word/2010/wordml" xmlns:w15="http://schemas.microsoft.com/office/word/2012/wordml" xmlns:w16se="http://schemas.microsoft.com/office/word/2015/wordml/symex" xmlns:wpg="http://schemas.microsoft.com/office/word/2010/wordprocessingGroup" xmlns:wpi="http://schemas.microsoft.com/office/word/2010/wordprocessingInk" xmlns:wne="http://schemas.microsoft.com/office/word/2006/wordml" xmlns:wps="http://schemas.microsoft.com/office/word/2010/wordprocessingShape" mc:Ignorable="w14 w15 w16se wp14">
+<w:footnotes xmlns:wpc="http://schemas.microsoft.com/office/word/2010/wordprocessingCanvas" xmlns:mc="http://schemas.openxmlformats.org/markup-compatibility/2006" xmlns:o="urn:schemas-microsoft-com:office:office" xmlns:r="http://schemas.openxmlformats.org/officeDocument/2006/relationships" xmlns:m="http://schemas.openxmlformats.org/officeDocument/2006/math" xmlns:v="urn:schemas-microsoft-com:vml" xmlns:wp14="http://schemas.microsoft.com/office/word/2010/wordprocessingDrawing" xmlns:wp="http://schemas.openxmlformats.org/drawingml/2006/wordprocessingDrawing" xmlns:w10="urn:schemas-microsoft-com:office:word" xmlns:w="http://schemas.openxmlformats.org/wordprocessingml/2006/main" xmlns:w14="http://schemas.microsoft.com/office/word/2010/wordml" xmlns:wpg="http://schemas.microsoft.com/office/word/2010/wordprocessingGroup" xmlns:wpi="http://schemas.microsoft.com/office/word/2010/wordprocessingInk" xmlns:wne="http://schemas.microsoft.com/office/word/2006/wordml" xmlns:wps="http://schemas.microsoft.com/office/word/2010/wordprocessingShape" mc:Ignorable="w14 wp14">
   <w:footnote w:type="separator" w:id="-1">
     <w:p>
       <w:pPr>
@@ -15166,8 +15461,8 @@
 </file>
 
 <file path=word/numbering.xml><?xml version="1.0" encoding="utf-8"?>
-<w:numbering xmlns:wpc="http://schemas.microsoft.com/office/word/2010/wordprocessingCanvas" xmlns:cx="http://schemas.microsoft.com/office/drawing/2014/chartex" xmlns:cx1="http://schemas.microsoft.com/office/drawing/2015/9/8/chartex" xmlns:mc="http://schemas.openxmlformats.org/markup-compatibility/2006" xmlns:o="urn:schemas-microsoft-com:office:office" xmlns:r="http://schemas.openxmlformats.org/officeDocument/2006/relationships" xmlns:m="http://schemas.openxmlformats.org/officeDocument/2006/math" xmlns:v="urn:schemas-microsoft-com:vml" xmlns:wp14="http://schemas.microsoft.com/office/word/2010/wordprocessingDrawing" xmlns:wp="http://schemas.openxmlformats.org/drawingml/2006/wordprocessingDrawing" xmlns:w10="urn:schemas-microsoft-com:office:word" xmlns:w="http://schemas.openxmlformats.org/wordprocessingml/2006/main" xmlns:w14="http://schemas.microsoft.com/office/word/2010/wordml" xmlns:w15="http://schemas.microsoft.com/office/word/2012/wordml" xmlns:w16se="http://schemas.microsoft.com/office/word/2015/wordml/symex" xmlns:wpg="http://schemas.microsoft.com/office/word/2010/wordprocessingGroup" xmlns:wpi="http://schemas.microsoft.com/office/word/2010/wordprocessingInk" xmlns:wne="http://schemas.microsoft.com/office/word/2006/wordml" xmlns:wps="http://schemas.microsoft.com/office/word/2010/wordprocessingShape" mc:Ignorable="w14 w15 w16se wp14">
-  <w:abstractNum w:abstractNumId="0" w15:restartNumberingAfterBreak="0">
+<w:numbering xmlns:wpc="http://schemas.microsoft.com/office/word/2010/wordprocessingCanvas" xmlns:mc="http://schemas.openxmlformats.org/markup-compatibility/2006" xmlns:o="urn:schemas-microsoft-com:office:office" xmlns:r="http://schemas.openxmlformats.org/officeDocument/2006/relationships" xmlns:m="http://schemas.openxmlformats.org/officeDocument/2006/math" xmlns:v="urn:schemas-microsoft-com:vml" xmlns:wp14="http://schemas.microsoft.com/office/word/2010/wordprocessingDrawing" xmlns:wp="http://schemas.openxmlformats.org/drawingml/2006/wordprocessingDrawing" xmlns:w10="urn:schemas-microsoft-com:office:word" xmlns:w="http://schemas.openxmlformats.org/wordprocessingml/2006/main" xmlns:w14="http://schemas.microsoft.com/office/word/2010/wordml" xmlns:wpg="http://schemas.microsoft.com/office/word/2010/wordprocessingGroup" xmlns:wpi="http://schemas.microsoft.com/office/word/2010/wordprocessingInk" xmlns:wne="http://schemas.microsoft.com/office/word/2006/wordml" xmlns:wps="http://schemas.microsoft.com/office/word/2010/wordprocessingShape" mc:Ignorable="w14 wp14">
+  <w:abstractNum w:abstractNumId="0">
     <w:nsid w:val="56FF4225"/>
     <w:multiLevelType w:val="hybridMultilevel"/>
     <w:tmpl w:val="529C8802"/>
@@ -15263,7 +15558,7 @@
 </file>
 
 <file path=word/styles.xml><?xml version="1.0" encoding="utf-8"?>
-<w:styles xmlns:mc="http://schemas.openxmlformats.org/markup-compatibility/2006" xmlns:r="http://schemas.openxmlformats.org/officeDocument/2006/relationships" xmlns:w="http://schemas.openxmlformats.org/wordprocessingml/2006/main" xmlns:w14="http://schemas.microsoft.com/office/word/2010/wordml" xmlns:w15="http://schemas.microsoft.com/office/word/2012/wordml" xmlns:w16se="http://schemas.microsoft.com/office/word/2015/wordml/symex" mc:Ignorable="w14 w15 w16se">
+<w:styles xmlns:mc="http://schemas.openxmlformats.org/markup-compatibility/2006" xmlns:r="http://schemas.openxmlformats.org/officeDocument/2006/relationships" xmlns:w="http://schemas.openxmlformats.org/wordprocessingml/2006/main" xmlns:w14="http://schemas.microsoft.com/office/word/2010/wordml" mc:Ignorable="w14">
   <w:docDefaults>
     <w:rPrDefault>
       <w:rPr>
@@ -15280,380 +15575,146 @@
       </w:pPr>
     </w:pPrDefault>
   </w:docDefaults>
-  <w:latentStyles w:defLockedState="0" w:defUIPriority="99" w:defSemiHidden="0" w:defUnhideWhenUsed="0" w:defQFormat="0" w:count="371">
-    <w:lsdException w:name="Normal" w:uiPriority="0" w:qFormat="1"/>
-    <w:lsdException w:name="heading 1" w:uiPriority="9" w:qFormat="1"/>
-    <w:lsdException w:name="heading 2" w:semiHidden="1" w:uiPriority="9" w:unhideWhenUsed="1" w:qFormat="1"/>
-    <w:lsdException w:name="heading 3" w:semiHidden="1" w:uiPriority="9" w:unhideWhenUsed="1" w:qFormat="1"/>
-    <w:lsdException w:name="heading 4" w:semiHidden="1" w:uiPriority="9" w:unhideWhenUsed="1" w:qFormat="1"/>
-    <w:lsdException w:name="heading 5" w:semiHidden="1" w:uiPriority="9" w:unhideWhenUsed="1" w:qFormat="1"/>
-    <w:lsdException w:name="heading 6" w:semiHidden="1" w:uiPriority="9" w:unhideWhenUsed="1" w:qFormat="1"/>
-    <w:lsdException w:name="heading 7" w:semiHidden="1" w:uiPriority="9" w:unhideWhenUsed="1" w:qFormat="1"/>
-    <w:lsdException w:name="heading 8" w:semiHidden="1" w:uiPriority="9" w:unhideWhenUsed="1" w:qFormat="1"/>
-    <w:lsdException w:name="heading 9" w:semiHidden="1" w:uiPriority="9" w:unhideWhenUsed="1" w:qFormat="1"/>
-    <w:lsdException w:name="index 1" w:semiHidden="1" w:unhideWhenUsed="1"/>
-    <w:lsdException w:name="index 2" w:semiHidden="1" w:unhideWhenUsed="1"/>
-    <w:lsdException w:name="index 3" w:semiHidden="1" w:unhideWhenUsed="1"/>
-    <w:lsdException w:name="index 4" w:semiHidden="1" w:unhideWhenUsed="1"/>
-    <w:lsdException w:name="index 5" w:semiHidden="1" w:unhideWhenUsed="1"/>
-    <w:lsdException w:name="index 6" w:semiHidden="1" w:unhideWhenUsed="1"/>
-    <w:lsdException w:name="index 7" w:semiHidden="1" w:unhideWhenUsed="1"/>
-    <w:lsdException w:name="index 8" w:semiHidden="1" w:unhideWhenUsed="1"/>
-    <w:lsdException w:name="index 9" w:semiHidden="1" w:unhideWhenUsed="1"/>
-    <w:lsdException w:name="toc 1" w:semiHidden="1" w:uiPriority="39" w:unhideWhenUsed="1"/>
-    <w:lsdException w:name="toc 2" w:semiHidden="1" w:uiPriority="39" w:unhideWhenUsed="1"/>
-    <w:lsdException w:name="toc 3" w:semiHidden="1" w:uiPriority="39" w:unhideWhenUsed="1"/>
-    <w:lsdException w:name="toc 4" w:semiHidden="1" w:uiPriority="39" w:unhideWhenUsed="1"/>
-    <w:lsdException w:name="toc 5" w:semiHidden="1" w:uiPriority="39" w:unhideWhenUsed="1"/>
-    <w:lsdException w:name="toc 6" w:semiHidden="1" w:uiPriority="39" w:unhideWhenUsed="1"/>
-    <w:lsdException w:name="toc 7" w:semiHidden="1" w:uiPriority="39" w:unhideWhenUsed="1"/>
-    <w:lsdException w:name="toc 8" w:semiHidden="1" w:uiPriority="39" w:unhideWhenUsed="1"/>
-    <w:lsdException w:name="toc 9" w:semiHidden="1" w:uiPriority="39" w:unhideWhenUsed="1"/>
-    <w:lsdException w:name="Normal Indent" w:semiHidden="1" w:unhideWhenUsed="1"/>
-    <w:lsdException w:name="footnote text" w:semiHidden="1" w:unhideWhenUsed="1"/>
-    <w:lsdException w:name="annotation text" w:semiHidden="1" w:unhideWhenUsed="1"/>
-    <w:lsdException w:name="header" w:semiHidden="1" w:unhideWhenUsed="1"/>
-    <w:lsdException w:name="footer" w:semiHidden="1" w:unhideWhenUsed="1"/>
-    <w:lsdException w:name="index heading" w:semiHidden="1" w:unhideWhenUsed="1"/>
-    <w:lsdException w:name="caption" w:semiHidden="1" w:uiPriority="35" w:unhideWhenUsed="1" w:qFormat="1"/>
-    <w:lsdException w:name="table of figures" w:semiHidden="1" w:unhideWhenUsed="1"/>
-    <w:lsdException w:name="envelope address" w:semiHidden="1" w:unhideWhenUsed="1"/>
-    <w:lsdException w:name="envelope return" w:semiHidden="1" w:unhideWhenUsed="1"/>
-    <w:lsdException w:name="footnote reference" w:semiHidden="1" w:unhideWhenUsed="1"/>
-    <w:lsdException w:name="annotation reference" w:semiHidden="1" w:unhideWhenUsed="1"/>
-    <w:lsdException w:name="line number" w:semiHidden="1" w:unhideWhenUsed="1"/>
-    <w:lsdException w:name="page number" w:semiHidden="1" w:unhideWhenUsed="1"/>
-    <w:lsdException w:name="endnote reference" w:semiHidden="1" w:unhideWhenUsed="1"/>
-    <w:lsdException w:name="endnote text" w:semiHidden="1" w:unhideWhenUsed="1"/>
-    <w:lsdException w:name="table of authorities" w:semiHidden="1" w:unhideWhenUsed="1"/>
-    <w:lsdException w:name="macro" w:semiHidden="1" w:unhideWhenUsed="1"/>
-    <w:lsdException w:name="toa heading" w:semiHidden="1" w:unhideWhenUsed="1"/>
-    <w:lsdException w:name="List" w:semiHidden="1" w:unhideWhenUsed="1"/>
-    <w:lsdException w:name="List Bullet" w:semiHidden="1" w:unhideWhenUsed="1"/>
-    <w:lsdException w:name="List Number" w:semiHidden="1" w:unhideWhenUsed="1"/>
-    <w:lsdException w:name="List 2" w:semiHidden="1" w:unhideWhenUsed="1"/>
-    <w:lsdException w:name="List 3" w:semiHidden="1" w:unhideWhenUsed="1"/>
-    <w:lsdException w:name="List 4" w:semiHidden="1" w:unhideWhenUsed="1"/>
-    <w:lsdException w:name="List 5" w:semiHidden="1" w:unhideWhenUsed="1"/>
-    <w:lsdException w:name="List Bullet 2" w:semiHidden="1" w:unhideWhenUsed="1"/>
-    <w:lsdException w:name="List Bullet 3" w:semiHidden="1" w:unhideWhenUsed="1"/>
-    <w:lsdException w:name="List Bullet 4" w:semiHidden="1" w:unhideWhenUsed="1"/>
-    <w:lsdException w:name="List Bullet 5" w:semiHidden="1" w:unhideWhenUsed="1"/>
-    <w:lsdException w:name="List Number 2" w:semiHidden="1" w:unhideWhenUsed="1"/>
-    <w:lsdException w:name="List Number 3" w:semiHidden="1" w:unhideWhenUsed="1"/>
-    <w:lsdException w:name="List Number 4" w:semiHidden="1" w:unhideWhenUsed="1"/>
-    <w:lsdException w:name="List Number 5" w:semiHidden="1" w:unhideWhenUsed="1"/>
-    <w:lsdException w:name="Title" w:uiPriority="10" w:qFormat="1"/>
-    <w:lsdException w:name="Closing" w:semiHidden="1" w:unhideWhenUsed="1"/>
-    <w:lsdException w:name="Signature" w:semiHidden="1" w:unhideWhenUsed="1"/>
-    <w:lsdException w:name="Default Paragraph Font" w:semiHidden="1" w:uiPriority="1" w:unhideWhenUsed="1"/>
-    <w:lsdException w:name="Body Text" w:semiHidden="1" w:unhideWhenUsed="1"/>
-    <w:lsdException w:name="Body Text Indent" w:semiHidden="1" w:unhideWhenUsed="1"/>
-    <w:lsdException w:name="List Continue" w:semiHidden="1" w:unhideWhenUsed="1"/>
-    <w:lsdException w:name="List Continue 2" w:semiHidden="1" w:unhideWhenUsed="1"/>
-    <w:lsdException w:name="List Continue 3" w:semiHidden="1" w:unhideWhenUsed="1"/>
-    <w:lsdException w:name="List Continue 4" w:semiHidden="1" w:unhideWhenUsed="1"/>
-    <w:lsdException w:name="List Continue 5" w:semiHidden="1" w:unhideWhenUsed="1"/>
-    <w:lsdException w:name="Message Header" w:semiHidden="1" w:unhideWhenUsed="1"/>
-    <w:lsdException w:name="Subtitle" w:uiPriority="11" w:qFormat="1"/>
-    <w:lsdException w:name="Salutation" w:semiHidden="1" w:unhideWhenUsed="1"/>
-    <w:lsdException w:name="Date" w:semiHidden="1" w:unhideWhenUsed="1"/>
-    <w:lsdException w:name="Body Text First Indent" w:semiHidden="1" w:unhideWhenUsed="1"/>
-    <w:lsdException w:name="Body Text First Indent 2" w:semiHidden="1" w:unhideWhenUsed="1"/>
-    <w:lsdException w:name="Note Heading" w:semiHidden="1" w:unhideWhenUsed="1"/>
-    <w:lsdException w:name="Body Text 2" w:semiHidden="1" w:unhideWhenUsed="1"/>
-    <w:lsdException w:name="Body Text 3" w:semiHidden="1" w:unhideWhenUsed="1"/>
-    <w:lsdException w:name="Body Text Indent 2" w:semiHidden="1" w:unhideWhenUsed="1"/>
-    <w:lsdException w:name="Body Text Indent 3" w:semiHidden="1" w:unhideWhenUsed="1"/>
-    <w:lsdException w:name="Block Text" w:semiHidden="1" w:unhideWhenUsed="1"/>
-    <w:lsdException w:name="Hyperlink" w:semiHidden="1" w:unhideWhenUsed="1"/>
-    <w:lsdException w:name="FollowedHyperlink" w:semiHidden="1" w:unhideWhenUsed="1"/>
-    <w:lsdException w:name="Strong" w:uiPriority="22" w:qFormat="1"/>
-    <w:lsdException w:name="Emphasis" w:uiPriority="20" w:qFormat="1"/>
-    <w:lsdException w:name="Document Map" w:semiHidden="1" w:unhideWhenUsed="1"/>
-    <w:lsdException w:name="Plain Text" w:semiHidden="1" w:unhideWhenUsed="1"/>
-    <w:lsdException w:name="E-mail Signature" w:semiHidden="1" w:unhideWhenUsed="1"/>
-    <w:lsdException w:name="HTML Top of Form" w:semiHidden="1" w:unhideWhenUsed="1"/>
-    <w:lsdException w:name="HTML Bottom of Form" w:semiHidden="1" w:unhideWhenUsed="1"/>
-    <w:lsdException w:name="Normal (Web)" w:semiHidden="1" w:unhideWhenUsed="1"/>
-    <w:lsdException w:name="HTML Acronym" w:semiHidden="1" w:unhideWhenUsed="1"/>
-    <w:lsdException w:name="HTML Address" w:semiHidden="1" w:unhideWhenUsed="1"/>
-    <w:lsdException w:name="HTML Cite" w:semiHidden="1" w:unhideWhenUsed="1"/>
-    <w:lsdException w:name="HTML Code" w:semiHidden="1" w:unhideWhenUsed="1"/>
-    <w:lsdException w:name="HTML Definition" w:semiHidden="1" w:unhideWhenUsed="1"/>
-    <w:lsdException w:name="HTML Keyboard" w:semiHidden="1" w:unhideWhenUsed="1"/>
-    <w:lsdException w:name="HTML Preformatted" w:semiHidden="1" w:unhideWhenUsed="1"/>
-    <w:lsdException w:name="HTML Sample" w:semiHidden="1" w:unhideWhenUsed="1"/>
-    <w:lsdException w:name="HTML Typewriter" w:semiHidden="1" w:unhideWhenUsed="1"/>
-    <w:lsdException w:name="HTML Variable" w:semiHidden="1" w:unhideWhenUsed="1"/>
-    <w:lsdException w:name="Normal Table" w:semiHidden="1" w:unhideWhenUsed="1"/>
-    <w:lsdException w:name="annotation subject" w:semiHidden="1" w:unhideWhenUsed="1"/>
-    <w:lsdException w:name="No List" w:semiHidden="1" w:unhideWhenUsed="1"/>
-    <w:lsdException w:name="Outline List 1" w:semiHidden="1" w:unhideWhenUsed="1"/>
-    <w:lsdException w:name="Outline List 2" w:semiHidden="1" w:unhideWhenUsed="1"/>
-    <w:lsdException w:name="Outline List 3" w:semiHidden="1" w:unhideWhenUsed="1"/>
-    <w:lsdException w:name="Table Simple 1" w:semiHidden="1" w:unhideWhenUsed="1"/>
-    <w:lsdException w:name="Table Simple 2" w:semiHidden="1" w:unhideWhenUsed="1"/>
-    <w:lsdException w:name="Table Simple 3" w:semiHidden="1" w:unhideWhenUsed="1"/>
-    <w:lsdException w:name="Table Classic 1" w:semiHidden="1" w:unhideWhenUsed="1"/>
-    <w:lsdException w:name="Table Classic 2" w:semiHidden="1" w:unhideWhenUsed="1"/>
-    <w:lsdException w:name="Table Classic 3" w:semiHidden="1" w:unhideWhenUsed="1"/>
-    <w:lsdException w:name="Table Classic 4" w:semiHidden="1" w:unhideWhenUsed="1"/>
-    <w:lsdException w:name="Table Colorful 1" w:semiHidden="1" w:unhideWhenUsed="1"/>
-    <w:lsdException w:name="Table Colorful 2" w:semiHidden="1" w:unhideWhenUsed="1"/>
-    <w:lsdException w:name="Table Colorful 3" w:semiHidden="1" w:unhideWhenUsed="1"/>
-    <w:lsdException w:name="Table Columns 1" w:semiHidden="1" w:unhideWhenUsed="1"/>
-    <w:lsdException w:name="Table Columns 2" w:semiHidden="1" w:unhideWhenUsed="1"/>
-    <w:lsdException w:name="Table Columns 3" w:semiHidden="1" w:unhideWhenUsed="1"/>
-    <w:lsdException w:name="Table Columns 4" w:semiHidden="1" w:unhideWhenUsed="1"/>
-    <w:lsdException w:name="Table Columns 5" w:semiHidden="1" w:unhideWhenUsed="1"/>
-    <w:lsdException w:name="Table Grid 1" w:semiHidden="1" w:unhideWhenUsed="1"/>
-    <w:lsdException w:name="Table Grid 2" w:semiHidden="1" w:unhideWhenUsed="1"/>
-    <w:lsdException w:name="Table Grid 3" w:semiHidden="1" w:unhideWhenUsed="1"/>
-    <w:lsdException w:name="Table Grid 4" w:semiHidden="1" w:unhideWhenUsed="1"/>
-    <w:lsdException w:name="Table Grid 5" w:semiHidden="1" w:unhideWhenUsed="1"/>
-    <w:lsdException w:name="Table Grid 6" w:semiHidden="1" w:unhideWhenUsed="1"/>
-    <w:lsdException w:name="Table Grid 7" w:semiHidden="1" w:unhideWhenUsed="1"/>
-    <w:lsdException w:name="Table Grid 8" w:semiHidden="1" w:unhideWhenUsed="1"/>
-    <w:lsdException w:name="Table List 1" w:semiHidden="1" w:unhideWhenUsed="1"/>
-    <w:lsdException w:name="Table List 2" w:semiHidden="1" w:unhideWhenUsed="1"/>
-    <w:lsdException w:name="Table List 3" w:semiHidden="1" w:unhideWhenUsed="1"/>
-    <w:lsdException w:name="Table List 4" w:semiHidden="1" w:unhideWhenUsed="1"/>
-    <w:lsdException w:name="Table List 5" w:semiHidden="1" w:unhideWhenUsed="1"/>
-    <w:lsdException w:name="Table List 6" w:semiHidden="1" w:unhideWhenUsed="1"/>
-    <w:lsdException w:name="Table List 7" w:semiHidden="1" w:unhideWhenUsed="1"/>
-    <w:lsdException w:name="Table List 8" w:semiHidden="1" w:unhideWhenUsed="1"/>
-    <w:lsdException w:name="Table 3D effects 1" w:semiHidden="1" w:unhideWhenUsed="1"/>
-    <w:lsdException w:name="Table 3D effects 2" w:semiHidden="1" w:unhideWhenUsed="1"/>
-    <w:lsdException w:name="Table 3D effects 3" w:semiHidden="1" w:unhideWhenUsed="1"/>
-    <w:lsdException w:name="Table Contemporary" w:semiHidden="1" w:unhideWhenUsed="1"/>
-    <w:lsdException w:name="Table Elegant" w:semiHidden="1" w:unhideWhenUsed="1"/>
-    <w:lsdException w:name="Table Professional" w:semiHidden="1" w:unhideWhenUsed="1"/>
-    <w:lsdException w:name="Table Subtle 1" w:semiHidden="1" w:unhideWhenUsed="1"/>
-    <w:lsdException w:name="Table Subtle 2" w:semiHidden="1" w:unhideWhenUsed="1"/>
-    <w:lsdException w:name="Table Web 1" w:semiHidden="1" w:unhideWhenUsed="1"/>
-    <w:lsdException w:name="Table Web 2" w:semiHidden="1" w:unhideWhenUsed="1"/>
-    <w:lsdException w:name="Table Web 3" w:semiHidden="1" w:unhideWhenUsed="1"/>
-    <w:lsdException w:name="Balloon Text" w:semiHidden="1" w:unhideWhenUsed="1"/>
-    <w:lsdException w:name="Table Grid" w:uiPriority="39"/>
-    <w:lsdException w:name="Table Theme" w:semiHidden="1" w:unhideWhenUsed="1"/>
-    <w:lsdException w:name="Placeholder Text" w:semiHidden="1"/>
-    <w:lsdException w:name="No Spacing" w:uiPriority="1" w:qFormat="1"/>
-    <w:lsdException w:name="Light Shading" w:uiPriority="60"/>
-    <w:lsdException w:name="Light List" w:uiPriority="61"/>
-    <w:lsdException w:name="Light Grid" w:uiPriority="62"/>
-    <w:lsdException w:name="Medium Shading 1" w:uiPriority="63"/>
-    <w:lsdException w:name="Medium Shading 2" w:uiPriority="64"/>
-    <w:lsdException w:name="Medium List 1" w:uiPriority="65"/>
-    <w:lsdException w:name="Medium List 2" w:uiPriority="66"/>
-    <w:lsdException w:name="Medium Grid 1" w:uiPriority="67"/>
-    <w:lsdException w:name="Medium Grid 2" w:uiPriority="68"/>
-    <w:lsdException w:name="Medium Grid 3" w:uiPriority="69"/>
-    <w:lsdException w:name="Dark List" w:uiPriority="70"/>
-    <w:lsdException w:name="Colorful Shading" w:uiPriority="71"/>
-    <w:lsdException w:name="Colorful List" w:uiPriority="72"/>
-    <w:lsdException w:name="Colorful Grid" w:uiPriority="73"/>
-    <w:lsdException w:name="Light Shading Accent 1" w:uiPriority="60"/>
-    <w:lsdException w:name="Light List Accent 1" w:uiPriority="61"/>
-    <w:lsdException w:name="Light Grid Accent 1" w:uiPriority="62"/>
-    <w:lsdException w:name="Medium Shading 1 Accent 1" w:uiPriority="63"/>
-    <w:lsdException w:name="Medium Shading 2 Accent 1" w:uiPriority="64"/>
-    <w:lsdException w:name="Medium List 1 Accent 1" w:uiPriority="65"/>
-    <w:lsdException w:name="Revision" w:semiHidden="1"/>
-    <w:lsdException w:name="List Paragraph" w:uiPriority="34" w:qFormat="1"/>
-    <w:lsdException w:name="Quote" w:uiPriority="29" w:qFormat="1"/>
-    <w:lsdException w:name="Intense Quote" w:uiPriority="30" w:qFormat="1"/>
-    <w:lsdException w:name="Medium List 2 Accent 1" w:uiPriority="66"/>
-    <w:lsdException w:name="Medium Grid 1 Accent 1" w:uiPriority="67"/>
-    <w:lsdException w:name="Medium Grid 2 Accent 1" w:uiPriority="68"/>
-    <w:lsdException w:name="Medium Grid 3 Accent 1" w:uiPriority="69"/>
-    <w:lsdException w:name="Dark List Accent 1" w:uiPriority="70"/>
-    <w:lsdException w:name="Colorful Shading Accent 1" w:uiPriority="71"/>
-    <w:lsdException w:name="Colorful List Accent 1" w:uiPriority="72"/>
-    <w:lsdException w:name="Colorful Grid Accent 1" w:uiPriority="73"/>
-    <w:lsdException w:name="Light Shading Accent 2" w:uiPriority="60"/>
-    <w:lsdException w:name="Light List Accent 2" w:uiPriority="61"/>
-    <w:lsdException w:name="Light Grid Accent 2" w:uiPriority="62"/>
-    <w:lsdException w:name="Medium Shading 1 Accent 2" w:uiPriority="63"/>
-    <w:lsdException w:name="Medium Shading 2 Accent 2" w:uiPriority="64"/>
-    <w:lsdException w:name="Medium List 1 Accent 2" w:uiPriority="65"/>
-    <w:lsdException w:name="Medium List 2 Accent 2" w:uiPriority="66"/>
-    <w:lsdException w:name="Medium Grid 1 Accent 2" w:uiPriority="67"/>
-    <w:lsdException w:name="Medium Grid 2 Accent 2" w:uiPriority="68"/>
-    <w:lsdException w:name="Medium Grid 3 Accent 2" w:uiPriority="69"/>
-    <w:lsdException w:name="Dark List Accent 2" w:uiPriority="70"/>
-    <w:lsdException w:name="Colorful Shading Accent 2" w:uiPriority="71"/>
-    <w:lsdException w:name="Colorful List Accent 2" w:uiPriority="72"/>
-    <w:lsdException w:name="Colorful Grid Accent 2" w:uiPriority="73"/>
-    <w:lsdException w:name="Light Shading Accent 3" w:uiPriority="60"/>
-    <w:lsdException w:name="Light List Accent 3" w:uiPriority="61"/>
-    <w:lsdException w:name="Light Grid Accent 3" w:uiPriority="62"/>
-    <w:lsdException w:name="Medium Shading 1 Accent 3" w:uiPriority="63"/>
-    <w:lsdException w:name="Medium Shading 2 Accent 3" w:uiPriority="64"/>
-    <w:lsdException w:name="Medium List 1 Accent 3" w:uiPriority="65"/>
-    <w:lsdException w:name="Medium List 2 Accent 3" w:uiPriority="66"/>
-    <w:lsdException w:name="Medium Grid 1 Accent 3" w:uiPriority="67"/>
-    <w:lsdException w:name="Medium Grid 2 Accent 3" w:uiPriority="68"/>
-    <w:lsdException w:name="Medium Grid 3 Accent 3" w:uiPriority="69"/>
-    <w:lsdException w:name="Dark List Accent 3" w:uiPriority="70"/>
-    <w:lsdException w:name="Colorful Shading Accent 3" w:uiPriority="71"/>
-    <w:lsdException w:name="Colorful List Accent 3" w:uiPriority="72"/>
-    <w:lsdException w:name="Colorful Grid Accent 3" w:uiPriority="73"/>
-    <w:lsdException w:name="Light Shading Accent 4" w:uiPriority="60"/>
-    <w:lsdException w:name="Light List Accent 4" w:uiPriority="61"/>
-    <w:lsdException w:name="Light Grid Accent 4" w:uiPriority="62"/>
-    <w:lsdException w:name="Medium Shading 1 Accent 4" w:uiPriority="63"/>
-    <w:lsdException w:name="Medium Shading 2 Accent 4" w:uiPriority="64"/>
-    <w:lsdException w:name="Medium List 1 Accent 4" w:uiPriority="65"/>
-    <w:lsdException w:name="Medium List 2 Accent 4" w:uiPriority="66"/>
-    <w:lsdException w:name="Medium Grid 1 Accent 4" w:uiPriority="67"/>
-    <w:lsdException w:name="Medium Grid 2 Accent 4" w:uiPriority="68"/>
-    <w:lsdException w:name="Medium Grid 3 Accent 4" w:uiPriority="69"/>
-    <w:lsdException w:name="Dark List Accent 4" w:uiPriority="70"/>
-    <w:lsdException w:name="Colorful Shading Accent 4" w:uiPriority="71"/>
-    <w:lsdException w:name="Colorful List Accent 4" w:uiPriority="72"/>
-    <w:lsdException w:name="Colorful Grid Accent 4" w:uiPriority="73"/>
-    <w:lsdException w:name="Light Shading Accent 5" w:uiPriority="60"/>
-    <w:lsdException w:name="Light List Accent 5" w:uiPriority="61"/>
-    <w:lsdException w:name="Light Grid Accent 5" w:uiPriority="62"/>
-    <w:lsdException w:name="Medium Shading 1 Accent 5" w:uiPriority="63"/>
-    <w:lsdException w:name="Medium Shading 2 Accent 5" w:uiPriority="64"/>
-    <w:lsdException w:name="Medium List 1 Accent 5" w:uiPriority="65"/>
-    <w:lsdException w:name="Medium List 2 Accent 5" w:uiPriority="66"/>
-    <w:lsdException w:name="Medium Grid 1 Accent 5" w:uiPriority="67"/>
-    <w:lsdException w:name="Medium Grid 2 Accent 5" w:uiPriority="68"/>
-    <w:lsdException w:name="Medium Grid 3 Accent 5" w:uiPriority="69"/>
-    <w:lsdException w:name="Dark List Accent 5" w:uiPriority="70"/>
-    <w:lsdException w:name="Colorful Shading Accent 5" w:uiPriority="71"/>
-    <w:lsdException w:name="Colorful List Accent 5" w:uiPriority="72"/>
-    <w:lsdException w:name="Colorful Grid Accent 5" w:uiPriority="73"/>
-    <w:lsdException w:name="Light Shading Accent 6" w:uiPriority="60"/>
-    <w:lsdException w:name="Light List Accent 6" w:uiPriority="61"/>
-    <w:lsdException w:name="Light Grid Accent 6" w:uiPriority="62"/>
-    <w:lsdException w:name="Medium Shading 1 Accent 6" w:uiPriority="63"/>
-    <w:lsdException w:name="Medium Shading 2 Accent 6" w:uiPriority="64"/>
-    <w:lsdException w:name="Medium List 1 Accent 6" w:uiPriority="65"/>
-    <w:lsdException w:name="Medium List 2 Accent 6" w:uiPriority="66"/>
-    <w:lsdException w:name="Medium Grid 1 Accent 6" w:uiPriority="67"/>
-    <w:lsdException w:name="Medium Grid 2 Accent 6" w:uiPriority="68"/>
-    <w:lsdException w:name="Medium Grid 3 Accent 6" w:uiPriority="69"/>
-    <w:lsdException w:name="Dark List Accent 6" w:uiPriority="70"/>
-    <w:lsdException w:name="Colorful Shading Accent 6" w:uiPriority="71"/>
-    <w:lsdException w:name="Colorful List Accent 6" w:uiPriority="72"/>
-    <w:lsdException w:name="Colorful Grid Accent 6" w:uiPriority="73"/>
-    <w:lsdException w:name="Subtle Emphasis" w:uiPriority="19" w:qFormat="1"/>
-    <w:lsdException w:name="Intense Emphasis" w:uiPriority="21" w:qFormat="1"/>
-    <w:lsdException w:name="Subtle Reference" w:uiPriority="31" w:qFormat="1"/>
-    <w:lsdException w:name="Intense Reference" w:uiPriority="32" w:qFormat="1"/>
-    <w:lsdException w:name="Book Title" w:uiPriority="33" w:qFormat="1"/>
-    <w:lsdException w:name="Bibliography" w:semiHidden="1" w:uiPriority="37" w:unhideWhenUsed="1"/>
-    <w:lsdException w:name="TOC Heading" w:semiHidden="1" w:uiPriority="39" w:unhideWhenUsed="1" w:qFormat="1"/>
-    <w:lsdException w:name="Plain Table 1" w:uiPriority="41"/>
-    <w:lsdException w:name="Plain Table 2" w:uiPriority="42"/>
-    <w:lsdException w:name="Plain Table 3" w:uiPriority="43"/>
-    <w:lsdException w:name="Plain Table 4" w:uiPriority="44"/>
-    <w:lsdException w:name="Plain Table 5" w:uiPriority="45"/>
-    <w:lsdException w:name="Grid Table Light" w:uiPriority="40"/>
-    <w:lsdException w:name="Grid Table 1 Light" w:uiPriority="46"/>
-    <w:lsdException w:name="Grid Table 2" w:uiPriority="47"/>
-    <w:lsdException w:name="Grid Table 3" w:uiPriority="48"/>
-    <w:lsdException w:name="Grid Table 4" w:uiPriority="49"/>
-    <w:lsdException w:name="Grid Table 5 Dark" w:uiPriority="50"/>
-    <w:lsdException w:name="Grid Table 6 Colorful" w:uiPriority="51"/>
-    <w:lsdException w:name="Grid Table 7 Colorful" w:uiPriority="52"/>
-    <w:lsdException w:name="Grid Table 1 Light Accent 1" w:uiPriority="46"/>
-    <w:lsdException w:name="Grid Table 2 Accent 1" w:uiPriority="47"/>
-    <w:lsdException w:name="Grid Table 3 Accent 1" w:uiPriority="48"/>
-    <w:lsdException w:name="Grid Table 4 Accent 1" w:uiPriority="49"/>
-    <w:lsdException w:name="Grid Table 5 Dark Accent 1" w:uiPriority="50"/>
-    <w:lsdException w:name="Grid Table 6 Colorful Accent 1" w:uiPriority="51"/>
-    <w:lsdException w:name="Grid Table 7 Colorful Accent 1" w:uiPriority="52"/>
-    <w:lsdException w:name="Grid Table 1 Light Accent 2" w:uiPriority="46"/>
-    <w:lsdException w:name="Grid Table 2 Accent 2" w:uiPriority="47"/>
-    <w:lsdException w:name="Grid Table 3 Accent 2" w:uiPriority="48"/>
-    <w:lsdException w:name="Grid Table 4 Accent 2" w:uiPriority="49"/>
-    <w:lsdException w:name="Grid Table 5 Dark Accent 2" w:uiPriority="50"/>
-    <w:lsdException w:name="Grid Table 6 Colorful Accent 2" w:uiPriority="51"/>
-    <w:lsdException w:name="Grid Table 7 Colorful Accent 2" w:uiPriority="52"/>
-    <w:lsdException w:name="Grid Table 1 Light Accent 3" w:uiPriority="46"/>
-    <w:lsdException w:name="Grid Table 2 Accent 3" w:uiPriority="47"/>
-    <w:lsdException w:name="Grid Table 3 Accent 3" w:uiPriority="48"/>
-    <w:lsdException w:name="Grid Table 4 Accent 3" w:uiPriority="49"/>
-    <w:lsdException w:name="Grid Table 5 Dark Accent 3" w:uiPriority="50"/>
-    <w:lsdException w:name="Grid Table 6 Colorful Accent 3" w:uiPriority="51"/>
-    <w:lsdException w:name="Grid Table 7 Colorful Accent 3" w:uiPriority="52"/>
-    <w:lsdException w:name="Grid Table 1 Light Accent 4" w:uiPriority="46"/>
-    <w:lsdException w:name="Grid Table 2 Accent 4" w:uiPriority="47"/>
-    <w:lsdException w:name="Grid Table 3 Accent 4" w:uiPriority="48"/>
-    <w:lsdException w:name="Grid Table 4 Accent 4" w:uiPriority="49"/>
-    <w:lsdException w:name="Grid Table 5 Dark Accent 4" w:uiPriority="50"/>
-    <w:lsdException w:name="Grid Table 6 Colorful Accent 4" w:uiPriority="51"/>
-    <w:lsdException w:name="Grid Table 7 Colorful Accent 4" w:uiPriority="52"/>
-    <w:lsdException w:name="Grid Table 1 Light Accent 5" w:uiPriority="46"/>
-    <w:lsdException w:name="Grid Table 2 Accent 5" w:uiPriority="47"/>
-    <w:lsdException w:name="Grid Table 3 Accent 5" w:uiPriority="48"/>
-    <w:lsdException w:name="Grid Table 4 Accent 5" w:uiPriority="49"/>
-    <w:lsdException w:name="Grid Table 5 Dark Accent 5" w:uiPriority="50"/>
-    <w:lsdException w:name="Grid Table 6 Colorful Accent 5" w:uiPriority="51"/>
-    <w:lsdException w:name="Grid Table 7 Colorful Accent 5" w:uiPriority="52"/>
-    <w:lsdException w:name="Grid Table 1 Light Accent 6" w:uiPriority="46"/>
-    <w:lsdException w:name="Grid Table 2 Accent 6" w:uiPriority="47"/>
-    <w:lsdException w:name="Grid Table 3 Accent 6" w:uiPriority="48"/>
-    <w:lsdException w:name="Grid Table 4 Accent 6" w:uiPriority="49"/>
-    <w:lsdException w:name="Grid Table 5 Dark Accent 6" w:uiPriority="50"/>
-    <w:lsdException w:name="Grid Table 6 Colorful Accent 6" w:uiPriority="51"/>
-    <w:lsdException w:name="Grid Table 7 Colorful Accent 6" w:uiPriority="52"/>
-    <w:lsdException w:name="List Table 1 Light" w:uiPriority="46"/>
-    <w:lsdException w:name="List Table 2" w:uiPriority="47"/>
-    <w:lsdException w:name="List Table 3" w:uiPriority="48"/>
-    <w:lsdException w:name="List Table 4" w:uiPriority="49"/>
-    <w:lsdException w:name="List Table 5 Dark" w:uiPriority="50"/>
-    <w:lsdException w:name="List Table 6 Colorful" w:uiPriority="51"/>
-    <w:lsdException w:name="List Table 7 Colorful" w:uiPriority="52"/>
-    <w:lsdException w:name="List Table 1 Light Accent 1" w:uiPriority="46"/>
-    <w:lsdException w:name="List Table 2 Accent 1" w:uiPriority="47"/>
-    <w:lsdException w:name="List Table 3 Accent 1" w:uiPriority="48"/>
-    <w:lsdException w:name="List Table 4 Accent 1" w:uiPriority="49"/>
-    <w:lsdException w:name="List Table 5 Dark Accent 1" w:uiPriority="50"/>
-    <w:lsdException w:name="List Table 6 Colorful Accent 1" w:uiPriority="51"/>
-    <w:lsdException w:name="List Table 7 Colorful Accent 1" w:uiPriority="52"/>
-    <w:lsdException w:name="List Table 1 Light Accent 2" w:uiPriority="46"/>
-    <w:lsdException w:name="List Table 2 Accent 2" w:uiPriority="47"/>
-    <w:lsdException w:name="List Table 3 Accent 2" w:uiPriority="48"/>
-    <w:lsdException w:name="List Table 4 Accent 2" w:uiPriority="49"/>
-    <w:lsdException w:name="List Table 5 Dark Accent 2" w:uiPriority="50"/>
-    <w:lsdException w:name="List Table 6 Colorful Accent 2" w:uiPriority="51"/>
-    <w:lsdException w:name="List Table 7 Colorful Accent 2" w:uiPriority="52"/>
-    <w:lsdException w:name="List Table 1 Light Accent 3" w:uiPriority="46"/>
-    <w:lsdException w:name="List Table 2 Accent 3" w:uiPriority="47"/>
-    <w:lsdException w:name="List Table 3 Accent 3" w:uiPriority="48"/>
-    <w:lsdException w:name="List Table 4 Accent 3" w:uiPriority="49"/>
-    <w:lsdException w:name="List Table 5 Dark Accent 3" w:uiPriority="50"/>
-    <w:lsdException w:name="List Table 6 Colorful Accent 3" w:uiPriority="51"/>
-    <w:lsdException w:name="List Table 7 Colorful Accent 3" w:uiPriority="52"/>
-    <w:lsdException w:name="List Table 1 Light Accent 4" w:uiPriority="46"/>
-    <w:lsdException w:name="List Table 2 Accent 4" w:uiPriority="47"/>
-    <w:lsdException w:name="List Table 3 Accent 4" w:uiPriority="48"/>
-    <w:lsdException w:name="List Table 4 Accent 4" w:uiPriority="49"/>
-    <w:lsdException w:name="List Table 5 Dark Accent 4" w:uiPriority="50"/>
-    <w:lsdException w:name="List Table 6 Colorful Accent 4" w:uiPriority="51"/>
-    <w:lsdException w:name="List Table 7 Colorful Accent 4" w:uiPriority="52"/>
-    <w:lsdException w:name="List Table 1 Light Accent 5" w:uiPriority="46"/>
-    <w:lsdException w:name="List Table 2 Accent 5" w:uiPriority="47"/>
-    <w:lsdException w:name="List Table 3 Accent 5" w:uiPriority="48"/>
-    <w:lsdException w:name="List Table 4 Accent 5" w:uiPriority="49"/>
-    <w:lsdException w:name="List Table 5 Dark Accent 5" w:uiPriority="50"/>
-    <w:lsdException w:name="List Table 6 Colorful Accent 5" w:uiPriority="51"/>
-    <w:lsdException w:name="List Table 7 Colorful Accent 5" w:uiPriority="52"/>
-    <w:lsdException w:name="List Table 1 Light Accent 6" w:uiPriority="46"/>
-    <w:lsdException w:name="List Table 2 Accent 6" w:uiPriority="47"/>
-    <w:lsdException w:name="List Table 3 Accent 6" w:uiPriority="48"/>
-    <w:lsdException w:name="List Table 4 Accent 6" w:uiPriority="49"/>
-    <w:lsdException w:name="List Table 5 Dark Accent 6" w:uiPriority="50"/>
-    <w:lsdException w:name="List Table 6 Colorful Accent 6" w:uiPriority="51"/>
-    <w:lsdException w:name="List Table 7 Colorful Accent 6" w:uiPriority="52"/>
+  <w:latentStyles w:defLockedState="0" w:defUIPriority="99" w:defSemiHidden="1" w:defUnhideWhenUsed="1" w:defQFormat="0" w:count="267">
+    <w:lsdException w:name="Normal" w:semiHidden="0" w:uiPriority="0" w:unhideWhenUsed="0" w:qFormat="1"/>
+    <w:lsdException w:name="heading 1" w:semiHidden="0" w:uiPriority="9" w:unhideWhenUsed="0" w:qFormat="1"/>
+    <w:lsdException w:name="heading 2" w:uiPriority="9" w:qFormat="1"/>
+    <w:lsdException w:name="heading 3" w:uiPriority="9" w:qFormat="1"/>
+    <w:lsdException w:name="heading 4" w:uiPriority="9" w:qFormat="1"/>
+    <w:lsdException w:name="heading 5" w:uiPriority="9" w:qFormat="1"/>
+    <w:lsdException w:name="heading 6" w:uiPriority="9" w:qFormat="1"/>
+    <w:lsdException w:name="heading 7" w:uiPriority="9" w:qFormat="1"/>
+    <w:lsdException w:name="heading 8" w:uiPriority="9" w:qFormat="1"/>
+    <w:lsdException w:name="heading 9" w:uiPriority="9" w:qFormat="1"/>
+    <w:lsdException w:name="toc 1" w:uiPriority="39"/>
+    <w:lsdException w:name="toc 2" w:uiPriority="39"/>
+    <w:lsdException w:name="toc 3" w:uiPriority="39"/>
+    <w:lsdException w:name="toc 4" w:uiPriority="39"/>
+    <w:lsdException w:name="toc 5" w:uiPriority="39"/>
+    <w:lsdException w:name="toc 6" w:uiPriority="39"/>
+    <w:lsdException w:name="toc 7" w:uiPriority="39"/>
+    <w:lsdException w:name="toc 8" w:uiPriority="39"/>
+    <w:lsdException w:name="toc 9" w:uiPriority="39"/>
+    <w:lsdException w:name="caption" w:uiPriority="35" w:qFormat="1"/>
+    <w:lsdException w:name="Title" w:semiHidden="0" w:uiPriority="10" w:unhideWhenUsed="0" w:qFormat="1"/>
+    <w:lsdException w:name="Default Paragraph Font" w:uiPriority="1"/>
+    <w:lsdException w:name="Subtitle" w:semiHidden="0" w:uiPriority="11" w:unhideWhenUsed="0" w:qFormat="1"/>
+    <w:lsdException w:name="Strong" w:semiHidden="0" w:uiPriority="22" w:unhideWhenUsed="0" w:qFormat="1"/>
+    <w:lsdException w:name="Emphasis" w:semiHidden="0" w:uiPriority="20" w:unhideWhenUsed="0" w:qFormat="1"/>
+    <w:lsdException w:name="Table Grid" w:semiHidden="0" w:uiPriority="39" w:unhideWhenUsed="0"/>
+    <w:lsdException w:name="Placeholder Text" w:unhideWhenUsed="0"/>
+    <w:lsdException w:name="No Spacing" w:semiHidden="0" w:uiPriority="1" w:unhideWhenUsed="0" w:qFormat="1"/>
+    <w:lsdException w:name="Light Shading" w:semiHidden="0" w:uiPriority="60" w:unhideWhenUsed="0"/>
+    <w:lsdException w:name="Light List" w:semiHidden="0" w:uiPriority="61" w:unhideWhenUsed="0"/>
+    <w:lsdException w:name="Light Grid" w:semiHidden="0" w:uiPriority="62" w:unhideWhenUsed="0"/>
+    <w:lsdException w:name="Medium Shading 1" w:semiHidden="0" w:uiPriority="63" w:unhideWhenUsed="0"/>
+    <w:lsdException w:name="Medium Shading 2" w:semiHidden="0" w:uiPriority="64" w:unhideWhenUsed="0"/>
+    <w:lsdException w:name="Medium List 1" w:semiHidden="0" w:uiPriority="65" w:unhideWhenUsed="0"/>
+    <w:lsdException w:name="Medium List 2" w:semiHidden="0" w:uiPriority="66" w:unhideWhenUsed="0"/>
+    <w:lsdException w:name="Medium Grid 1" w:semiHidden="0" w:uiPriority="67" w:unhideWhenUsed="0"/>
+    <w:lsdException w:name="Medium Grid 2" w:semiHidden="0" w:uiPriority="68" w:unhideWhenUsed="0"/>
+    <w:lsdException w:name="Medium Grid 3" w:semiHidden="0" w:uiPriority="69" w:unhideWhenUsed="0"/>
+    <w:lsdException w:name="Dark List" w:semiHidden="0" w:uiPriority="70" w:unhideWhenUsed="0"/>
+    <w:lsdException w:name="Colorful Shading" w:semiHidden="0" w:uiPriority="71" w:unhideWhenUsed="0"/>
+    <w:lsdException w:name="Colorful List" w:semiHidden="0" w:uiPriority="72" w:unhideWhenUsed="0"/>
+    <w:lsdException w:name="Colorful Grid" w:semiHidden="0" w:uiPriority="73" w:unhideWhenUsed="0"/>
+    <w:lsdException w:name="Light Shading Accent 1" w:semiHidden="0" w:uiPriority="60" w:unhideWhenUsed="0"/>
+    <w:lsdException w:name="Light List Accent 1" w:semiHidden="0" w:uiPriority="61" w:unhideWhenUsed="0"/>
+    <w:lsdException w:name="Light Grid Accent 1" w:semiHidden="0" w:uiPriority="62" w:unhideWhenUsed="0"/>
+    <w:lsdException w:name="Medium Shading 1 Accent 1" w:semiHidden="0" w:uiPriority="63" w:unhideWhenUsed="0"/>
+    <w:lsdException w:name="Medium Shading 2 Accent 1" w:semiHidden="0" w:uiPriority="64" w:unhideWhenUsed="0"/>
+    <w:lsdException w:name="Medium List 1 Accent 1" w:semiHidden="0" w:uiPriority="65" w:unhideWhenUsed="0"/>
+    <w:lsdException w:name="Revision" w:unhideWhenUsed="0"/>
+    <w:lsdException w:name="List Paragraph" w:semiHidden="0" w:uiPriority="34" w:unhideWhenUsed="0" w:qFormat="1"/>
+    <w:lsdException w:name="Quote" w:semiHidden="0" w:uiPriority="29" w:unhideWhenUsed="0" w:qFormat="1"/>
+    <w:lsdException w:name="Intense Quote" w:semiHidden="0" w:uiPriority="30" w:unhideWhenUsed="0" w:qFormat="1"/>
+    <w:lsdException w:name="Medium List 2 Accent 1" w:semiHidden="0" w:uiPriority="66" w:unhideWhenUsed="0"/>
+    <w:lsdException w:name="Medium Grid 1 Accent 1" w:semiHidden="0" w:uiPriority="67" w:unhideWhenUsed="0"/>
+    <w:lsdException w:name="Medium Grid 2 Accent 1" w:semiHidden="0" w:uiPriority="68" w:unhideWhenUsed="0"/>
+    <w:lsdException w:name="Medium Grid 3 Accent 1" w:semiHidden="0" w:uiPriority="69" w:unhideWhenUsed="0"/>
+    <w:lsdException w:name="Dark List Accent 1" w:semiHidden="0" w:uiPriority="70" w:unhideWhenUsed="0"/>
+    <w:lsdException w:name="Colorful Shading Accent 1" w:semiHidden="0" w:uiPriority="71" w:unhideWhenUsed="0"/>
+    <w:lsdException w:name="Colorful List Accent 1" w:semiHidden="0" w:uiPriority="72" w:unhideWhenUsed="0"/>
+    <w:lsdException w:name="Colorful Grid Accent 1" w:semiHidden="0" w:uiPriority="73" w:unhideWhenUsed="0"/>
+    <w:lsdException w:name="Light Shading Accent 2" w:semiHidden="0" w:uiPriority="60" w:unhideWhenUsed="0"/>
+    <w:lsdException w:name="Light List Accent 2" w:semiHidden="0" w:uiPriority="61" w:unhideWhenUsed="0"/>
+    <w:lsdException w:name="Light Grid Accent 2" w:semiHidden="0" w:uiPriority="62" w:unhideWhenUsed="0"/>
+    <w:lsdException w:name="Medium Shading 1 Accent 2" w:semiHidden="0" w:uiPriority="63" w:unhideWhenUsed="0"/>
+    <w:lsdException w:name="Medium Shading 2 Accent 2" w:semiHidden="0" w:uiPriority="64" w:unhideWhenUsed="0"/>
+    <w:lsdException w:name="Medium List 1 Accent 2" w:semiHidden="0" w:uiPriority="65" w:unhideWhenUsed="0"/>
+    <w:lsdException w:name="Medium List 2 Accent 2" w:semiHidden="0" w:uiPriority="66" w:unhideWhenUsed="0"/>
+    <w:lsdException w:name="Medium Grid 1 Accent 2" w:semiHidden="0" w:uiPriority="67" w:unhideWhenUsed="0"/>
+    <w:lsdException w:name="Medium Grid 2 Accent 2" w:semiHidden="0" w:uiPriority="68" w:unhideWhenUsed="0"/>
+    <w:lsdException w:name="Medium Grid 3 Accent 2" w:semiHidden="0" w:uiPriority="69" w:unhideWhenUsed="0"/>
+    <w:lsdException w:name="Dark List Accent 2" w:semiHidden="0" w:uiPriority="70" w:unhideWhenUsed="0"/>
+    <w:lsdException w:name="Colorful Shading Accent 2" w:semiHidden="0" w:uiPriority="71" w:unhideWhenUsed="0"/>
+    <w:lsdException w:name="Colorful List Accent 2" w:semiHidden="0" w:uiPriority="72" w:unhideWhenUsed="0"/>
+    <w:lsdException w:name="Colorful Grid Accent 2" w:semiHidden="0" w:uiPriority="73" w:unhideWhenUsed="0"/>
+    <w:lsdException w:name="Light Shading Accent 3" w:semiHidden="0" w:uiPriority="60" w:unhideWhenUsed="0"/>
+    <w:lsdException w:name="Light List Accent 3" w:semiHidden="0" w:uiPriority="61" w:unhideWhenUsed="0"/>
+    <w:lsdException w:name="Light Grid Accent 3" w:semiHidden="0" w:uiPriority="62" w:unhideWhenUsed="0"/>
+    <w:lsdException w:name="Medium Shading 1 Accent 3" w:semiHidden="0" w:uiPriority="63" w:unhideWhenUsed="0"/>
+    <w:lsdException w:name="Medium Shading 2 Accent 3" w:semiHidden="0" w:uiPriority="64" w:unhideWhenUsed="0"/>
+    <w:lsdException w:name="Medium List 1 Accent 3" w:semiHidden="0" w:uiPriority="65" w:unhideWhenUsed="0"/>
+    <w:lsdException w:name="Medium List 2 Accent 3" w:semiHidden="0" w:uiPriority="66" w:unhideWhenUsed="0"/>
+    <w:lsdException w:name="Medium Grid 1 Accent 3" w:semiHidden="0" w:uiPriority="67" w:unhideWhenUsed="0"/>
+    <w:lsdException w:name="Medium Grid 2 Accent 3" w:semiHidden="0" w:uiPriority="68" w:unhideWhenUsed="0"/>
+    <w:lsdException w:name="Medium Grid 3 Accent 3" w:semiHidden="0" w:uiPriority="69" w:unhideWhenUsed="0"/>
+    <w:lsdException w:name="Dark List Accent 3" w:semiHidden="0" w:uiPriority="70" w:unhideWhenUsed="0"/>
+    <w:lsdException w:name="Colorful Shading Accent 3" w:semiHidden="0" w:uiPriority="71" w:unhideWhenUsed="0"/>
+    <w:lsdException w:name="Colorful List Accent 3" w:semiHidden="0" w:uiPriority="72" w:unhideWhenUsed="0"/>
+    <w:lsdException w:name="Colorful Grid Accent 3" w:semiHidden="0" w:uiPriority="73" w:unhideWhenUsed="0"/>
+    <w:lsdException w:name="Light Shading Accent 4" w:semiHidden="0" w:uiPriority="60" w:unhideWhenUsed="0"/>
+    <w:lsdException w:name="Light List Accent 4" w:semiHidden="0" w:uiPriority="61" w:unhideWhenUsed="0"/>
+    <w:lsdException w:name="Light Grid Accent 4" w:semiHidden="0" w:uiPriority="62" w:unhideWhenUsed="0"/>
+    <w:lsdException w:name="Medium Shading 1 Accent 4" w:semiHidden="0" w:uiPriority="63" w:unhideWhenUsed="0"/>
+    <w:lsdException w:name="Medium Shading 2 Accent 4" w:semiHidden="0" w:uiPriority="64" w:unhideWhenUsed="0"/>
+    <w:lsdException w:name="Medium List 1 Accent 4" w:semiHidden="0" w:uiPriority="65" w:unhideWhenUsed="0"/>
+    <w:lsdException w:name="Medium List 2 Accent 4" w:semiHidden="0" w:uiPriority="66" w:unhideWhenUsed="0"/>
+    <w:lsdException w:name="Medium Grid 1 Accent 4" w:semiHidden="0" w:uiPriority="67" w:unhideWhenUsed="0"/>
+    <w:lsdException w:name="Medium Grid 2 Accent 4" w:semiHidden="0" w:uiPriority="68" w:unhideWhenUsed="0"/>
+    <w:lsdException w:name="Medium Grid 3 Accent 4" w:semiHidden="0" w:uiPriority="69" w:unhideWhenUsed="0"/>
+    <w:lsdException w:name="Dark List Accent 4" w:semiHidden="0" w:uiPriority="70" w:unhideWhenUsed="0"/>
+    <w:lsdException w:name="Colorful Shading Accent 4" w:semiHidden="0" w:uiPriority="71" w:unhideWhenUsed="0"/>
+    <w:lsdException w:name="Colorful List Accent 4" w:semiHidden="0" w:uiPriority="72" w:unhideWhenUsed="0"/>
+    <w:lsdException w:name="Colorful Grid Accent 4" w:semiHidden="0" w:uiPriority="73" w:unhideWhenUsed="0"/>
+    <w:lsdException w:name="Light Shading Accent 5" w:semiHidden="0" w:uiPriority="60" w:unhideWhenUsed="0"/>
+    <w:lsdException w:name="Light List Accent 5" w:semiHidden="0" w:uiPriority="61" w:unhideWhenUsed="0"/>
+    <w:lsdException w:name="Light Grid Accent 5" w:semiHidden="0" w:uiPriority="62" w:unhideWhenUsed="0"/>
+    <w:lsdException w:name="Medium Shading 1 Accent 5" w:semiHidden="0" w:uiPriority="63" w:unhideWhenUsed="0"/>
+    <w:lsdException w:name="Medium Shading 2 Accent 5" w:semiHidden="0" w:uiPriority="64" w:unhideWhenUsed="0"/>
+    <w:lsdException w:name="Medium List 1 Accent 5" w:semiHidden="0" w:uiPriority="65" w:unhideWhenUsed="0"/>
+    <w:lsdException w:name="Medium List 2 Accent 5" w:semiHidden="0" w:uiPriority="66" w:unhideWhenUsed="0"/>
+    <w:lsdException w:name="Medium Grid 1 Accent 5" w:semiHidden="0" w:uiPriority="67" w:unhideWhenUsed="0"/>
+    <w:lsdException w:name="Medium Grid 2 Accent 5" w:semiHidden="0" w:uiPriority="68" w:unhideWhenUsed="0"/>
+    <w:lsdException w:name="Medium Grid 3 Accent 5" w:semiHidden="0" w:uiPriority="69" w:unhideWhenUsed="0"/>
+    <w:lsdException w:name="Dark List Accent 5" w:semiHidden="0" w:uiPriority="70" w:unhideWhenUsed="0"/>
+    <w:lsdException w:name="Colorful Shading Accent 5" w:semiHidden="0" w:uiPriority="71" w:unhideWhenUsed="0"/>
+    <w:lsdException w:name="Colorful List Accent 5" w:semiHidden="0" w:uiPriority="72" w:unhideWhenUsed="0"/>
+    <w:lsdException w:name="Colorful Grid Accent 5" w:semiHidden="0" w:uiPriority="73" w:unhideWhenUsed="0"/>
+    <w:lsdException w:name="Light Shading Accent 6" w:semiHidden="0" w:uiPriority="60" w:unhideWhenUsed="0"/>
+    <w:lsdException w:name="Light List Accent 6" w:semiHidden="0" w:uiPriority="61" w:unhideWhenUsed="0"/>
+    <w:lsdException w:name="Light Grid Accent 6" w:semiHidden="0" w:uiPriority="62" w:unhideWhenUsed="0"/>
+    <w:lsdException w:name="Medium Shading 1 Accent 6" w:semiHidden="0" w:uiPriority="63" w:unhideWhenUsed="0"/>
+    <w:lsdException w:name="Medium Shading 2 Accent 6" w:semiHidden="0" w:uiPriority="64" w:unhideWhenUsed="0"/>
+    <w:lsdException w:name="Medium List 1 Accent 6" w:semiHidden="0" w:uiPriority="65" w:unhideWhenUsed="0"/>
+    <w:lsdException w:name="Medium List 2 Accent 6" w:semiHidden="0" w:uiPriority="66" w:unhideWhenUsed="0"/>
+    <w:lsdException w:name="Medium Grid 1 Accent 6" w:semiHidden="0" w:uiPriority="67" w:unhideWhenUsed="0"/>
+    <w:lsdException w:name="Medium Grid 2 Accent 6" w:semiHidden="0" w:uiPriority="68" w:unhideWhenUsed="0"/>
+    <w:lsdException w:name="Medium Grid 3 Accent 6" w:semiHidden="0" w:uiPriority="69" w:unhideWhenUsed="0"/>
+    <w:lsdException w:name="Dark List Accent 6" w:semiHidden="0" w:uiPriority="70" w:unhideWhenUsed="0"/>
+    <w:lsdException w:name="Colorful Shading Accent 6" w:semiHidden="0" w:uiPriority="71" w:unhideWhenUsed="0"/>
+    <w:lsdException w:name="Colorful List Accent 6" w:semiHidden="0" w:uiPriority="72" w:unhideWhenUsed="0"/>
+    <w:lsdException w:name="Colorful Grid Accent 6" w:semiHidden="0" w:uiPriority="73" w:unhideWhenUsed="0"/>
+    <w:lsdException w:name="Subtle Emphasis" w:semiHidden="0" w:uiPriority="19" w:unhideWhenUsed="0" w:qFormat="1"/>
+    <w:lsdException w:name="Intense Emphasis" w:semiHidden="0" w:uiPriority="21" w:unhideWhenUsed="0" w:qFormat="1"/>
+    <w:lsdException w:name="Subtle Reference" w:semiHidden="0" w:uiPriority="31" w:unhideWhenUsed="0" w:qFormat="1"/>
+    <w:lsdException w:name="Intense Reference" w:semiHidden="0" w:uiPriority="32" w:unhideWhenUsed="0" w:qFormat="1"/>
+    <w:lsdException w:name="Book Title" w:semiHidden="0" w:uiPriority="33" w:unhideWhenUsed="0" w:qFormat="1"/>
+    <w:lsdException w:name="Bibliography" w:uiPriority="37"/>
+    <w:lsdException w:name="TOC Heading" w:uiPriority="39" w:qFormat="1"/>
   </w:latentStyles>
-  <w:style w:type="paragraph" w:default="1" w:styleId="Normal">
+  <w:style w:type="paragraph" w:default="1" w:styleId="a">
     <w:name w:val="Normal"/>
     <w:qFormat/>
     <w:pPr>
@@ -15663,13 +15724,13 @@
       <w:autoSpaceDN w:val="0"/>
     </w:pPr>
   </w:style>
-  <w:style w:type="character" w:default="1" w:styleId="DefaultParagraphFont">
+  <w:style w:type="character" w:default="1" w:styleId="a0">
     <w:name w:val="Default Paragraph Font"/>
     <w:uiPriority w:val="1"/>
     <w:semiHidden/>
     <w:unhideWhenUsed/>
   </w:style>
-  <w:style w:type="table" w:default="1" w:styleId="TableNormal">
+  <w:style w:type="table" w:default="1" w:styleId="a1">
     <w:name w:val="Normal Table"/>
     <w:uiPriority w:val="99"/>
     <w:semiHidden/>
@@ -15684,7 +15745,7 @@
       </w:tblCellMar>
     </w:tblPr>
   </w:style>
-  <w:style w:type="numbering" w:default="1" w:styleId="NoList">
+  <w:style w:type="numbering" w:default="1" w:styleId="a2">
     <w:name w:val="No List"/>
     <w:uiPriority w:val="99"/>
     <w:semiHidden/>
@@ -15692,7 +15753,7 @@
   </w:style>
   <w:style w:type="paragraph" w:customStyle="1" w:styleId="para-first">
     <w:name w:val="para-first"/>
-    <w:basedOn w:val="Normal"/>
+    <w:basedOn w:val="a"/>
     <w:link w:val="para-firstChar"/>
     <w:qFormat/>
     <w:rsid w:val="00C4014F"/>
@@ -15713,7 +15774,7 @@
   </w:style>
   <w:style w:type="character" w:customStyle="1" w:styleId="para-firstChar">
     <w:name w:val="para-first Char"/>
-    <w:basedOn w:val="DefaultParagraphFont"/>
+    <w:basedOn w:val="a0"/>
     <w:link w:val="para-first"/>
     <w:rsid w:val="00C4014F"/>
     <w:rPr>
@@ -15724,9 +15785,9 @@
       <w:lang w:eastAsia="en-US"/>
     </w:rPr>
   </w:style>
-  <w:style w:type="character" w:styleId="PlaceholderText">
+  <w:style w:type="character" w:styleId="a3">
     <w:name w:val="Placeholder Text"/>
-    <w:basedOn w:val="DefaultParagraphFont"/>
+    <w:basedOn w:val="a0"/>
     <w:uiPriority w:val="99"/>
     <w:semiHidden/>
     <w:rsid w:val="00C4014F"/>
@@ -15734,18 +15795,18 @@
       <w:color w:val="808080"/>
     </w:rPr>
   </w:style>
-  <w:style w:type="character" w:styleId="LineNumber">
+  <w:style w:type="character" w:styleId="a4">
     <w:name w:val="line number"/>
-    <w:basedOn w:val="DefaultParagraphFont"/>
+    <w:basedOn w:val="a0"/>
     <w:uiPriority w:val="99"/>
     <w:semiHidden/>
     <w:unhideWhenUsed/>
     <w:rsid w:val="000200D0"/>
   </w:style>
-  <w:style w:type="paragraph" w:styleId="Header">
+  <w:style w:type="paragraph" w:styleId="a5">
     <w:name w:val="header"/>
-    <w:basedOn w:val="Normal"/>
-    <w:link w:val="HeaderChar"/>
+    <w:basedOn w:val="a"/>
+    <w:link w:val="Char"/>
     <w:uiPriority w:val="99"/>
     <w:unhideWhenUsed/>
     <w:rsid w:val="003B19D5"/>
@@ -15757,17 +15818,17 @@
       <w:snapToGrid w:val="0"/>
     </w:pPr>
   </w:style>
-  <w:style w:type="character" w:customStyle="1" w:styleId="HeaderChar">
-    <w:name w:val="Header Char"/>
-    <w:basedOn w:val="DefaultParagraphFont"/>
-    <w:link w:val="Header"/>
+  <w:style w:type="character" w:customStyle="1" w:styleId="Char">
+    <w:name w:val="머리글 Char"/>
+    <w:basedOn w:val="a0"/>
+    <w:link w:val="a5"/>
     <w:uiPriority w:val="99"/>
     <w:rsid w:val="003B19D5"/>
   </w:style>
-  <w:style w:type="paragraph" w:styleId="Footer">
+  <w:style w:type="paragraph" w:styleId="a6">
     <w:name w:val="footer"/>
-    <w:basedOn w:val="Normal"/>
-    <w:link w:val="FooterChar"/>
+    <w:basedOn w:val="a"/>
+    <w:link w:val="Char0"/>
     <w:uiPriority w:val="99"/>
     <w:unhideWhenUsed/>
     <w:rsid w:val="003B19D5"/>
@@ -15779,17 +15840,17 @@
       <w:snapToGrid w:val="0"/>
     </w:pPr>
   </w:style>
-  <w:style w:type="character" w:customStyle="1" w:styleId="FooterChar">
-    <w:name w:val="Footer Char"/>
-    <w:basedOn w:val="DefaultParagraphFont"/>
-    <w:link w:val="Footer"/>
+  <w:style w:type="character" w:customStyle="1" w:styleId="Char0">
+    <w:name w:val="바닥글 Char"/>
+    <w:basedOn w:val="a0"/>
+    <w:link w:val="a6"/>
     <w:uiPriority w:val="99"/>
     <w:rsid w:val="003B19D5"/>
   </w:style>
-  <w:style w:type="paragraph" w:styleId="BalloonText">
+  <w:style w:type="paragraph" w:styleId="a7">
     <w:name w:val="Balloon Text"/>
-    <w:basedOn w:val="Normal"/>
-    <w:link w:val="BalloonTextChar"/>
+    <w:basedOn w:val="a"/>
+    <w:link w:val="Char1"/>
     <w:uiPriority w:val="99"/>
     <w:semiHidden/>
     <w:unhideWhenUsed/>
@@ -15803,10 +15864,10 @@
       <w:szCs w:val="18"/>
     </w:rPr>
   </w:style>
-  <w:style w:type="character" w:customStyle="1" w:styleId="BalloonTextChar">
-    <w:name w:val="Balloon Text Char"/>
-    <w:basedOn w:val="DefaultParagraphFont"/>
-    <w:link w:val="BalloonText"/>
+  <w:style w:type="character" w:customStyle="1" w:styleId="Char1">
+    <w:name w:val="풍선 도움말 텍스트 Char"/>
+    <w:basedOn w:val="a0"/>
+    <w:link w:val="a7"/>
     <w:uiPriority w:val="99"/>
     <w:semiHidden/>
     <w:rsid w:val="00FA0AD3"/>
@@ -15816,9 +15877,343 @@
       <w:szCs w:val="18"/>
     </w:rPr>
   </w:style>
-  <w:style w:type="paragraph" w:styleId="ListParagraph">
+  <w:style w:type="paragraph" w:styleId="a8">
     <w:name w:val="List Paragraph"/>
-    <w:basedOn w:val="Normal"/>
+    <w:basedOn w:val="a"/>
+    <w:uiPriority w:val="34"/>
+    <w:qFormat/>
+    <w:rsid w:val="006071F6"/>
+    <w:pPr>
+      <w:ind w:left="720"/>
+      <w:contextualSpacing/>
+    </w:pPr>
+  </w:style>
+</w:styles>
+</file>
+
+<file path=word/stylesWithEffects.xml><?xml version="1.0" encoding="utf-8"?>
+<w:styles xmlns:wpc="http://schemas.microsoft.com/office/word/2010/wordprocessingCanvas" xmlns:mc="http://schemas.openxmlformats.org/markup-compatibility/2006" xmlns:o="urn:schemas-microsoft-com:office:office" xmlns:r="http://schemas.openxmlformats.org/officeDocument/2006/relationships" xmlns:m="http://schemas.openxmlformats.org/officeDocument/2006/math" xmlns:v="urn:schemas-microsoft-com:vml" xmlns:wp14="http://schemas.microsoft.com/office/word/2010/wordprocessingDrawing" xmlns:wp="http://schemas.openxmlformats.org/drawingml/2006/wordprocessingDrawing" xmlns:w10="urn:schemas-microsoft-com:office:word" xmlns:w="http://schemas.openxmlformats.org/wordprocessingml/2006/main" xmlns:w14="http://schemas.microsoft.com/office/word/2010/wordml" xmlns:wpg="http://schemas.microsoft.com/office/word/2010/wordprocessingGroup" xmlns:wpi="http://schemas.microsoft.com/office/word/2010/wordprocessingInk" xmlns:wne="http://schemas.microsoft.com/office/word/2006/wordml" xmlns:wps="http://schemas.microsoft.com/office/word/2010/wordprocessingShape" mc:Ignorable="w14 wp14">
+  <w:docDefaults>
+    <w:rPrDefault>
+      <w:rPr>
+        <w:rFonts w:asciiTheme="minorHAnsi" w:eastAsiaTheme="minorEastAsia" w:hAnsiTheme="minorHAnsi" w:cstheme="minorBidi"/>
+        <w:kern w:val="2"/>
+        <w:szCs w:val="22"/>
+        <w:lang w:val="en-US" w:eastAsia="ko-KR" w:bidi="ar-SA"/>
+      </w:rPr>
+    </w:rPrDefault>
+    <w:pPrDefault>
+      <w:pPr>
+        <w:spacing w:after="160" w:line="259" w:lineRule="auto"/>
+        <w:jc w:val="both"/>
+      </w:pPr>
+    </w:pPrDefault>
+  </w:docDefaults>
+  <w:latentStyles w:defLockedState="0" w:defUIPriority="99" w:defSemiHidden="1" w:defUnhideWhenUsed="1" w:defQFormat="0" w:count="267">
+    <w:lsdException w:name="Normal" w:semiHidden="0" w:uiPriority="0" w:unhideWhenUsed="0" w:qFormat="1"/>
+    <w:lsdException w:name="heading 1" w:semiHidden="0" w:uiPriority="9" w:unhideWhenUsed="0" w:qFormat="1"/>
+    <w:lsdException w:name="heading 2" w:uiPriority="9" w:qFormat="1"/>
+    <w:lsdException w:name="heading 3" w:uiPriority="9" w:qFormat="1"/>
+    <w:lsdException w:name="heading 4" w:uiPriority="9" w:qFormat="1"/>
+    <w:lsdException w:name="heading 5" w:uiPriority="9" w:qFormat="1"/>
+    <w:lsdException w:name="heading 6" w:uiPriority="9" w:qFormat="1"/>
+    <w:lsdException w:name="heading 7" w:uiPriority="9" w:qFormat="1"/>
+    <w:lsdException w:name="heading 8" w:uiPriority="9" w:qFormat="1"/>
+    <w:lsdException w:name="heading 9" w:uiPriority="9" w:qFormat="1"/>
+    <w:lsdException w:name="toc 1" w:uiPriority="39"/>
+    <w:lsdException w:name="toc 2" w:uiPriority="39"/>
+    <w:lsdException w:name="toc 3" w:uiPriority="39"/>
+    <w:lsdException w:name="toc 4" w:uiPriority="39"/>
+    <w:lsdException w:name="toc 5" w:uiPriority="39"/>
+    <w:lsdException w:name="toc 6" w:uiPriority="39"/>
+    <w:lsdException w:name="toc 7" w:uiPriority="39"/>
+    <w:lsdException w:name="toc 8" w:uiPriority="39"/>
+    <w:lsdException w:name="toc 9" w:uiPriority="39"/>
+    <w:lsdException w:name="caption" w:uiPriority="35" w:qFormat="1"/>
+    <w:lsdException w:name="Title" w:semiHidden="0" w:uiPriority="10" w:unhideWhenUsed="0" w:qFormat="1"/>
+    <w:lsdException w:name="Default Paragraph Font" w:uiPriority="1"/>
+    <w:lsdException w:name="Subtitle" w:semiHidden="0" w:uiPriority="11" w:unhideWhenUsed="0" w:qFormat="1"/>
+    <w:lsdException w:name="Strong" w:semiHidden="0" w:uiPriority="22" w:unhideWhenUsed="0" w:qFormat="1"/>
+    <w:lsdException w:name="Emphasis" w:semiHidden="0" w:uiPriority="20" w:unhideWhenUsed="0" w:qFormat="1"/>
+    <w:lsdException w:name="Table Grid" w:semiHidden="0" w:uiPriority="39" w:unhideWhenUsed="0"/>
+    <w:lsdException w:name="Placeholder Text" w:unhideWhenUsed="0"/>
+    <w:lsdException w:name="No Spacing" w:semiHidden="0" w:uiPriority="1" w:unhideWhenUsed="0" w:qFormat="1"/>
+    <w:lsdException w:name="Light Shading" w:semiHidden="0" w:uiPriority="60" w:unhideWhenUsed="0"/>
+    <w:lsdException w:name="Light List" w:semiHidden="0" w:uiPriority="61" w:unhideWhenUsed="0"/>
+    <w:lsdException w:name="Light Grid" w:semiHidden="0" w:uiPriority="62" w:unhideWhenUsed="0"/>
+    <w:lsdException w:name="Medium Shading 1" w:semiHidden="0" w:uiPriority="63" w:unhideWhenUsed="0"/>
+    <w:lsdException w:name="Medium Shading 2" w:semiHidden="0" w:uiPriority="64" w:unhideWhenUsed="0"/>
+    <w:lsdException w:name="Medium List 1" w:semiHidden="0" w:uiPriority="65" w:unhideWhenUsed="0"/>
+    <w:lsdException w:name="Medium List 2" w:semiHidden="0" w:uiPriority="66" w:unhideWhenUsed="0"/>
+    <w:lsdException w:name="Medium Grid 1" w:semiHidden="0" w:uiPriority="67" w:unhideWhenUsed="0"/>
+    <w:lsdException w:name="Medium Grid 2" w:semiHidden="0" w:uiPriority="68" w:unhideWhenUsed="0"/>
+    <w:lsdException w:name="Medium Grid 3" w:semiHidden="0" w:uiPriority="69" w:unhideWhenUsed="0"/>
+    <w:lsdException w:name="Dark List" w:semiHidden="0" w:uiPriority="70" w:unhideWhenUsed="0"/>
+    <w:lsdException w:name="Colorful Shading" w:semiHidden="0" w:uiPriority="71" w:unhideWhenUsed="0"/>
+    <w:lsdException w:name="Colorful List" w:semiHidden="0" w:uiPriority="72" w:unhideWhenUsed="0"/>
+    <w:lsdException w:name="Colorful Grid" w:semiHidden="0" w:uiPriority="73" w:unhideWhenUsed="0"/>
+    <w:lsdException w:name="Light Shading Accent 1" w:semiHidden="0" w:uiPriority="60" w:unhideWhenUsed="0"/>
+    <w:lsdException w:name="Light List Accent 1" w:semiHidden="0" w:uiPriority="61" w:unhideWhenUsed="0"/>
+    <w:lsdException w:name="Light Grid Accent 1" w:semiHidden="0" w:uiPriority="62" w:unhideWhenUsed="0"/>
+    <w:lsdException w:name="Medium Shading 1 Accent 1" w:semiHidden="0" w:uiPriority="63" w:unhideWhenUsed="0"/>
+    <w:lsdException w:name="Medium Shading 2 Accent 1" w:semiHidden="0" w:uiPriority="64" w:unhideWhenUsed="0"/>
+    <w:lsdException w:name="Medium List 1 Accent 1" w:semiHidden="0" w:uiPriority="65" w:unhideWhenUsed="0"/>
+    <w:lsdException w:name="Revision" w:unhideWhenUsed="0"/>
+    <w:lsdException w:name="List Paragraph" w:semiHidden="0" w:uiPriority="34" w:unhideWhenUsed="0" w:qFormat="1"/>
+    <w:lsdException w:name="Quote" w:semiHidden="0" w:uiPriority="29" w:unhideWhenUsed="0" w:qFormat="1"/>
+    <w:lsdException w:name="Intense Quote" w:semiHidden="0" w:uiPriority="30" w:unhideWhenUsed="0" w:qFormat="1"/>
+    <w:lsdException w:name="Medium List 2 Accent 1" w:semiHidden="0" w:uiPriority="66" w:unhideWhenUsed="0"/>
+    <w:lsdException w:name="Medium Grid 1 Accent 1" w:semiHidden="0" w:uiPriority="67" w:unhideWhenUsed="0"/>
+    <w:lsdException w:name="Medium Grid 2 Accent 1" w:semiHidden="0" w:uiPriority="68" w:unhideWhenUsed="0"/>
+    <w:lsdException w:name="Medium Grid 3 Accent 1" w:semiHidden="0" w:uiPriority="69" w:unhideWhenUsed="0"/>
+    <w:lsdException w:name="Dark List Accent 1" w:semiHidden="0" w:uiPriority="70" w:unhideWhenUsed="0"/>
+    <w:lsdException w:name="Colorful Shading Accent 1" w:semiHidden="0" w:uiPriority="71" w:unhideWhenUsed="0"/>
+    <w:lsdException w:name="Colorful List Accent 1" w:semiHidden="0" w:uiPriority="72" w:unhideWhenUsed="0"/>
+    <w:lsdException w:name="Colorful Grid Accent 1" w:semiHidden="0" w:uiPriority="73" w:unhideWhenUsed="0"/>
+    <w:lsdException w:name="Light Shading Accent 2" w:semiHidden="0" w:uiPriority="60" w:unhideWhenUsed="0"/>
+    <w:lsdException w:name="Light List Accent 2" w:semiHidden="0" w:uiPriority="61" w:unhideWhenUsed="0"/>
+    <w:lsdException w:name="Light Grid Accent 2" w:semiHidden="0" w:uiPriority="62" w:unhideWhenUsed="0"/>
+    <w:lsdException w:name="Medium Shading 1 Accent 2" w:semiHidden="0" w:uiPriority="63" w:unhideWhenUsed="0"/>
+    <w:lsdException w:name="Medium Shading 2 Accent 2" w:semiHidden="0" w:uiPriority="64" w:unhideWhenUsed="0"/>
+    <w:lsdException w:name="Medium List 1 Accent 2" w:semiHidden="0" w:uiPriority="65" w:unhideWhenUsed="0"/>
+    <w:lsdException w:name="Medium List 2 Accent 2" w:semiHidden="0" w:uiPriority="66" w:unhideWhenUsed="0"/>
+    <w:lsdException w:name="Medium Grid 1 Accent 2" w:semiHidden="0" w:uiPriority="67" w:unhideWhenUsed="0"/>
+    <w:lsdException w:name="Medium Grid 2 Accent 2" w:semiHidden="0" w:uiPriority="68" w:unhideWhenUsed="0"/>
+    <w:lsdException w:name="Medium Grid 3 Accent 2" w:semiHidden="0" w:uiPriority="69" w:unhideWhenUsed="0"/>
+    <w:lsdException w:name="Dark List Accent 2" w:semiHidden="0" w:uiPriority="70" w:unhideWhenUsed="0"/>
+    <w:lsdException w:name="Colorful Shading Accent 2" w:semiHidden="0" w:uiPriority="71" w:unhideWhenUsed="0"/>
+    <w:lsdException w:name="Colorful List Accent 2" w:semiHidden="0" w:uiPriority="72" w:unhideWhenUsed="0"/>
+    <w:lsdException w:name="Colorful Grid Accent 2" w:semiHidden="0" w:uiPriority="73" w:unhideWhenUsed="0"/>
+    <w:lsdException w:name="Light Shading Accent 3" w:semiHidden="0" w:uiPriority="60" w:unhideWhenUsed="0"/>
+    <w:lsdException w:name="Light List Accent 3" w:semiHidden="0" w:uiPriority="61" w:unhideWhenUsed="0"/>
+    <w:lsdException w:name="Light Grid Accent 3" w:semiHidden="0" w:uiPriority="62" w:unhideWhenUsed="0"/>
+    <w:lsdException w:name="Medium Shading 1 Accent 3" w:semiHidden="0" w:uiPriority="63" w:unhideWhenUsed="0"/>
+    <w:lsdException w:name="Medium Shading 2 Accent 3" w:semiHidden="0" w:uiPriority="64" w:unhideWhenUsed="0"/>
+    <w:lsdException w:name="Medium List 1 Accent 3" w:semiHidden="0" w:uiPriority="65" w:unhideWhenUsed="0"/>
+    <w:lsdException w:name="Medium List 2 Accent 3" w:semiHidden="0" w:uiPriority="66" w:unhideWhenUsed="0"/>
+    <w:lsdException w:name="Medium Grid 1 Accent 3" w:semiHidden="0" w:uiPriority="67" w:unhideWhenUsed="0"/>
+    <w:lsdException w:name="Medium Grid 2 Accent 3" w:semiHidden="0" w:uiPriority="68" w:unhideWhenUsed="0"/>
+    <w:lsdException w:name="Medium Grid 3 Accent 3" w:semiHidden="0" w:uiPriority="69" w:unhideWhenUsed="0"/>
+    <w:lsdException w:name="Dark List Accent 3" w:semiHidden="0" w:uiPriority="70" w:unhideWhenUsed="0"/>
+    <w:lsdException w:name="Colorful Shading Accent 3" w:semiHidden="0" w:uiPriority="71" w:unhideWhenUsed="0"/>
+    <w:lsdException w:name="Colorful List Accent 3" w:semiHidden="0" w:uiPriority="72" w:unhideWhenUsed="0"/>
+    <w:lsdException w:name="Colorful Grid Accent 3" w:semiHidden="0" w:uiPriority="73" w:unhideWhenUsed="0"/>
+    <w:lsdException w:name="Light Shading Accent 4" w:semiHidden="0" w:uiPriority="60" w:unhideWhenUsed="0"/>
+    <w:lsdException w:name="Light List Accent 4" w:semiHidden="0" w:uiPriority="61" w:unhideWhenUsed="0"/>
+    <w:lsdException w:name="Light Grid Accent 4" w:semiHidden="0" w:uiPriority="62" w:unhideWhenUsed="0"/>
+    <w:lsdException w:name="Medium Shading 1 Accent 4" w:semiHidden="0" w:uiPriority="63" w:unhideWhenUsed="0"/>
+    <w:lsdException w:name="Medium Shading 2 Accent 4" w:semiHidden="0" w:uiPriority="64" w:unhideWhenUsed="0"/>
+    <w:lsdException w:name="Medium List 1 Accent 4" w:semiHidden="0" w:uiPriority="65" w:unhideWhenUsed="0"/>
+    <w:lsdException w:name="Medium List 2 Accent 4" w:semiHidden="0" w:uiPriority="66" w:unhideWhenUsed="0"/>
+    <w:lsdException w:name="Medium Grid 1 Accent 4" w:semiHidden="0" w:uiPriority="67" w:unhideWhenUsed="0"/>
+    <w:lsdException w:name="Medium Grid 2 Accent 4" w:semiHidden="0" w:uiPriority="68" w:unhideWhenUsed="0"/>
+    <w:lsdException w:name="Medium Grid 3 Accent 4" w:semiHidden="0" w:uiPriority="69" w:unhideWhenUsed="0"/>
+    <w:lsdException w:name="Dark List Accent 4" w:semiHidden="0" w:uiPriority="70" w:unhideWhenUsed="0"/>
+    <w:lsdException w:name="Colorful Shading Accent 4" w:semiHidden="0" w:uiPriority="71" w:unhideWhenUsed="0"/>
+    <w:lsdException w:name="Colorful List Accent 4" w:semiHidden="0" w:uiPriority="72" w:unhideWhenUsed="0"/>
+    <w:lsdException w:name="Colorful Grid Accent 4" w:semiHidden="0" w:uiPriority="73" w:unhideWhenUsed="0"/>
+    <w:lsdException w:name="Light Shading Accent 5" w:semiHidden="0" w:uiPriority="60" w:unhideWhenUsed="0"/>
+    <w:lsdException w:name="Light List Accent 5" w:semiHidden="0" w:uiPriority="61" w:unhideWhenUsed="0"/>
+    <w:lsdException w:name="Light Grid Accent 5" w:semiHidden="0" w:uiPriority="62" w:unhideWhenUsed="0"/>
+    <w:lsdException w:name="Medium Shading 1 Accent 5" w:semiHidden="0" w:uiPriority="63" w:unhideWhenUsed="0"/>
+    <w:lsdException w:name="Medium Shading 2 Accent 5" w:semiHidden="0" w:uiPriority="64" w:unhideWhenUsed="0"/>
+    <w:lsdException w:name="Medium List 1 Accent 5" w:semiHidden="0" w:uiPriority="65" w:unhideWhenUsed="0"/>
+    <w:lsdException w:name="Medium List 2 Accent 5" w:semiHidden="0" w:uiPriority="66" w:unhideWhenUsed="0"/>
+    <w:lsdException w:name="Medium Grid 1 Accent 5" w:semiHidden="0" w:uiPriority="67" w:unhideWhenUsed="0"/>
+    <w:lsdException w:name="Medium Grid 2 Accent 5" w:semiHidden="0" w:uiPriority="68" w:unhideWhenUsed="0"/>
+    <w:lsdException w:name="Medium Grid 3 Accent 5" w:semiHidden="0" w:uiPriority="69" w:unhideWhenUsed="0"/>
+    <w:lsdException w:name="Dark List Accent 5" w:semiHidden="0" w:uiPriority="70" w:unhideWhenUsed="0"/>
+    <w:lsdException w:name="Colorful Shading Accent 5" w:semiHidden="0" w:uiPriority="71" w:unhideWhenUsed="0"/>
+    <w:lsdException w:name="Colorful List Accent 5" w:semiHidden="0" w:uiPriority="72" w:unhideWhenUsed="0"/>
+    <w:lsdException w:name="Colorful Grid Accent 5" w:semiHidden="0" w:uiPriority="73" w:unhideWhenUsed="0"/>
+    <w:lsdException w:name="Light Shading Accent 6" w:semiHidden="0" w:uiPriority="60" w:unhideWhenUsed="0"/>
+    <w:lsdException w:name="Light List Accent 6" w:semiHidden="0" w:uiPriority="61" w:unhideWhenUsed="0"/>
+    <w:lsdException w:name="Light Grid Accent 6" w:semiHidden="0" w:uiPriority="62" w:unhideWhenUsed="0"/>
+    <w:lsdException w:name="Medium Shading 1 Accent 6" w:semiHidden="0" w:uiPriority="63" w:unhideWhenUsed="0"/>
+    <w:lsdException w:name="Medium Shading 2 Accent 6" w:semiHidden="0" w:uiPriority="64" w:unhideWhenUsed="0"/>
+    <w:lsdException w:name="Medium List 1 Accent 6" w:semiHidden="0" w:uiPriority="65" w:unhideWhenUsed="0"/>
+    <w:lsdException w:name="Medium List 2 Accent 6" w:semiHidden="0" w:uiPriority="66" w:unhideWhenUsed="0"/>
+    <w:lsdException w:name="Medium Grid 1 Accent 6" w:semiHidden="0" w:uiPriority="67" w:unhideWhenUsed="0"/>
+    <w:lsdException w:name="Medium Grid 2 Accent 6" w:semiHidden="0" w:uiPriority="68" w:unhideWhenUsed="0"/>
+    <w:lsdException w:name="Medium Grid 3 Accent 6" w:semiHidden="0" w:uiPriority="69" w:unhideWhenUsed="0"/>
+    <w:lsdException w:name="Dark List Accent 6" w:semiHidden="0" w:uiPriority="70" w:unhideWhenUsed="0"/>
+    <w:lsdException w:name="Colorful Shading Accent 6" w:semiHidden="0" w:uiPriority="71" w:unhideWhenUsed="0"/>
+    <w:lsdException w:name="Colorful List Accent 6" w:semiHidden="0" w:uiPriority="72" w:unhideWhenUsed="0"/>
+    <w:lsdException w:name="Colorful Grid Accent 6" w:semiHidden="0" w:uiPriority="73" w:unhideWhenUsed="0"/>
+    <w:lsdException w:name="Subtle Emphasis" w:semiHidden="0" w:uiPriority="19" w:unhideWhenUsed="0" w:qFormat="1"/>
+    <w:lsdException w:name="Intense Emphasis" w:semiHidden="0" w:uiPriority="21" w:unhideWhenUsed="0" w:qFormat="1"/>
+    <w:lsdException w:name="Subtle Reference" w:semiHidden="0" w:uiPriority="31" w:unhideWhenUsed="0" w:qFormat="1"/>
+    <w:lsdException w:name="Intense Reference" w:semiHidden="0" w:uiPriority="32" w:unhideWhenUsed="0" w:qFormat="1"/>
+    <w:lsdException w:name="Book Title" w:semiHidden="0" w:uiPriority="33" w:unhideWhenUsed="0" w:qFormat="1"/>
+    <w:lsdException w:name="Bibliography" w:uiPriority="37"/>
+    <w:lsdException w:name="TOC Heading" w:uiPriority="39" w:qFormat="1"/>
+  </w:latentStyles>
+  <w:style w:type="paragraph" w:default="1" w:styleId="a">
+    <w:name w:val="Normal"/>
+    <w:qFormat/>
+    <w:pPr>
+      <w:widowControl w:val="0"/>
+      <w:wordWrap w:val="0"/>
+      <w:autoSpaceDE w:val="0"/>
+      <w:autoSpaceDN w:val="0"/>
+    </w:pPr>
+  </w:style>
+  <w:style w:type="character" w:default="1" w:styleId="a0">
+    <w:name w:val="Default Paragraph Font"/>
+    <w:uiPriority w:val="1"/>
+    <w:semiHidden/>
+    <w:unhideWhenUsed/>
+  </w:style>
+  <w:style w:type="table" w:default="1" w:styleId="a1">
+    <w:name w:val="Normal Table"/>
+    <w:uiPriority w:val="99"/>
+    <w:semiHidden/>
+    <w:unhideWhenUsed/>
+    <w:tblPr>
+      <w:tblInd w:w="0" w:type="dxa"/>
+      <w:tblCellMar>
+        <w:top w:w="0" w:type="dxa"/>
+        <w:left w:w="108" w:type="dxa"/>
+        <w:bottom w:w="0" w:type="dxa"/>
+        <w:right w:w="108" w:type="dxa"/>
+      </w:tblCellMar>
+    </w:tblPr>
+  </w:style>
+  <w:style w:type="numbering" w:default="1" w:styleId="a2">
+    <w:name w:val="No List"/>
+    <w:uiPriority w:val="99"/>
+    <w:semiHidden/>
+    <w:unhideWhenUsed/>
+  </w:style>
+  <w:style w:type="paragraph" w:customStyle="1" w:styleId="para-first">
+    <w:name w:val="para-first"/>
+    <w:basedOn w:val="a"/>
+    <w:link w:val="para-firstChar"/>
+    <w:qFormat/>
+    <w:rsid w:val="00C4014F"/>
+    <w:pPr>
+      <w:widowControl/>
+      <w:wordWrap/>
+      <w:autoSpaceDE/>
+      <w:autoSpaceDN/>
+      <w:spacing w:after="0" w:line="220" w:lineRule="exact"/>
+    </w:pPr>
+    <w:rPr>
+      <w:rFonts w:ascii="Times New Roman" w:hAnsi="Times New Roman" w:cs="Times New Roman"/>
+      <w:kern w:val="0"/>
+      <w:sz w:val="16"/>
+      <w:szCs w:val="16"/>
+      <w:lang w:eastAsia="en-US"/>
+    </w:rPr>
+  </w:style>
+  <w:style w:type="character" w:customStyle="1" w:styleId="para-firstChar">
+    <w:name w:val="para-first Char"/>
+    <w:basedOn w:val="a0"/>
+    <w:link w:val="para-first"/>
+    <w:rsid w:val="00C4014F"/>
+    <w:rPr>
+      <w:rFonts w:ascii="Times New Roman" w:hAnsi="Times New Roman" w:cs="Times New Roman"/>
+      <w:kern w:val="0"/>
+      <w:sz w:val="16"/>
+      <w:szCs w:val="16"/>
+      <w:lang w:eastAsia="en-US"/>
+    </w:rPr>
+  </w:style>
+  <w:style w:type="character" w:styleId="a3">
+    <w:name w:val="Placeholder Text"/>
+    <w:basedOn w:val="a0"/>
+    <w:uiPriority w:val="99"/>
+    <w:semiHidden/>
+    <w:rsid w:val="00C4014F"/>
+    <w:rPr>
+      <w:color w:val="808080"/>
+    </w:rPr>
+  </w:style>
+  <w:style w:type="character" w:styleId="a4">
+    <w:name w:val="line number"/>
+    <w:basedOn w:val="a0"/>
+    <w:uiPriority w:val="99"/>
+    <w:semiHidden/>
+    <w:unhideWhenUsed/>
+    <w:rsid w:val="000200D0"/>
+  </w:style>
+  <w:style w:type="paragraph" w:styleId="a5">
+    <w:name w:val="header"/>
+    <w:basedOn w:val="a"/>
+    <w:link w:val="Char"/>
+    <w:uiPriority w:val="99"/>
+    <w:unhideWhenUsed/>
+    <w:rsid w:val="003B19D5"/>
+    <w:pPr>
+      <w:tabs>
+        <w:tab w:val="center" w:pos="4513"/>
+        <w:tab w:val="right" w:pos="9026"/>
+      </w:tabs>
+      <w:snapToGrid w:val="0"/>
+    </w:pPr>
+  </w:style>
+  <w:style w:type="character" w:customStyle="1" w:styleId="Char">
+    <w:name w:val="머리글 Char"/>
+    <w:basedOn w:val="a0"/>
+    <w:link w:val="a5"/>
+    <w:uiPriority w:val="99"/>
+    <w:rsid w:val="003B19D5"/>
+  </w:style>
+  <w:style w:type="paragraph" w:styleId="a6">
+    <w:name w:val="footer"/>
+    <w:basedOn w:val="a"/>
+    <w:link w:val="Char0"/>
+    <w:uiPriority w:val="99"/>
+    <w:unhideWhenUsed/>
+    <w:rsid w:val="003B19D5"/>
+    <w:pPr>
+      <w:tabs>
+        <w:tab w:val="center" w:pos="4513"/>
+        <w:tab w:val="right" w:pos="9026"/>
+      </w:tabs>
+      <w:snapToGrid w:val="0"/>
+    </w:pPr>
+  </w:style>
+  <w:style w:type="character" w:customStyle="1" w:styleId="Char0">
+    <w:name w:val="바닥글 Char"/>
+    <w:basedOn w:val="a0"/>
+    <w:link w:val="a6"/>
+    <w:uiPriority w:val="99"/>
+    <w:rsid w:val="003B19D5"/>
+  </w:style>
+  <w:style w:type="paragraph" w:styleId="a7">
+    <w:name w:val="Balloon Text"/>
+    <w:basedOn w:val="a"/>
+    <w:link w:val="Char1"/>
+    <w:uiPriority w:val="99"/>
+    <w:semiHidden/>
+    <w:unhideWhenUsed/>
+    <w:rsid w:val="00FA0AD3"/>
+    <w:pPr>
+      <w:spacing w:after="0" w:line="240" w:lineRule="auto"/>
+    </w:pPr>
+    <w:rPr>
+      <w:rFonts w:asciiTheme="majorHAnsi" w:eastAsiaTheme="majorEastAsia" w:hAnsiTheme="majorHAnsi" w:cstheme="majorBidi"/>
+      <w:sz w:val="18"/>
+      <w:szCs w:val="18"/>
+    </w:rPr>
+  </w:style>
+  <w:style w:type="character" w:customStyle="1" w:styleId="Char1">
+    <w:name w:val="풍선 도움말 텍스트 Char"/>
+    <w:basedOn w:val="a0"/>
+    <w:link w:val="a7"/>
+    <w:uiPriority w:val="99"/>
+    <w:semiHidden/>
+    <w:rsid w:val="00FA0AD3"/>
+    <w:rPr>
+      <w:rFonts w:asciiTheme="majorHAnsi" w:eastAsiaTheme="majorEastAsia" w:hAnsiTheme="majorHAnsi" w:cstheme="majorBidi"/>
+      <w:sz w:val="18"/>
+      <w:szCs w:val="18"/>
+    </w:rPr>
+  </w:style>
+  <w:style w:type="paragraph" w:styleId="a8">
+    <w:name w:val="List Paragraph"/>
+    <w:basedOn w:val="a"/>
     <w:uiPriority w:val="34"/>
     <w:qFormat/>
     <w:rsid w:val="006071F6"/>
@@ -16085,7 +16480,7 @@
   <a:extraClrSchemeLst/>
   <a:extLst>
     <a:ext uri="{05A4C25C-085E-4340-85A3-A5531E510DB2}">
-      <thm15:themeFamily xmlns:thm15="http://schemas.microsoft.com/office/thememl/2012/main" name="Office Theme" id="{62F939B6-93AF-4DB8-9C6B-D6C7DFDC589F}" vid="{4A3C46E8-61CC-4603-A589-7422A47A8E4A}"/>
+      <thm15:themeFamily xmlns:thm15="http://schemas.microsoft.com/office/thememl/2012/main" xmlns="" name="Office Theme" id="{62F939B6-93AF-4DB8-9C6B-D6C7DFDC589F}" vid="{4A3C46E8-61CC-4603-A589-7422A47A8E4A}"/>
     </a:ext>
   </a:extLst>
 </a:theme>
@@ -16096,7 +16491,7 @@
 </file>
 
 <file path=customXml/itemProps1.xml><?xml version="1.0" encoding="utf-8"?>
-<ds:datastoreItem xmlns:ds="http://schemas.openxmlformats.org/officeDocument/2006/customXml" ds:itemID="{D14888A0-1A2F-4303-B4B6-9B2BF9454393}">
+<ds:datastoreItem xmlns:ds="http://schemas.openxmlformats.org/officeDocument/2006/customXml" ds:itemID="{70F77EBA-7229-4586-BE42-3AA4414842B8}">
   <ds:schemaRefs>
     <ds:schemaRef ds:uri="http://schemas.openxmlformats.org/officeDocument/2006/bibliography"/>
   </ds:schemaRefs>

</xml_diff>